<commit_message>
Remove black lines under figures
</commit_message>
<xml_diff>
--- a/IAC-2019_Forestry.docx
+++ b/IAC-2019_Forestry.docx
@@ -101,8 +101,17 @@
           <w:b/>
           <w:lang w:val="en-US"/>
         </w:rPr>
-        <w:t>, Alexander Platonov</w:t>
-      </w:r>
+        <w:t xml:space="preserve">, Alexander </w:t>
+      </w:r>
+      <w:proofErr w:type="spellStart"/>
+      <w:r>
+        <w:rPr>
+          <w:b/>
+          <w:lang w:val="en-US"/>
+        </w:rPr>
+        <w:t>Platonov</w:t>
+      </w:r>
+      <w:proofErr w:type="spellEnd"/>
       <w:r>
         <w:rPr>
           <w:b/>
@@ -117,7 +126,23 @@
           <w:b/>
           <w:lang w:val="en-US"/>
         </w:rPr>
-        <w:t xml:space="preserve">, Albert Vasiliev </w:t>
+        <w:t xml:space="preserve">, Albert </w:t>
+      </w:r>
+      <w:proofErr w:type="spellStart"/>
+      <w:r>
+        <w:rPr>
+          <w:b/>
+          <w:lang w:val="en-US"/>
+        </w:rPr>
+        <w:t>Vasiliev</w:t>
+      </w:r>
+      <w:proofErr w:type="spellEnd"/>
+      <w:r>
+        <w:rPr>
+          <w:b/>
+          <w:lang w:val="en-US"/>
+        </w:rPr>
+        <w:t xml:space="preserve"> </w:t>
       </w:r>
       <w:r>
         <w:rPr>
@@ -133,7 +158,23 @@
           <w:b/>
           <w:lang w:val="en-US"/>
         </w:rPr>
-        <w:t xml:space="preserve">, Alexander Kedrov </w:t>
+        <w:t xml:space="preserve">, Alexander </w:t>
+      </w:r>
+      <w:proofErr w:type="spellStart"/>
+      <w:r>
+        <w:rPr>
+          <w:b/>
+          <w:lang w:val="en-US"/>
+        </w:rPr>
+        <w:t>Kedrov</w:t>
+      </w:r>
+      <w:proofErr w:type="spellEnd"/>
+      <w:r>
+        <w:rPr>
+          <w:b/>
+          <w:lang w:val="en-US"/>
+        </w:rPr>
+        <w:t xml:space="preserve"> </w:t>
       </w:r>
       <w:r>
         <w:rPr>
@@ -196,7 +237,21 @@
         <w:rPr>
           <w:lang w:val="en-US"/>
         </w:rPr>
-        <w:t>Space Center, Skolkovo Institute of Science and Technology, Moscow, Russian Federation</w:t>
+        <w:t xml:space="preserve">Space Center, </w:t>
+      </w:r>
+      <w:proofErr w:type="spellStart"/>
+      <w:r>
+        <w:rPr>
+          <w:lang w:val="en-US"/>
+        </w:rPr>
+        <w:t>Skolkovo</w:t>
+      </w:r>
+      <w:proofErr w:type="spellEnd"/>
+      <w:r>
+        <w:rPr>
+          <w:lang w:val="en-US"/>
+        </w:rPr>
+        <w:t xml:space="preserve"> Institute of Science and Technology, Moscow, Russian Federation</w:t>
       </w:r>
       <w:r>
         <w:rPr>
@@ -1010,28 +1065,7 @@
         <w:rPr>
           <w:lang w:val="en-US"/>
         </w:rPr>
-        <w:t xml:space="preserve">In this work, the case of individual tree level forest species classification is considered, </w:t>
-      </w:r>
-      <w:commentRangeStart w:id="1"/>
-      <w:r>
-        <w:rPr>
-          <w:lang w:val="en-US"/>
-        </w:rPr>
-        <w:t>because forestry legislation requires to have information for each tree rather than general statistics for whole parcels of a forest</w:t>
-      </w:r>
-      <w:commentRangeEnd w:id="1"/>
-      <w:r>
-        <w:rPr>
-          <w:rStyle w:val="af3"/>
-          <w:lang w:val="en-US"/>
-        </w:rPr>
-        <w:commentReference w:id="1"/>
-      </w:r>
-      <w:r>
-        <w:rPr>
-          <w:lang w:val="en-US"/>
-        </w:rPr>
-        <w:t>. Nowadays, hyperspectral data has become extensively used in different land cover classification tasks, as it contains more information than multispectral imagery and, therefore, allows to catch subtle differences in akin materials. For example, Utsav et al.</w:t>
+        <w:t>In this work, the case of individual tree level forest species classification is considered, because forestry legislation requires to have information for each tree rather than general statistics for whole parcels of a forest. Nowadays, hyperspectral data has become extensively used in different land cover classification tasks, as it contains more information than multispectral imagery and, therefore, allows to catch subtle differences in akin materials. For example, Utsav et al.</w:t>
       </w:r>
       <w:r>
         <w:rPr>
@@ -1183,11 +1217,19 @@
         </w:rPr>
         <w:t xml:space="preserve"> </w:t>
       </w:r>
-      <w:r>
-        <w:rPr>
-          <w:lang w:val="en-US"/>
-        </w:rPr>
-        <w:t>Nevalainen et al.</w:t>
+      <w:proofErr w:type="spellStart"/>
+      <w:r>
+        <w:rPr>
+          <w:lang w:val="en-US"/>
+        </w:rPr>
+        <w:t>Nevalainen</w:t>
+      </w:r>
+      <w:proofErr w:type="spellEnd"/>
+      <w:r>
+        <w:rPr>
+          <w:lang w:val="en-US"/>
+        </w:rPr>
+        <w:t xml:space="preserve"> et al.</w:t>
       </w:r>
       <w:r>
         <w:rPr>
@@ -1366,7 +1408,21 @@
         <w:rPr>
           <w:lang w:val="en-US"/>
         </w:rPr>
-        <w:t>Arkhangelsk region (northern Russia) was performed in August 2018 for data collection purposes. Experimental area belongs to Krasnoborsky district forestry division</w:t>
+        <w:t xml:space="preserve">Arkhangelsk region (northern Russia) was performed in August 2018 for data collection purposes. Experimental area belongs to </w:t>
+      </w:r>
+      <w:proofErr w:type="spellStart"/>
+      <w:r>
+        <w:rPr>
+          <w:lang w:val="en-US"/>
+        </w:rPr>
+        <w:t>Krasnoborsky</w:t>
+      </w:r>
+      <w:proofErr w:type="spellEnd"/>
+      <w:r>
+        <w:rPr>
+          <w:lang w:val="en-US"/>
+        </w:rPr>
+        <w:t xml:space="preserve"> district forestry division</w:t>
       </w:r>
       <w:r>
         <w:rPr>
@@ -1475,7 +1531,7 @@
                     </pic:cNvPicPr>
                   </pic:nvPicPr>
                   <pic:blipFill>
-                    <a:blip r:embed="rId13">
+                    <a:blip r:embed="rId10">
                       <a:extLst>
                         <a:ext uri="{28A0092B-C50C-407E-A947-70E740481C1C}">
                           <a14:useLocalDpi xmlns:a14="http://schemas.microsoft.com/office/drawing/2010/main" val="0"/>
@@ -1514,7 +1570,7 @@
           <w:lang w:val="en-US"/>
         </w:rPr>
       </w:pPr>
-      <w:bookmarkStart w:id="2" w:name="_Ref20467761"/>
+      <w:bookmarkStart w:id="1" w:name="_Ref20467761"/>
       <w:r>
         <w:rPr>
           <w:b w:val="0"/>
@@ -1558,7 +1614,7 @@
         </w:rPr>
         <w:fldChar w:fldCharType="end"/>
       </w:r>
-      <w:bookmarkEnd w:id="2"/>
+      <w:bookmarkEnd w:id="1"/>
       <w:r>
         <w:rPr>
           <w:b w:val="0"/>
@@ -1599,14 +1655,79 @@
           <w:b w:val="0"/>
           <w:lang w:val="en-US"/>
         </w:rPr>
-        <w:t xml:space="preserve"> with the highlighted area (red rectangle) corresponding to Krasnoborsky</w:t>
-      </w:r>
+        <w:t xml:space="preserve"> with the highlighted area (red rectangle) corresponding to </w:t>
+      </w:r>
+      <w:proofErr w:type="spellStart"/>
       <w:r>
         <w:rPr>
           <w:b w:val="0"/>
           <w:lang w:val="en-US"/>
         </w:rPr>
-        <w:t xml:space="preserve"> district at 61◦28</w:t>
+        <w:t>Krasnoborsky</w:t>
+      </w:r>
+      <w:proofErr w:type="spellEnd"/>
+      <w:r>
+        <w:rPr>
+          <w:b w:val="0"/>
+          <w:lang w:val="en-US"/>
+        </w:rPr>
+        <w:t xml:space="preserve"> district at 61</w:t>
+      </w:r>
+      <w:r>
+        <w:rPr>
+          <w:b w:val="0"/>
+          <w:lang w:val="en-US"/>
+        </w:rPr>
+        <w:t>°</w:t>
+      </w:r>
+      <w:r>
+        <w:rPr>
+          <w:b w:val="0"/>
+          <w:lang w:val="en-US"/>
+        </w:rPr>
+        <w:t>28</w:t>
+      </w:r>
+      <w:r>
+        <w:rPr>
+          <w:b w:val="0"/>
+          <w:lang w:val="en-US"/>
+        </w:rPr>
+        <w:t>'</w:t>
+      </w:r>
+      <w:r>
+        <w:rPr>
+          <w:b w:val="0"/>
+          <w:lang w:val="en-US"/>
+        </w:rPr>
+        <w:t xml:space="preserve"> </w:t>
+      </w:r>
+      <w:r>
+        <w:rPr>
+          <w:b w:val="0"/>
+          <w:lang w:val="en-US"/>
+        </w:rPr>
+        <w:t>N 45</w:t>
+      </w:r>
+      <w:r>
+        <w:rPr>
+          <w:b w:val="0"/>
+          <w:lang w:val="en-US"/>
+        </w:rPr>
+        <w:t>°</w:t>
+      </w:r>
+      <w:r>
+        <w:rPr>
+          <w:b w:val="0"/>
+          <w:lang w:val="en-US"/>
+        </w:rPr>
+        <w:t>34</w:t>
+      </w:r>
+      <w:r>
+        <w:rPr>
+          <w:b w:val="0"/>
+          <w:lang w:val="en-US"/>
+        </w:rPr>
+        <w:t>'</w:t>
       </w:r>
       <w:r>
         <w:rPr>
@@ -1614,35 +1735,20 @@
           <w:b w:val="0"/>
           <w:lang w:val="en-US"/>
         </w:rPr>
-        <w:t>′</w:t>
+        <w:t xml:space="preserve"> </w:t>
       </w:r>
       <w:r>
         <w:rPr>
           <w:b w:val="0"/>
           <w:lang w:val="en-US"/>
         </w:rPr>
-        <w:t>N 45◦34</w:t>
-      </w:r>
-      <w:r>
-        <w:rPr>
-          <w:rFonts w:hint="eastAsia"/>
+        <w:t>E</w:t>
+      </w:r>
+      <w:r>
+        <w:rPr>
           <w:b w:val="0"/>
           <w:lang w:val="en-US"/>
         </w:rPr>
-        <w:t>′</w:t>
-      </w:r>
-      <w:r>
-        <w:rPr>
-          <w:b w:val="0"/>
-          <w:lang w:val="en-US"/>
-        </w:rPr>
-        <w:t>E</w:t>
-      </w:r>
-      <w:r>
-        <w:rPr>
-          <w:b w:val="0"/>
-          <w:lang w:val="en-US"/>
-        </w:rPr>
         <w:t>.</w:t>
       </w:r>
     </w:p>
@@ -1687,42 +1793,25 @@
         <w:rPr>
           <w:lang w:val="en-US"/>
         </w:rPr>
-        <w:t xml:space="preserve">Detailed descriptions of the data collection procedures, instruments characteristics, as well as pre-processing steps for LiDAR, airborne hyperspectral, spaceborne multispectral, and reference trees data are given in Sections </w:t>
-      </w:r>
-      <w:r>
-        <w:rPr>
-          <w:lang w:val="en-US"/>
-        </w:rPr>
-        <w:fldChar w:fldCharType="begin"/>
-      </w:r>
-      <w:r>
-        <w:rPr>
-          <w:lang w:val="en-US"/>
-        </w:rPr>
-        <w:instrText xml:space="preserve"> REF _Ref20921015 \w \h </w:instrText>
-      </w:r>
-      <w:r>
-        <w:rPr>
-          <w:lang w:val="en-US"/>
-        </w:rPr>
-      </w:r>
-      <w:r>
-        <w:rPr>
-          <w:lang w:val="en-US"/>
-        </w:rPr>
-        <w:fldChar w:fldCharType="separate"/>
-      </w:r>
-      <w:r>
-        <w:rPr>
-          <w:lang w:val="en-US"/>
-        </w:rPr>
-        <w:t>1.1</w:t>
-      </w:r>
-      <w:r>
-        <w:rPr>
-          <w:lang w:val="en-US"/>
-        </w:rPr>
-        <w:fldChar w:fldCharType="end"/>
+        <w:t>Detailed descriptions of the data collection procedures, instruments characteristics, as well as pre-processing steps for LiDAR, airborne hyperspectral, spaceborne multispectral, and reference trees data are given in Sections</w:t>
+      </w:r>
+      <w:r>
+        <w:rPr>
+          <w:lang w:val="en-US"/>
+        </w:rPr>
+        <w:t xml:space="preserve"> 2.1</w:t>
+      </w:r>
+      <w:r>
+        <w:rPr>
+          <w:lang w:val="en-US"/>
+        </w:rPr>
+        <w:t>,</w:t>
+      </w:r>
+      <w:r>
+        <w:rPr>
+          <w:lang w:val="en-US"/>
+        </w:rPr>
+        <w:t xml:space="preserve"> 2.2</w:t>
       </w:r>
       <w:r>
         <w:rPr>
@@ -1734,77 +1823,7 @@
         <w:rPr>
           <w:lang w:val="en-US"/>
         </w:rPr>
-        <w:fldChar w:fldCharType="begin"/>
-      </w:r>
-      <w:r>
-        <w:rPr>
-          <w:lang w:val="en-US"/>
-        </w:rPr>
-        <w:instrText xml:space="preserve"> REF _Ref20921032 \w \h </w:instrText>
-      </w:r>
-      <w:r>
-        <w:rPr>
-          <w:lang w:val="en-US"/>
-        </w:rPr>
-      </w:r>
-      <w:r>
-        <w:rPr>
-          <w:lang w:val="en-US"/>
-        </w:rPr>
-        <w:fldChar w:fldCharType="separate"/>
-      </w:r>
-      <w:r>
-        <w:rPr>
-          <w:lang w:val="en-US"/>
-        </w:rPr>
-        <w:t>1.1</w:t>
-      </w:r>
-      <w:r>
-        <w:rPr>
-          <w:lang w:val="en-US"/>
-        </w:rPr>
-        <w:fldChar w:fldCharType="end"/>
-      </w:r>
-      <w:r>
-        <w:rPr>
-          <w:lang w:val="en-US"/>
-        </w:rPr>
-        <w:t xml:space="preserve">, </w:t>
-      </w:r>
-      <w:r>
-        <w:rPr>
-          <w:lang w:val="en-US"/>
-        </w:rPr>
-        <w:fldChar w:fldCharType="begin"/>
-      </w:r>
-      <w:r>
-        <w:rPr>
-          <w:lang w:val="en-US"/>
-        </w:rPr>
-        <w:instrText xml:space="preserve"> REF _Ref20921049 \w \h </w:instrText>
-      </w:r>
-      <w:r>
-        <w:rPr>
-          <w:lang w:val="en-US"/>
-        </w:rPr>
-      </w:r>
-      <w:r>
-        <w:rPr>
-          <w:lang w:val="en-US"/>
-        </w:rPr>
-        <w:fldChar w:fldCharType="separate"/>
-      </w:r>
-      <w:r>
-        <w:rPr>
-          <w:lang w:val="en-US"/>
-        </w:rPr>
-        <w:t>1.1</w:t>
-      </w:r>
-      <w:r>
-        <w:rPr>
-          <w:lang w:val="en-US"/>
-        </w:rPr>
-        <w:fldChar w:fldCharType="end"/>
+        <w:t>2.3</w:t>
       </w:r>
       <w:r>
         <w:rPr>
@@ -1816,36 +1835,7 @@
         <w:rPr>
           <w:lang w:val="en-US"/>
         </w:rPr>
-        <w:fldChar w:fldCharType="begin"/>
-      </w:r>
-      <w:r>
-        <w:rPr>
-          <w:lang w:val="en-US"/>
-        </w:rPr>
-        <w:instrText xml:space="preserve"> REF _Ref20921063 \w \h </w:instrText>
-      </w:r>
-      <w:r>
-        <w:rPr>
-          <w:lang w:val="en-US"/>
-        </w:rPr>
-      </w:r>
-      <w:r>
-        <w:rPr>
-          <w:lang w:val="en-US"/>
-        </w:rPr>
-        <w:fldChar w:fldCharType="separate"/>
-      </w:r>
-      <w:r>
-        <w:rPr>
-          <w:lang w:val="en-US"/>
-        </w:rPr>
-        <w:t>1.1</w:t>
-      </w:r>
-      <w:r>
-        <w:rPr>
-          <w:lang w:val="en-US"/>
-        </w:rPr>
-        <w:fldChar w:fldCharType="end"/>
+        <w:t>2.4</w:t>
       </w:r>
       <w:r>
         <w:rPr>
@@ -1863,36 +1853,7 @@
         <w:rPr>
           <w:lang w:val="en-US"/>
         </w:rPr>
-        <w:fldChar w:fldCharType="begin"/>
-      </w:r>
-      <w:r>
-        <w:rPr>
-          <w:lang w:val="en-US"/>
-        </w:rPr>
-        <w:instrText xml:space="preserve"> REF _Ref20921218 \w \h </w:instrText>
-      </w:r>
-      <w:r>
-        <w:rPr>
-          <w:lang w:val="en-US"/>
-        </w:rPr>
-      </w:r>
-      <w:r>
-        <w:rPr>
-          <w:lang w:val="en-US"/>
-        </w:rPr>
-        <w:fldChar w:fldCharType="separate"/>
-      </w:r>
-      <w:r>
-        <w:rPr>
-          <w:lang w:val="en-US"/>
-        </w:rPr>
-        <w:t>1.1</w:t>
-      </w:r>
-      <w:r>
-        <w:rPr>
-          <w:lang w:val="en-US"/>
-        </w:rPr>
-        <w:fldChar w:fldCharType="end"/>
+        <w:t>2.5</w:t>
       </w:r>
       <w:r>
         <w:rPr>
@@ -1916,36 +1877,7 @@
         <w:rPr>
           <w:lang w:val="en-US"/>
         </w:rPr>
-        <w:fldChar w:fldCharType="begin"/>
-      </w:r>
-      <w:r>
-        <w:rPr>
-          <w:lang w:val="en-US"/>
-        </w:rPr>
-        <w:instrText xml:space="preserve"> REF _Ref20921241 \w \h </w:instrText>
-      </w:r>
-      <w:r>
-        <w:rPr>
-          <w:lang w:val="en-US"/>
-        </w:rPr>
-      </w:r>
-      <w:r>
-        <w:rPr>
-          <w:lang w:val="en-US"/>
-        </w:rPr>
-        <w:fldChar w:fldCharType="separate"/>
-      </w:r>
-      <w:r>
-        <w:rPr>
-          <w:lang w:val="en-US"/>
-        </w:rPr>
-        <w:t>1.1</w:t>
-      </w:r>
-      <w:r>
-        <w:rPr>
-          <w:lang w:val="en-US"/>
-        </w:rPr>
-        <w:fldChar w:fldCharType="end"/>
+        <w:t>2.6</w:t>
       </w:r>
       <w:r>
         <w:rPr>
@@ -1986,7 +1918,7 @@
                     </pic:cNvPicPr>
                   </pic:nvPicPr>
                   <pic:blipFill>
-                    <a:blip r:embed="rId14">
+                    <a:blip r:embed="rId11">
                       <a:extLst>
                         <a:ext uri="{28A0092B-C50C-407E-A947-70E740481C1C}">
                           <a14:useLocalDpi xmlns:a14="http://schemas.microsoft.com/office/drawing/2010/main" val="0"/>
@@ -2025,7 +1957,7 @@
           <w:lang w:val="en-US"/>
         </w:rPr>
       </w:pPr>
-      <w:bookmarkStart w:id="3" w:name="_Ref20494412"/>
+      <w:bookmarkStart w:id="2" w:name="_Ref20494412"/>
       <w:r>
         <w:rPr>
           <w:b w:val="0"/>
@@ -2069,7 +2001,7 @@
         </w:rPr>
         <w:fldChar w:fldCharType="end"/>
       </w:r>
-      <w:bookmarkEnd w:id="3"/>
+      <w:bookmarkEnd w:id="2"/>
       <w:r>
         <w:rPr>
           <w:b w:val="0"/>
@@ -2128,7 +2060,7 @@
           <w:lang w:val="en-US"/>
         </w:rPr>
       </w:pPr>
-      <w:bookmarkStart w:id="4" w:name="_Ref20921015"/>
+      <w:bookmarkStart w:id="3" w:name="_Ref20921015"/>
       <w:r>
         <w:rPr>
           <w:i/>
@@ -2137,7 +2069,7 @@
         </w:rPr>
         <w:t>Airborne Laser Scanning</w:t>
       </w:r>
-      <w:bookmarkEnd w:id="4"/>
+      <w:bookmarkEnd w:id="3"/>
     </w:p>
     <w:p>
       <w:pPr>
@@ -2195,6 +2127,7 @@
       </w:r>
       <w:r>
         <w:rPr>
+          <w:u w:val="none"/>
           <w:lang w:val="en-US"/>
         </w:rPr>
         <w:t>pre-processed</w:t>
@@ -2204,11 +2137,35 @@
           <w:u w:val="none"/>
           <w:lang w:val="en-US"/>
         </w:rPr>
-        <w:t xml:space="preserve"> with Terrasolid software. This software takes LiDAR raw data, and outputs a file in </w:t>
+        <w:t xml:space="preserve"> with </w:t>
+      </w:r>
+      <w:proofErr w:type="spellStart"/>
+      <w:r>
+        <w:rPr>
+          <w:u w:val="none"/>
+          <w:lang w:val="en-US"/>
+        </w:rPr>
+        <w:t>Terrasolid</w:t>
+      </w:r>
+      <w:proofErr w:type="spellEnd"/>
+      <w:r>
+        <w:rPr>
+          <w:u w:val="none"/>
+          <w:lang w:val="en-US"/>
+        </w:rPr>
+        <w:t xml:space="preserve"> software. This software takes LiDAR raw data, and outputs a file in</w:t>
+      </w:r>
+      <w:r>
+        <w:rPr>
+          <w:u w:val="none"/>
+          <w:lang w:val="en-US"/>
+        </w:rPr>
+        <w:t xml:space="preserve"> </w:t>
       </w:r>
       <w:r>
         <w:rPr>
           <w:i/>
+          <w:u w:val="none"/>
           <w:lang w:val="en-US"/>
         </w:rPr>
         <w:t>las</w:t>
@@ -2218,10 +2175,25 @@
           <w:u w:val="none"/>
           <w:lang w:val="en-US"/>
         </w:rPr>
-        <w:t xml:space="preserve"> format, which contains position and classification of every point based on ASPRS Standard </w:t>
-      </w:r>
-      <w:r>
-        <w:rPr>
+        <w:t xml:space="preserve"> </w:t>
+      </w:r>
+      <w:r>
+        <w:rPr>
+          <w:u w:val="none"/>
+          <w:lang w:val="en-US"/>
+        </w:rPr>
+        <w:t xml:space="preserve">format, which contains position and classification of every point based on ASPRS </w:t>
+      </w:r>
+      <w:r>
+        <w:rPr>
+          <w:u w:val="none"/>
+          <w:lang w:val="en-US"/>
+        </w:rPr>
+        <w:t xml:space="preserve">Standard </w:t>
+      </w:r>
+      <w:r>
+        <w:rPr>
+          <w:u w:val="none"/>
           <w:lang w:val="en-US"/>
         </w:rPr>
         <w:t>[13]</w:t>
@@ -2231,7 +2203,14 @@
           <w:u w:val="none"/>
           <w:lang w:val="en-US"/>
         </w:rPr>
-        <w:t xml:space="preserve">. For later steps, a pipeline to automatically generate the CHM was developed, taking as input a </w:t>
+        <w:t>.</w:t>
+      </w:r>
+      <w:r>
+        <w:rPr>
+          <w:u w:val="none"/>
+          <w:lang w:val="en-US"/>
+        </w:rPr>
+        <w:t xml:space="preserve"> For later steps, a pipeline to automatically generate the CHM was developed, taking as input a </w:t>
       </w:r>
       <w:r>
         <w:rPr>
@@ -2525,48 +2504,7 @@
           <w:u w:val="none"/>
           <w:lang w:val="en-US"/>
         </w:rPr>
-        <w:fldChar w:fldCharType="begin"/>
-      </w:r>
-      <w:r>
-        <w:rPr>
-          <w:u w:val="none"/>
-          <w:lang w:val="en-US"/>
-        </w:rPr>
-        <w:instrText xml:space="preserve"> REF _Ref20921540 \h </w:instrText>
-      </w:r>
-      <w:r>
-        <w:rPr>
-          <w:u w:val="none"/>
-          <w:lang w:val="en-US"/>
-        </w:rPr>
-      </w:r>
-      <w:r>
-        <w:rPr>
-          <w:u w:val="none"/>
-          <w:lang w:val="en-US"/>
-        </w:rPr>
-        <w:fldChar w:fldCharType="separate"/>
-      </w:r>
-      <w:r>
-        <w:rPr>
-          <w:lang w:val="en-US"/>
-        </w:rPr>
-        <w:t xml:space="preserve">Figure </w:t>
-      </w:r>
-      <w:r>
-        <w:rPr>
-          <w:b/>
-          <w:noProof/>
-          <w:lang w:val="en-US"/>
-        </w:rPr>
-        <w:t>3</w:t>
-      </w:r>
-      <w:r>
-        <w:rPr>
-          <w:u w:val="none"/>
-          <w:lang w:val="en-US"/>
-        </w:rPr>
-        <w:fldChar w:fldCharType="end"/>
+        <w:t>Figure 3</w:t>
       </w:r>
       <w:r>
         <w:rPr>
@@ -2621,51 +2559,14 @@
           <w:u w:val="none"/>
           <w:lang w:val="en-US"/>
         </w:rPr>
-        <w:t xml:space="preserve">. After generating the raster, data noise or errors may still exist in the CHM. A first attempt of filtering using Gaussian smoothing was performed as described by Wu et al. [14], but due to the low density of points, the top and mean height of trees was considerably decreasing, up to 30%. For this reason, another approach was followed, instead grey dilation was used for filtering. As shown in </w:t>
-      </w:r>
-      <w:r>
-        <w:rPr>
-          <w:lang w:val="en-US"/>
-        </w:rPr>
-        <w:fldChar w:fldCharType="begin"/>
-      </w:r>
-      <w:r>
-        <w:rPr>
-          <w:u w:val="none"/>
-          <w:lang w:val="en-US"/>
-        </w:rPr>
-        <w:instrText xml:space="preserve"> REF _Ref20493888 \h </w:instrText>
-      </w:r>
-      <w:r>
-        <w:rPr>
-          <w:lang w:val="en-US"/>
-        </w:rPr>
-      </w:r>
-      <w:r>
-        <w:rPr>
-          <w:lang w:val="en-US"/>
-        </w:rPr>
-        <w:fldChar w:fldCharType="separate"/>
-      </w:r>
-      <w:r>
-        <w:rPr>
-          <w:lang w:val="en-US"/>
-        </w:rPr>
-        <w:t xml:space="preserve">Figure </w:t>
-      </w:r>
-      <w:r>
-        <w:rPr>
-          <w:b/>
-          <w:noProof/>
-          <w:lang w:val="en-US"/>
-        </w:rPr>
-        <w:t>4</w:t>
-      </w:r>
-      <w:r>
-        <w:rPr>
-          <w:lang w:val="en-US"/>
-        </w:rPr>
-        <w:fldChar w:fldCharType="end"/>
+        <w:t>. After generating the raster, data noise or errors may still exist in the CHM. A first attempt of filtering using Gaussian smoothing was performed as described by Wu et al. [14], but due to the low density of points, the top and mean height of trees was considerably decreasing, up to 30%. For this reason, another approach was followed, instead grey dilation was used for filtering. As shown in</w:t>
+      </w:r>
+      <w:r>
+        <w:rPr>
+          <w:u w:val="none"/>
+          <w:lang w:val="en-US"/>
+        </w:rPr>
+        <w:t xml:space="preserve"> Figure 4</w:t>
       </w:r>
       <w:r>
         <w:rPr>
@@ -2692,6 +2593,8 @@
     <w:p>
       <w:pPr>
         <w:pStyle w:val="IACSubheading"/>
+        <w:ind w:firstLine="284"/>
+        <w:jc w:val="both"/>
         <w:rPr>
           <w:u w:val="none"/>
           <w:lang w:val="en-US"/>
@@ -2701,21 +2604,20 @@
     <w:p>
       <w:pPr>
         <w:pStyle w:val="IACSubheading"/>
-        <w:keepNext/>
-        <w:rPr>
-          <w:lang w:val="en-US"/>
-        </w:rPr>
-      </w:pPr>
-      <w:r>
-        <w:rPr>
-          <w:noProof/>
+        <w:rPr>
+          <w:lang w:val="en-US"/>
+        </w:rPr>
+      </w:pPr>
+      <w:r>
+        <w:rPr>
+          <w:u w:val="none"/>
           <w:lang w:val="en-US"/>
         </w:rPr>
         <w:drawing>
-          <wp:inline distT="0" distB="0" distL="0" distR="0" wp14:anchorId="2C6EA574" wp14:editId="138B5CF3">
-            <wp:extent cx="2879725" cy="1356360"/>
-            <wp:effectExtent l="0" t="0" r="3175" b="2540"/>
-            <wp:docPr id="34" name="Рисунок 34"/>
+          <wp:inline distT="0" distB="0" distL="0" distR="0" wp14:anchorId="13C26E8B" wp14:editId="6A483976">
+            <wp:extent cx="2879725" cy="1412240"/>
+            <wp:effectExtent l="0" t="0" r="3175" b="0"/>
+            <wp:docPr id="9" name="Рисунок 9"/>
             <wp:cNvGraphicFramePr>
               <a:graphicFrameLocks xmlns:a="http://schemas.openxmlformats.org/drawingml/2006/main" noChangeAspect="1"/>
             </wp:cNvGraphicFramePr>
@@ -2723,17 +2625,11 @@
               <a:graphicData uri="http://schemas.openxmlformats.org/drawingml/2006/picture">
                 <pic:pic xmlns:pic="http://schemas.openxmlformats.org/drawingml/2006/picture">
                   <pic:nvPicPr>
-                    <pic:cNvPr id="34" name="Снимок экрана 2019-10-04 в 19.13.13.png"/>
+                    <pic:cNvPr id="1" name=""/>
                     <pic:cNvPicPr/>
                   </pic:nvPicPr>
                   <pic:blipFill>
-                    <a:blip r:embed="rId15" cstate="print">
-                      <a:extLst>
-                        <a:ext uri="{28A0092B-C50C-407E-A947-70E740481C1C}">
-                          <a14:useLocalDpi xmlns:a14="http://schemas.microsoft.com/office/drawing/2010/main" val="0"/>
-                        </a:ext>
-                      </a:extLst>
-                    </a:blip>
+                    <a:blip r:embed="rId12"/>
                     <a:stretch>
                       <a:fillRect/>
                     </a:stretch>
@@ -2741,7 +2637,7 @@
                   <pic:spPr>
                     <a:xfrm>
                       <a:off x="0" y="0"/>
-                      <a:ext cx="2879725" cy="1356360"/>
+                      <a:ext cx="2879725" cy="1412240"/>
                     </a:xfrm>
                     <a:prstGeom prst="rect">
                       <a:avLst/>
@@ -2762,7 +2658,7 @@
           <w:lang w:val="en-US"/>
         </w:rPr>
       </w:pPr>
-      <w:bookmarkStart w:id="5" w:name="_Ref20921540"/>
+      <w:bookmarkStart w:id="4" w:name="_Ref20921540"/>
       <w:r>
         <w:rPr>
           <w:b w:val="0"/>
@@ -2806,7 +2702,7 @@
         </w:rPr>
         <w:fldChar w:fldCharType="end"/>
       </w:r>
-      <w:bookmarkEnd w:id="5"/>
+      <w:bookmarkEnd w:id="4"/>
       <w:r>
         <w:rPr>
           <w:b w:val="0"/>
@@ -2842,21 +2738,21 @@
       <w:pPr>
         <w:pStyle w:val="IACSubheading"/>
         <w:keepNext/>
-        <w:jc w:val="both"/>
-        <w:rPr>
-          <w:lang w:val="en-US"/>
-        </w:rPr>
-      </w:pPr>
-      <w:r>
-        <w:rPr>
-          <w:noProof/>
+        <w:jc w:val="center"/>
+        <w:rPr>
+          <w:lang w:val="en-US"/>
+        </w:rPr>
+      </w:pPr>
+      <w:r>
+        <w:rPr>
+          <w:u w:val="none"/>
           <w:lang w:val="en-US"/>
         </w:rPr>
         <w:drawing>
-          <wp:inline distT="0" distB="0" distL="0" distR="0" wp14:anchorId="3A7B2AFD" wp14:editId="46B753DF">
-            <wp:extent cx="2879725" cy="1390650"/>
-            <wp:effectExtent l="0" t="0" r="3175" b="6350"/>
-            <wp:docPr id="35" name="Рисунок 35"/>
+          <wp:inline distT="0" distB="0" distL="0" distR="0" wp14:anchorId="3DEC44F1" wp14:editId="06370745">
+            <wp:extent cx="2879725" cy="1460500"/>
+            <wp:effectExtent l="0" t="0" r="3175" b="0"/>
+            <wp:docPr id="13" name="Рисунок 13"/>
             <wp:cNvGraphicFramePr>
               <a:graphicFrameLocks xmlns:a="http://schemas.openxmlformats.org/drawingml/2006/main" noChangeAspect="1"/>
             </wp:cNvGraphicFramePr>
@@ -2864,17 +2760,11 @@
               <a:graphicData uri="http://schemas.openxmlformats.org/drawingml/2006/picture">
                 <pic:pic xmlns:pic="http://schemas.openxmlformats.org/drawingml/2006/picture">
                   <pic:nvPicPr>
-                    <pic:cNvPr id="35" name="Снимок экрана 2019-10-04 в 19.15.11.png"/>
+                    <pic:cNvPr id="1" name=""/>
                     <pic:cNvPicPr/>
                   </pic:nvPicPr>
                   <pic:blipFill>
-                    <a:blip r:embed="rId16" cstate="print">
-                      <a:extLst>
-                        <a:ext uri="{28A0092B-C50C-407E-A947-70E740481C1C}">
-                          <a14:useLocalDpi xmlns:a14="http://schemas.microsoft.com/office/drawing/2010/main" val="0"/>
-                        </a:ext>
-                      </a:extLst>
-                    </a:blip>
+                    <a:blip r:embed="rId13"/>
                     <a:stretch>
                       <a:fillRect/>
                     </a:stretch>
@@ -2882,7 +2772,7 @@
                   <pic:spPr>
                     <a:xfrm>
                       <a:off x="0" y="0"/>
-                      <a:ext cx="2888561" cy="1394917"/>
+                      <a:ext cx="2879725" cy="1460500"/>
                     </a:xfrm>
                     <a:prstGeom prst="rect">
                       <a:avLst/>
@@ -2902,7 +2792,7 @@
           <w:lang w:val="en-US"/>
         </w:rPr>
       </w:pPr>
-      <w:bookmarkStart w:id="6" w:name="_Ref20493888"/>
+      <w:bookmarkStart w:id="5" w:name="_Ref20493888"/>
       <w:r>
         <w:rPr>
           <w:b w:val="0"/>
@@ -2946,7 +2836,7 @@
         </w:rPr>
         <w:fldChar w:fldCharType="end"/>
       </w:r>
-      <w:bookmarkEnd w:id="6"/>
+      <w:bookmarkEnd w:id="5"/>
       <w:r>
         <w:rPr>
           <w:b w:val="0"/>
@@ -2992,7 +2882,7 @@
           <w:lang w:val="en-US"/>
         </w:rPr>
       </w:pPr>
-      <w:bookmarkStart w:id="7" w:name="_Ref20921032"/>
+      <w:bookmarkStart w:id="6" w:name="_Ref20921032"/>
       <w:r>
         <w:rPr>
           <w:i/>
@@ -3001,7 +2891,7 @@
         </w:rPr>
         <w:t>Airborne Hyperspectral Imagery</w:t>
       </w:r>
-      <w:bookmarkEnd w:id="7"/>
+      <w:bookmarkEnd w:id="6"/>
     </w:p>
     <w:p>
       <w:pPr>
@@ -3034,7 +2924,23 @@
           <w:u w:val="none"/>
           <w:lang w:val="en-US"/>
         </w:rPr>
-        <w:t xml:space="preserve"> OXI VNIR-40 hyperspectral camera from Gamaya company, mounted on a fixed-wing drone Geoscan-101 was used. The camera has 16 bands in visible range (450-670 nm) and 25 bands in near-infrared range (600-900 nm). The flights were done in early afternoon when the sun was at a maximum elevation angle, in order to minimize</w:t>
+        <w:t xml:space="preserve"> OXI VNIR-40 hyperspectral camera from </w:t>
+      </w:r>
+      <w:proofErr w:type="spellStart"/>
+      <w:r>
+        <w:rPr>
+          <w:u w:val="none"/>
+          <w:lang w:val="en-US"/>
+        </w:rPr>
+        <w:t>Gamaya</w:t>
+      </w:r>
+      <w:proofErr w:type="spellEnd"/>
+      <w:r>
+        <w:rPr>
+          <w:u w:val="none"/>
+          <w:lang w:val="en-US"/>
+        </w:rPr>
+        <w:t xml:space="preserve"> company, mounted on a fixed-wing drone Geoscan-101 was used. The camera has 16 bands in visible range (450-670 nm) and 25 bands in near-infrared range (600-900 nm). The flights were done in early afternoon when the sun was at a maximum elevation angle, in order to minimize</w:t>
       </w:r>
       <w:r>
         <w:rPr>
@@ -3079,16 +2985,7 @@
           <w:u w:val="none"/>
           <w:lang w:val="en-US"/>
         </w:rPr>
-        <w:t>Hyperspectral imagery pre-processing included optical and radiometric calibration. On ground spectroscopy measurements were acquired during each flight and it was used as a calibration information to transform raw pixel values into reflectance values. However, changing weather conditions (sunny and cloudy) during the flights have resulted in significant brightness differences in hyperspectral values along the same flight, and between flights. Nevertheless, these effects were partially mitigated by normalization procedure applied when performing tree species classification. Opticall</w:t>
-      </w:r>
-      <w:bookmarkStart w:id="8" w:name="_GoBack"/>
-      <w:bookmarkEnd w:id="8"/>
-      <w:r>
-        <w:rPr>
-          <w:u w:val="none"/>
-          <w:lang w:val="en-US"/>
-        </w:rPr>
-        <w:t xml:space="preserve">y and radiometrically calibrated </w:t>
+        <w:t xml:space="preserve">Hyperspectral imagery pre-processing included optical and radiometric calibration. On ground spectroscopy measurements were acquired during each flight and it was used as a calibration information to transform raw pixel values into reflectance values. However, changing weather conditions (sunny and cloudy) during the flights have resulted in significant brightness differences in hyperspectral values along the same flight, and between flights. Nevertheless, these effects were partially mitigated by normalization procedure applied when performing tree species classification. Optically and radiometrically calibrated </w:t>
       </w:r>
       <w:r>
         <w:rPr>
@@ -3096,7 +2993,23 @@
           <w:lang w:val="en-US"/>
         </w:rPr>
         <w:lastRenderedPageBreak/>
-        <w:t xml:space="preserve">images were then stitched together into orthophotoplans. Afterwards, bad quality spectral bands were </w:t>
+        <w:t xml:space="preserve">images were then stitched together into </w:t>
+      </w:r>
+      <w:proofErr w:type="spellStart"/>
+      <w:r>
+        <w:rPr>
+          <w:u w:val="none"/>
+          <w:lang w:val="en-US"/>
+        </w:rPr>
+        <w:t>orthophotoplans</w:t>
+      </w:r>
+      <w:proofErr w:type="spellEnd"/>
+      <w:r>
+        <w:rPr>
+          <w:u w:val="none"/>
+          <w:lang w:val="en-US"/>
+        </w:rPr>
+        <w:t xml:space="preserve">. Afterwards, bad quality spectral bands were </w:t>
       </w:r>
       <w:proofErr w:type="gramStart"/>
       <w:r>
@@ -3130,7 +3043,23 @@
           <w:u w:val="none"/>
           <w:lang w:val="en-US"/>
         </w:rPr>
-        <w:t xml:space="preserve">Due to low geolocation accuracy, additional georeferencing procedure using ground control points (GCPs) was applied to collocate LiDAR and hyperspectral imagery. CHM rasters computed from LiDAR point clouds served as a base layer for this georeferencing procedure. For each test site, between the </w:t>
+        <w:t xml:space="preserve">Due to low geolocation accuracy, additional georeferencing procedure using ground control points (GCPs) was applied to collocate LiDAR and hyperspectral imagery. CHM </w:t>
+      </w:r>
+      <w:proofErr w:type="spellStart"/>
+      <w:r>
+        <w:rPr>
+          <w:u w:val="none"/>
+          <w:lang w:val="en-US"/>
+        </w:rPr>
+        <w:t>rasters</w:t>
+      </w:r>
+      <w:proofErr w:type="spellEnd"/>
+      <w:r>
+        <w:rPr>
+          <w:u w:val="none"/>
+          <w:lang w:val="en-US"/>
+        </w:rPr>
+        <w:t xml:space="preserve"> computed from LiDAR point clouds served as a base layer for this georeferencing procedure. For each test site, between the </w:t>
       </w:r>
       <w:r>
         <w:rPr>
@@ -3165,7 +3094,23 @@
           <w:u w:val="none"/>
           <w:lang w:val="en-US"/>
         </w:rPr>
-        <w:t xml:space="preserve">most recognizable tree tops were found on both CHM rasters and hyperspectral cubes and used as GCPs. </w:t>
+        <w:t xml:space="preserve">most recognizable tree tops were found on both CHM </w:t>
+      </w:r>
+      <w:proofErr w:type="spellStart"/>
+      <w:r>
+        <w:rPr>
+          <w:u w:val="none"/>
+          <w:lang w:val="en-US"/>
+        </w:rPr>
+        <w:t>rasters</w:t>
+      </w:r>
+      <w:proofErr w:type="spellEnd"/>
+      <w:r>
+        <w:rPr>
+          <w:u w:val="none"/>
+          <w:lang w:val="en-US"/>
+        </w:rPr>
+        <w:t xml:space="preserve"> and hyperspectral cubes and used as GCPs. </w:t>
       </w:r>
     </w:p>
     <w:p>
@@ -3190,7 +3135,7 @@
           <w:lang w:val="en-US"/>
         </w:rPr>
       </w:pPr>
-      <w:bookmarkStart w:id="9" w:name="_Ref20921049"/>
+      <w:bookmarkStart w:id="7" w:name="_Ref20921049"/>
       <w:r>
         <w:rPr>
           <w:i/>
@@ -3199,7 +3144,7 @@
         </w:rPr>
         <w:t>Satellite-based Multispectral Imagery</w:t>
       </w:r>
-      <w:bookmarkEnd w:id="9"/>
+      <w:bookmarkEnd w:id="7"/>
     </w:p>
     <w:p>
       <w:pPr>
@@ -3290,7 +3235,23 @@
           <w:u w:val="none"/>
           <w:lang w:val="en-US"/>
         </w:rPr>
-        <w:t xml:space="preserve">frequent cloudiness in the region of experiments the nearest available date of suitable WorldView image was 30 May 2016. Visual comparison of this satellite image with hyperspectral data has shown that no significant changes in forest coverage happened for three summer seasons (2016, 2017, and 2018 years), so it was decided to use this image in the experiments. </w:t>
+        <w:t xml:space="preserve">frequent cloudiness in the region of experiments the nearest available date of suitable </w:t>
+      </w:r>
+      <w:proofErr w:type="spellStart"/>
+      <w:r>
+        <w:rPr>
+          <w:u w:val="none"/>
+          <w:lang w:val="en-US"/>
+        </w:rPr>
+        <w:t>WorldView</w:t>
+      </w:r>
+      <w:proofErr w:type="spellEnd"/>
+      <w:r>
+        <w:rPr>
+          <w:u w:val="none"/>
+          <w:lang w:val="en-US"/>
+        </w:rPr>
+        <w:t xml:space="preserve"> image was 30 May 2016. Visual comparison of this satellite image with hyperspectral data has shown that no significant changes in forest coverage happened for three summer seasons (2016, 2017, and 2018 years), so it was decided to use this image in the experiments. </w:t>
       </w:r>
       <w:r>
         <w:rPr>
@@ -3315,48 +3276,7 @@
           <w:u w:val="none"/>
           <w:lang w:val="en-US"/>
         </w:rPr>
-        <w:fldChar w:fldCharType="begin"/>
-      </w:r>
-      <w:r>
-        <w:rPr>
-          <w:u w:val="none"/>
-          <w:lang w:val="en-US"/>
-        </w:rPr>
-        <w:instrText xml:space="preserve"> REF _Ref21109030 \h </w:instrText>
-      </w:r>
-      <w:r>
-        <w:rPr>
-          <w:u w:val="none"/>
-          <w:lang w:val="en-US"/>
-        </w:rPr>
-      </w:r>
-      <w:r>
-        <w:rPr>
-          <w:u w:val="none"/>
-          <w:lang w:val="en-US"/>
-        </w:rPr>
-        <w:fldChar w:fldCharType="separate"/>
-      </w:r>
-      <w:r>
-        <w:rPr>
-          <w:lang w:val="en-US"/>
-        </w:rPr>
-        <w:t xml:space="preserve">Figure </w:t>
-      </w:r>
-      <w:r>
-        <w:rPr>
-          <w:b/>
-          <w:noProof/>
-          <w:lang w:val="en-US"/>
-        </w:rPr>
-        <w:t>5</w:t>
-      </w:r>
-      <w:r>
-        <w:rPr>
-          <w:u w:val="none"/>
-          <w:lang w:val="en-US"/>
-        </w:rPr>
-        <w:fldChar w:fldCharType="end"/>
+        <w:t>Figure 5</w:t>
       </w:r>
       <w:r>
         <w:rPr>
@@ -3436,7 +3356,7 @@
       <w:pPr>
         <w:pStyle w:val="IACSubheading"/>
         <w:keepNext/>
-        <w:jc w:val="both"/>
+        <w:jc w:val="center"/>
         <w:rPr>
           <w:lang w:val="en-US"/>
         </w:rPr>
@@ -3444,10 +3364,11 @@
       <w:r>
         <w:rPr>
           <w:noProof/>
+          <w:u w:val="none"/>
           <w:lang w:val="en-US"/>
         </w:rPr>
         <w:drawing>
-          <wp:inline distT="0" distB="0" distL="0" distR="0" wp14:anchorId="290D73C8" wp14:editId="041F8831">
+          <wp:inline distT="0" distB="0" distL="0" distR="0" wp14:anchorId="1924821A" wp14:editId="289FE761">
             <wp:extent cx="1384935" cy="1071245"/>
             <wp:effectExtent l="0" t="0" r="0" b="0"/>
             <wp:docPr id="5" name="Picture 1"/>
@@ -3464,7 +3385,7 @@
                     </pic:cNvPicPr>
                   </pic:nvPicPr>
                   <pic:blipFill>
-                    <a:blip r:embed="rId17" cstate="print">
+                    <a:blip r:embed="rId14" cstate="print">
                       <a:extLst>
                         <a:ext uri="{28A0092B-C50C-407E-A947-70E740481C1C}">
                           <a14:useLocalDpi xmlns:a14="http://schemas.microsoft.com/office/drawing/2010/main" val="0"/>
@@ -3497,18 +3418,18 @@
       </w:r>
       <w:r>
         <w:rPr>
+          <w:lang w:val="en-US"/>
+        </w:rPr>
+        <w:t xml:space="preserve">   </w:t>
+      </w:r>
+      <w:r>
+        <w:rPr>
           <w:noProof/>
-          <w:lang w:val="en-US"/>
-        </w:rPr>
-        <w:t xml:space="preserve">   </w:t>
-      </w:r>
-      <w:r>
-        <w:rPr>
-          <w:noProof/>
+          <w:u w:val="none"/>
           <w:lang w:val="en-US"/>
         </w:rPr>
         <w:drawing>
-          <wp:inline distT="0" distB="0" distL="0" distR="0" wp14:anchorId="48B86CAF" wp14:editId="662E47D8">
+          <wp:inline distT="0" distB="0" distL="0" distR="0" wp14:anchorId="0A6AC25A" wp14:editId="3CAE9C16">
             <wp:extent cx="1358265" cy="1071245"/>
             <wp:effectExtent l="0" t="0" r="0" b="0"/>
             <wp:docPr id="6" name="Picture 1"/>
@@ -3525,7 +3446,7 @@
                     </pic:cNvPicPr>
                   </pic:nvPicPr>
                   <pic:blipFill>
-                    <a:blip r:embed="rId18" cstate="print">
+                    <a:blip r:embed="rId15" cstate="print">
                       <a:extLst>
                         <a:ext uri="{28A0092B-C50C-407E-A947-70E740481C1C}">
                           <a14:useLocalDpi xmlns:a14="http://schemas.microsoft.com/office/drawing/2010/main" val="0"/>
@@ -3566,7 +3487,7 @@
           <w:lang w:val="en-US"/>
         </w:rPr>
       </w:pPr>
-      <w:bookmarkStart w:id="10" w:name="_Ref21109030"/>
+      <w:bookmarkStart w:id="8" w:name="_Ref21109030"/>
       <w:r>
         <w:rPr>
           <w:b w:val="0"/>
@@ -3617,7 +3538,7 @@
         </w:rPr>
         <w:fldChar w:fldCharType="end"/>
       </w:r>
-      <w:bookmarkEnd w:id="10"/>
+      <w:bookmarkEnd w:id="8"/>
       <w:r>
         <w:rPr>
           <w:b w:val="0"/>
@@ -3643,6 +3564,8 @@
           <w:lang w:val="en-US"/>
         </w:rPr>
       </w:pPr>
+      <w:bookmarkStart w:id="9" w:name="_GoBack"/>
+      <w:bookmarkEnd w:id="9"/>
     </w:p>
     <w:p>
       <w:pPr>
@@ -3655,7 +3578,7 @@
           <w:lang w:val="en-US"/>
         </w:rPr>
       </w:pPr>
-      <w:bookmarkStart w:id="11" w:name="_Ref20921063"/>
+      <w:bookmarkStart w:id="10" w:name="_Ref20921063"/>
       <w:r>
         <w:rPr>
           <w:i/>
@@ -3672,7 +3595,7 @@
         </w:rPr>
         <w:t xml:space="preserve"> data</w:t>
       </w:r>
-      <w:bookmarkEnd w:id="11"/>
+      <w:bookmarkEnd w:id="10"/>
     </w:p>
     <w:p>
       <w:pPr>
@@ -3696,48 +3619,7 @@
           <w:u w:val="none"/>
           <w:lang w:val="en-US"/>
         </w:rPr>
-        <w:fldChar w:fldCharType="begin"/>
-      </w:r>
-      <w:r>
-        <w:rPr>
-          <w:u w:val="none"/>
-          <w:lang w:val="en-US"/>
-        </w:rPr>
-        <w:instrText xml:space="preserve"> REF _Ref20494412 \h </w:instrText>
-      </w:r>
-      <w:r>
-        <w:rPr>
-          <w:u w:val="none"/>
-          <w:lang w:val="en-US"/>
-        </w:rPr>
-      </w:r>
-      <w:r>
-        <w:rPr>
-          <w:u w:val="none"/>
-          <w:lang w:val="en-US"/>
-        </w:rPr>
-        <w:fldChar w:fldCharType="separate"/>
-      </w:r>
-      <w:r>
-        <w:rPr>
-          <w:lang w:val="en-US"/>
-        </w:rPr>
-        <w:t xml:space="preserve">Figure </w:t>
-      </w:r>
-      <w:r>
-        <w:rPr>
-          <w:b/>
-          <w:noProof/>
-          <w:lang w:val="en-US"/>
-        </w:rPr>
-        <w:t>2</w:t>
-      </w:r>
-      <w:r>
-        <w:rPr>
-          <w:u w:val="none"/>
-          <w:lang w:val="en-US"/>
-        </w:rPr>
-        <w:fldChar w:fldCharType="end"/>
+        <w:t>Figure 2</w:t>
       </w:r>
       <w:r>
         <w:rPr>
@@ -3773,55 +3655,7 @@
           <w:u w:val="none"/>
           <w:lang w:val="en-US"/>
         </w:rPr>
-        <w:fldChar w:fldCharType="begin"/>
-      </w:r>
-      <w:r>
-        <w:rPr>
-          <w:u w:val="none"/>
-          <w:lang w:val="en-US"/>
-        </w:rPr>
-        <w:instrText xml:space="preserve"> REF _Ref20494982 \h </w:instrText>
-      </w:r>
-      <w:r>
-        <w:rPr>
-          <w:u w:val="none"/>
-          <w:lang w:val="en-US"/>
-        </w:rPr>
-      </w:r>
-      <w:r>
-        <w:rPr>
-          <w:u w:val="none"/>
-          <w:lang w:val="en-US"/>
-        </w:rPr>
-        <w:fldChar w:fldCharType="separate"/>
-      </w:r>
-      <w:r>
-        <w:rPr>
-          <w:lang w:val="en-US"/>
-        </w:rPr>
-        <w:t xml:space="preserve">Table </w:t>
-      </w:r>
-      <w:r>
-        <w:rPr>
-          <w:b/>
-          <w:noProof/>
-          <w:lang w:val="en-US"/>
-        </w:rPr>
-        <w:t>1</w:t>
-      </w:r>
-      <w:r>
-        <w:rPr>
-          <w:noProof/>
-          <w:lang w:val="en-US"/>
-        </w:rPr>
-        <w:t>1</w:t>
-      </w:r>
-      <w:r>
-        <w:rPr>
-          <w:u w:val="none"/>
-          <w:lang w:val="en-US"/>
-        </w:rPr>
-        <w:fldChar w:fldCharType="end"/>
+        <w:t>Table 1</w:t>
       </w:r>
       <w:r>
         <w:rPr>
@@ -3879,7 +3713,7 @@
                     </pic:cNvPicPr>
                   </pic:nvPicPr>
                   <pic:blipFill>
-                    <a:blip r:embed="rId19">
+                    <a:blip r:embed="rId16">
                       <a:extLst>
                         <a:ext uri="{28A0092B-C50C-407E-A947-70E740481C1C}">
                           <a14:useLocalDpi xmlns:a14="http://schemas.microsoft.com/office/drawing/2010/main" val="0"/>
@@ -3919,7 +3753,7 @@
           <w:lang w:val="en-US"/>
         </w:rPr>
       </w:pPr>
-      <w:bookmarkStart w:id="12" w:name="_Ref20468761"/>
+      <w:bookmarkStart w:id="11" w:name="_Ref20468761"/>
       <w:r>
         <w:rPr>
           <w:b w:val="0"/>
@@ -3963,7 +3797,7 @@
         </w:rPr>
         <w:fldChar w:fldCharType="end"/>
       </w:r>
-      <w:bookmarkEnd w:id="12"/>
+      <w:bookmarkEnd w:id="11"/>
       <w:r>
         <w:rPr>
           <w:b w:val="0"/>
@@ -3979,6 +3813,12 @@
           <w:lang w:val="en-US" w:eastAsia="zh-TW"/>
         </w:rPr>
       </w:pPr>
+      <w:r>
+        <w:rPr>
+          <w:lang w:val="en-US" w:eastAsia="zh-TW"/>
+        </w:rPr>
+        <w:t xml:space="preserve"> </w:t>
+      </w:r>
     </w:p>
     <w:p>
       <w:pPr>
@@ -3989,7 +3829,7 @@
           <w:lang w:val="en-US"/>
         </w:rPr>
       </w:pPr>
-      <w:bookmarkStart w:id="13" w:name="_Ref20494982"/>
+      <w:bookmarkStart w:id="12" w:name="_Ref20494982"/>
       <w:r>
         <w:rPr>
           <w:b w:val="0"/>
@@ -4033,7 +3873,7 @@
         </w:rPr>
         <w:fldChar w:fldCharType="end"/>
       </w:r>
-      <w:bookmarkEnd w:id="13"/>
+      <w:bookmarkEnd w:id="12"/>
       <w:r>
         <w:rPr>
           <w:b w:val="0"/>
@@ -4992,7 +4832,14 @@
           <w:u w:val="none"/>
           <w:lang w:val="en-US"/>
         </w:rPr>
-        <w:t xml:space="preserve">ing process on field was that there was no information about the tree height. Moreover, trees were labeled regardless their visibility </w:t>
+        <w:t xml:space="preserve">ing process on field was that there was no information about the tree height. Moreover, trees were labeled regardless their visibility from above. For this reason, </w:t>
+      </w:r>
+      <w:r>
+        <w:rPr>
+          <w:u w:val="none"/>
+          <w:lang w:val="en-US"/>
+        </w:rPr>
+        <w:t xml:space="preserve">non-visible trees from </w:t>
       </w:r>
       <w:r>
         <w:rPr>
@@ -5000,14 +4847,7 @@
           <w:lang w:val="en-US"/>
         </w:rPr>
         <w:lastRenderedPageBreak/>
-        <w:t xml:space="preserve">from above. For this reason, </w:t>
-      </w:r>
-      <w:r>
-        <w:rPr>
-          <w:u w:val="none"/>
-          <w:lang w:val="en-US"/>
-        </w:rPr>
-        <w:t>non-visible trees from remote optical sensors were filtered out. H</w:t>
+        <w:t>remote optical sensors were filtered out. H</w:t>
       </w:r>
       <w:r>
         <w:rPr>
@@ -5056,7 +4896,23 @@
           <w:u w:val="none"/>
           <w:lang w:val="en-US"/>
         </w:rPr>
-        <w:t>CHM rasters and true color composites from hyperspectral imagery for exact matching their positioning with</w:t>
+        <w:t xml:space="preserve">CHM </w:t>
+      </w:r>
+      <w:proofErr w:type="spellStart"/>
+      <w:r>
+        <w:rPr>
+          <w:u w:val="none"/>
+          <w:lang w:val="en-US"/>
+        </w:rPr>
+        <w:t>rasters</w:t>
+      </w:r>
+      <w:proofErr w:type="spellEnd"/>
+      <w:r>
+        <w:rPr>
+          <w:u w:val="none"/>
+          <w:lang w:val="en-US"/>
+        </w:rPr>
+        <w:t xml:space="preserve"> and true color composites from hyperspectral imagery for exact matching their positioning with</w:t>
       </w:r>
       <w:r>
         <w:rPr>
@@ -6119,7 +5975,7 @@
           <w:lang w:val="en-US"/>
         </w:rPr>
       </w:pPr>
-      <w:bookmarkStart w:id="14" w:name="_Ref20921218"/>
+      <w:bookmarkStart w:id="13" w:name="_Ref20921218"/>
       <w:r>
         <w:rPr>
           <w:i/>
@@ -6128,7 +5984,7 @@
         </w:rPr>
         <w:t>Individual Tree Crowns Detection</w:t>
       </w:r>
-      <w:bookmarkEnd w:id="14"/>
+      <w:bookmarkEnd w:id="13"/>
     </w:p>
     <w:p>
       <w:pPr>
@@ -6144,7 +6000,23 @@
           <w:u w:val="none"/>
           <w:lang w:val="en-US"/>
         </w:rPr>
-        <w:t xml:space="preserve">Individual tree crowns detection (ITCd) is a preliminary step for object-based tree </w:t>
+        <w:t>Individual tree crowns detection (</w:t>
+      </w:r>
+      <w:proofErr w:type="spellStart"/>
+      <w:r>
+        <w:rPr>
+          <w:u w:val="none"/>
+          <w:lang w:val="en-US"/>
+        </w:rPr>
+        <w:t>ITCd</w:t>
+      </w:r>
+      <w:proofErr w:type="spellEnd"/>
+      <w:r>
+        <w:rPr>
+          <w:u w:val="none"/>
+          <w:lang w:val="en-US"/>
+        </w:rPr>
+        <w:t xml:space="preserve">) is a preliminary step for object-based tree </w:t>
       </w:r>
       <w:r>
         <w:rPr>
@@ -6158,7 +6030,39 @@
           <w:u w:val="none"/>
           <w:lang w:val="en-US"/>
         </w:rPr>
-        <w:t xml:space="preserve"> classification. Most of the existing methods for ITCd are based on local maximum (LM) filtering applied either on CHM rasters obtained from LiDAR data</w:t>
+        <w:t xml:space="preserve"> classification. Most of the existing methods for </w:t>
+      </w:r>
+      <w:proofErr w:type="spellStart"/>
+      <w:r>
+        <w:rPr>
+          <w:u w:val="none"/>
+          <w:lang w:val="en-US"/>
+        </w:rPr>
+        <w:t>ITCd</w:t>
+      </w:r>
+      <w:proofErr w:type="spellEnd"/>
+      <w:r>
+        <w:rPr>
+          <w:u w:val="none"/>
+          <w:lang w:val="en-US"/>
+        </w:rPr>
+        <w:t xml:space="preserve"> are based on local maximum (LM) filtering applied either on CHM </w:t>
+      </w:r>
+      <w:proofErr w:type="spellStart"/>
+      <w:r>
+        <w:rPr>
+          <w:u w:val="none"/>
+          <w:lang w:val="en-US"/>
+        </w:rPr>
+        <w:t>rasters</w:t>
+      </w:r>
+      <w:proofErr w:type="spellEnd"/>
+      <w:r>
+        <w:rPr>
+          <w:u w:val="none"/>
+          <w:lang w:val="en-US"/>
+        </w:rPr>
+        <w:t xml:space="preserve"> obtained from LiDAR data</w:t>
       </w:r>
       <w:r>
         <w:rPr>
@@ -6221,7 +6125,23 @@
           <w:u w:val="none"/>
           <w:lang w:val="en-US"/>
         </w:rPr>
-        <w:t>. The results are more stable when using LiDAR data, since LM points correspond to the real tree crown tops in this case. While in the case of using imagery for ITCd, LM points may actually be just the brightness peaks and not the real tree crown tops. Moreover, it was shown that detection accuracy using imagery is more or less comparable with detection accuracy using LiDAR data only if imagery resolution is high (around 5-15 cm) and for lower resolution imagery (less than 30 cm) detection accuracy is significantly lower</w:t>
+        <w:t xml:space="preserve">. The results are more stable when using LiDAR data, since LM points correspond to the real tree crown tops in this case. While in the case of using imagery for </w:t>
+      </w:r>
+      <w:proofErr w:type="spellStart"/>
+      <w:r>
+        <w:rPr>
+          <w:u w:val="none"/>
+          <w:lang w:val="en-US"/>
+        </w:rPr>
+        <w:t>ITCd</w:t>
+      </w:r>
+      <w:proofErr w:type="spellEnd"/>
+      <w:r>
+        <w:rPr>
+          <w:u w:val="none"/>
+          <w:lang w:val="en-US"/>
+        </w:rPr>
+        <w:t>, LM points may actually be just the brightness peaks and not the real tree crown tops. Moreover, it was shown that detection accuracy using imagery is more or less comparable with detection accuracy using LiDAR data only if imagery resolution is high (around 5-15 cm) and for lower resolution imagery (less than 30 cm) detection accuracy is significantly lower</w:t>
       </w:r>
       <w:r>
         <w:rPr>
@@ -6256,7 +6176,23 @@
           <w:u w:val="none"/>
           <w:lang w:val="en-US"/>
         </w:rPr>
-        <w:t>ch for ITCd using deep learning [22</w:t>
+        <w:t xml:space="preserve">ch for </w:t>
+      </w:r>
+      <w:proofErr w:type="spellStart"/>
+      <w:r>
+        <w:rPr>
+          <w:u w:val="none"/>
+          <w:lang w:val="en-US"/>
+        </w:rPr>
+        <w:t>ITCd</w:t>
+      </w:r>
+      <w:proofErr w:type="spellEnd"/>
+      <w:r>
+        <w:rPr>
+          <w:u w:val="none"/>
+          <w:lang w:val="en-US"/>
+        </w:rPr>
+        <w:t xml:space="preserve"> using deep learning [22</w:t>
       </w:r>
       <w:r>
         <w:rPr>
@@ -6295,7 +6231,23 @@
           <w:u w:val="none"/>
           <w:lang w:val="en-US"/>
         </w:rPr>
-        <w:t>In this work, the following approach for ITCd was used. Firstly, non-vegetation areas, such as roads, dead trees, etc., were excluded by masking out Normalized Difference Vegetation Index (NDVI) raster using threshold value of 0.6. NDVI is calculated for every pixel according to:</w:t>
+        <w:t xml:space="preserve">In this work, the following approach for </w:t>
+      </w:r>
+      <w:proofErr w:type="spellStart"/>
+      <w:r>
+        <w:rPr>
+          <w:u w:val="none"/>
+          <w:lang w:val="en-US"/>
+        </w:rPr>
+        <w:t>ITCd</w:t>
+      </w:r>
+      <w:proofErr w:type="spellEnd"/>
+      <w:r>
+        <w:rPr>
+          <w:u w:val="none"/>
+          <w:lang w:val="en-US"/>
+        </w:rPr>
+        <w:t xml:space="preserve"> was used. Firstly, non-vegetation areas, such as roads, dead trees, etc., were excluded by masking out Normalized Difference Vegetation Index (NDVI) raster using threshold value of 0.6. NDVI is calculated for every pixel according to:</w:t>
       </w:r>
     </w:p>
     <w:p>
@@ -6414,14 +6366,30 @@
           <w:u w:val="none"/>
           <w:lang w:val="en-US"/>
         </w:rPr>
-        <w:t xml:space="preserve">, low vegetation areas, with value lower than 10 m on CHM, were masked out. Therefore, only the </w:t>
-      </w:r>
-      <w:r>
-        <w:rPr>
-          <w:u w:val="none"/>
-          <w:lang w:val="en-US"/>
-        </w:rPr>
-        <w:t xml:space="preserve">areas containing high vegetation are left for further analysis. Finally, for these areas ITCs were detected on CHM rasters using the approach based on LM filtering described </w:t>
+        <w:t xml:space="preserve">, low vegetation areas, with value lower than 10 m on CHM, were masked out. Therefore, only the areas containing high vegetation are left for further </w:t>
+      </w:r>
+      <w:r>
+        <w:rPr>
+          <w:u w:val="none"/>
+          <w:lang w:val="en-US"/>
+        </w:rPr>
+        <w:t xml:space="preserve">analysis. Finally, for these areas ITCs were detected on CHM </w:t>
+      </w:r>
+      <w:proofErr w:type="spellStart"/>
+      <w:r>
+        <w:rPr>
+          <w:u w:val="none"/>
+          <w:lang w:val="en-US"/>
+        </w:rPr>
+        <w:t>rasters</w:t>
+      </w:r>
+      <w:proofErr w:type="spellEnd"/>
+      <w:r>
+        <w:rPr>
+          <w:u w:val="none"/>
+          <w:lang w:val="en-US"/>
+        </w:rPr>
+        <w:t xml:space="preserve"> using the approach based on LM filtering described </w:t>
       </w:r>
       <w:r>
         <w:rPr>
@@ -6461,7 +6429,7 @@
           <w:lang w:val="en-US"/>
         </w:rPr>
       </w:pPr>
-      <w:bookmarkStart w:id="15" w:name="_Ref20921241"/>
+      <w:bookmarkStart w:id="14" w:name="_Ref20921241"/>
       <w:r>
         <w:rPr>
           <w:i/>
@@ -6470,7 +6438,7 @@
         </w:rPr>
         <w:t>Tree Species Classification</w:t>
       </w:r>
-      <w:bookmarkEnd w:id="15"/>
+      <w:bookmarkEnd w:id="14"/>
     </w:p>
     <w:p>
       <w:pPr>
@@ -6665,7 +6633,23 @@
           <w:u w:val="none"/>
           <w:lang w:val="en-US"/>
         </w:rPr>
-        <w:t xml:space="preserve"> imagery, it is enough to use more simple strategies to define object boundaries, as, for example, Nevalainen et al.</w:t>
+        <w:t xml:space="preserve"> imagery, it is enough to use more simple strategies to define object boundaries, as, for example, </w:t>
+      </w:r>
+      <w:proofErr w:type="spellStart"/>
+      <w:r>
+        <w:rPr>
+          <w:u w:val="none"/>
+          <w:lang w:val="en-US"/>
+        </w:rPr>
+        <w:t>Nevalainen</w:t>
+      </w:r>
+      <w:proofErr w:type="spellEnd"/>
+      <w:r>
+        <w:rPr>
+          <w:u w:val="none"/>
+          <w:lang w:val="en-US"/>
+        </w:rPr>
+        <w:t xml:space="preserve"> et al.</w:t>
       </w:r>
       <w:r>
         <w:rPr>
@@ -6693,47 +6677,7 @@
           <w:u w:val="none"/>
           <w:lang w:val="en-US"/>
         </w:rPr>
-        <w:fldChar w:fldCharType="begin"/>
-      </w:r>
-      <w:r>
-        <w:rPr>
-          <w:u w:val="none"/>
-          <w:lang w:val="en-US"/>
-        </w:rPr>
-        <w:instrText xml:space="preserve"> REF _Ref20567454 \h </w:instrText>
-      </w:r>
-      <w:r>
-        <w:rPr>
-          <w:u w:val="none"/>
-          <w:lang w:val="en-US"/>
-        </w:rPr>
-      </w:r>
-      <w:r>
-        <w:rPr>
-          <w:u w:val="none"/>
-          <w:lang w:val="en-US"/>
-        </w:rPr>
-        <w:fldChar w:fldCharType="separate"/>
-      </w:r>
-      <w:r>
-        <w:rPr>
-          <w:lang w:val="en-US"/>
-        </w:rPr>
-        <w:t xml:space="preserve">Figure </w:t>
-      </w:r>
-      <w:r>
-        <w:rPr>
-          <w:noProof/>
-          <w:lang w:val="en-US"/>
-        </w:rPr>
-        <w:t>7</w:t>
-      </w:r>
-      <w:r>
-        <w:rPr>
-          <w:u w:val="none"/>
-          <w:lang w:val="en-US"/>
-        </w:rPr>
-        <w:fldChar w:fldCharType="end"/>
+        <w:t>Figure 7</w:t>
       </w:r>
       <w:r>
         <w:rPr>
@@ -6958,7 +6902,7 @@
                     <pic:cNvPicPr/>
                   </pic:nvPicPr>
                   <pic:blipFill rotWithShape="1">
-                    <a:blip r:embed="rId20" cstate="print">
+                    <a:blip r:embed="rId17" cstate="print">
                       <a:extLst>
                         <a:ext uri="{28A0092B-C50C-407E-A947-70E740481C1C}">
                           <a14:useLocalDpi xmlns:a14="http://schemas.microsoft.com/office/drawing/2010/main" val="0"/>
@@ -7023,7 +6967,7 @@
                     <pic:cNvPicPr/>
                   </pic:nvPicPr>
                   <pic:blipFill rotWithShape="1">
-                    <a:blip r:embed="rId21" cstate="print">
+                    <a:blip r:embed="rId18" cstate="print">
                       <a:extLst>
                         <a:ext uri="{28A0092B-C50C-407E-A947-70E740481C1C}">
                           <a14:useLocalDpi xmlns:a14="http://schemas.microsoft.com/office/drawing/2010/main" val="0"/>
@@ -7132,15 +7076,7 @@
           <w:bCs/>
           <w:lang w:val="en-US"/>
         </w:rPr>
-        <w:t xml:space="preserve"> of extracted pixels of tree crowns in hyperspectral airborne </w:t>
-      </w:r>
-      <w:r>
-        <w:rPr>
-          <w:bCs/>
-          <w:lang w:val="en-US"/>
-        </w:rPr>
-        <w:lastRenderedPageBreak/>
-        <w:t>and multispectral satellite data during features calculation step due to different imagery resolutions.</w:t>
+        <w:t xml:space="preserve"> of extracted pixels of tree crowns in hyperspectral airborne and multispectral satellite data during features calculation step due to different imagery resolutions.</w:t>
       </w:r>
     </w:p>
     <w:p>
@@ -7162,7 +7098,21 @@
         <w:rPr>
           <w:lang w:val="en-US"/>
         </w:rPr>
-        <w:t>There exist several strategies to construct feature vectors for classification from hyperspectral data. For example, Nevalainen et al.</w:t>
+        <w:t xml:space="preserve">There exist several strategies to construct feature vectors for classification from hyperspectral data. For example, </w:t>
+      </w:r>
+      <w:proofErr w:type="spellStart"/>
+      <w:r>
+        <w:rPr>
+          <w:lang w:val="en-US"/>
+        </w:rPr>
+        <w:t>Nevalainen</w:t>
+      </w:r>
+      <w:proofErr w:type="spellEnd"/>
+      <w:r>
+        <w:rPr>
+          <w:lang w:val="en-US"/>
+        </w:rPr>
+        <w:t xml:space="preserve"> et al.</w:t>
       </w:r>
       <w:r>
         <w:rPr>
@@ -7660,7 +7610,7 @@
                     <pic:cNvPicPr/>
                   </pic:nvPicPr>
                   <pic:blipFill>
-                    <a:blip r:embed="rId22"/>
+                    <a:blip r:embed="rId19"/>
                     <a:stretch>
                       <a:fillRect/>
                     </a:stretch>
@@ -7688,7 +7638,7 @@
           <w:lang w:val="en-US"/>
         </w:rPr>
       </w:pPr>
-      <w:bookmarkStart w:id="16" w:name="_Ref20569127"/>
+      <w:bookmarkStart w:id="15" w:name="_Ref20569127"/>
       <w:r>
         <w:rPr>
           <w:b w:val="0"/>
@@ -7732,7 +7682,7 @@
         </w:rPr>
         <w:fldChar w:fldCharType="end"/>
       </w:r>
-      <w:bookmarkEnd w:id="16"/>
+      <w:bookmarkEnd w:id="15"/>
       <w:r>
         <w:rPr>
           <w:b w:val="0"/>
@@ -7776,51 +7726,7 @@
         <w:rPr>
           <w:lang w:val="en-US"/>
         </w:rPr>
-        <w:fldChar w:fldCharType="begin"/>
-      </w:r>
-      <w:r>
-        <w:rPr>
-          <w:lang w:val="en-US"/>
-        </w:rPr>
-        <w:instrText xml:space="preserve"> REF _Ref20570154 \h </w:instrText>
-      </w:r>
-      <w:r>
-        <w:rPr>
-          <w:lang w:val="en-US"/>
-        </w:rPr>
-      </w:r>
-      <w:r>
-        <w:rPr>
-          <w:lang w:val="en-US"/>
-        </w:rPr>
-        <w:fldChar w:fldCharType="separate"/>
-      </w:r>
-      <w:r>
-        <w:rPr>
-          <w:lang w:val="en-US"/>
-        </w:rPr>
-        <w:t xml:space="preserve">Figure </w:t>
-      </w:r>
-      <w:r>
-        <w:rPr>
-          <w:b/>
-          <w:noProof/>
-          <w:lang w:val="en-US"/>
-        </w:rPr>
-        <w:t>9</w:t>
-      </w:r>
-      <w:r>
-        <w:rPr>
-          <w:noProof/>
-          <w:lang w:val="en-US"/>
-        </w:rPr>
-        <w:t>9</w:t>
-      </w:r>
-      <w:r>
-        <w:rPr>
-          <w:lang w:val="en-US"/>
-        </w:rPr>
-        <w:fldChar w:fldCharType="end"/>
+        <w:t>Figure 9</w:t>
       </w:r>
       <w:r>
         <w:rPr>
@@ -7864,7 +7770,7 @@
                     <pic:cNvPicPr/>
                   </pic:nvPicPr>
                   <pic:blipFill>
-                    <a:blip r:embed="rId23"/>
+                    <a:blip r:embed="rId20"/>
                     <a:stretch>
                       <a:fillRect/>
                     </a:stretch>
@@ -7893,7 +7799,7 @@
           <w:lang w:val="en-US"/>
         </w:rPr>
       </w:pPr>
-      <w:bookmarkStart w:id="17" w:name="_Ref20570154"/>
+      <w:bookmarkStart w:id="16" w:name="_Ref20570154"/>
       <w:r>
         <w:rPr>
           <w:b w:val="0"/>
@@ -7937,7 +7843,7 @@
         </w:rPr>
         <w:fldChar w:fldCharType="end"/>
       </w:r>
-      <w:bookmarkEnd w:id="17"/>
+      <w:bookmarkEnd w:id="16"/>
       <w:r>
         <w:rPr>
           <w:b w:val="0"/>
@@ -7969,7 +7875,7 @@
           <w:lang w:val="en-US" w:eastAsia="zh-TW"/>
         </w:rPr>
       </w:pPr>
-      <w:bookmarkStart w:id="18" w:name="_Ref20845353"/>
+      <w:bookmarkStart w:id="17" w:name="_Ref20845353"/>
       <w:r>
         <w:rPr>
           <w:rStyle w:val="af1"/>
@@ -7980,7 +7886,7 @@
         </w:rPr>
         <w:t>Results</w:t>
       </w:r>
-      <w:bookmarkEnd w:id="18"/>
+      <w:bookmarkEnd w:id="17"/>
     </w:p>
     <w:p>
       <w:pPr>
@@ -8087,7 +7993,6 @@
         </w:rPr>
         <w:t xml:space="preserve">: Overall Accuracy (OA) </w:t>
       </w:r>
-      <w:proofErr w:type="gramStart"/>
       <w:r>
         <w:rPr>
           <w:lang w:val="en-US"/>
@@ -8098,9 +8003,8 @@
         <w:rPr>
           <w:lang w:val="en-US"/>
         </w:rPr>
-        <w:t xml:space="preserve"> the</w:t>
-      </w:r>
-      <w:proofErr w:type="gramEnd"/>
+        <w:t>the</w:t>
+      </w:r>
       <w:r>
         <w:rPr>
           <w:lang w:val="en-US"/>
@@ -8487,7 +8391,7 @@
                     <pic:cNvPicPr/>
                   </pic:nvPicPr>
                   <pic:blipFill rotWithShape="1">
-                    <a:blip r:embed="rId24" cstate="print">
+                    <a:blip r:embed="rId21" cstate="print">
                       <a:extLst>
                         <a:ext uri="{28A0092B-C50C-407E-A947-70E740481C1C}">
                           <a14:useLocalDpi xmlns:a14="http://schemas.microsoft.com/office/drawing/2010/main" val="0"/>
@@ -8541,7 +8445,7 @@
                     <pic:cNvPicPr/>
                   </pic:nvPicPr>
                   <pic:blipFill rotWithShape="1">
-                    <a:blip r:embed="rId25" cstate="print">
+                    <a:blip r:embed="rId22" cstate="print">
                       <a:extLst>
                         <a:ext uri="{28A0092B-C50C-407E-A947-70E740481C1C}">
                           <a14:useLocalDpi xmlns:a14="http://schemas.microsoft.com/office/drawing/2010/main" val="0"/>
@@ -8670,7 +8574,7 @@
                     <pic:cNvPicPr/>
                   </pic:nvPicPr>
                   <pic:blipFill rotWithShape="1">
-                    <a:blip r:embed="rId26" cstate="print">
+                    <a:blip r:embed="rId23" cstate="print">
                       <a:extLst>
                         <a:ext uri="{28A0092B-C50C-407E-A947-70E740481C1C}">
                           <a14:useLocalDpi xmlns:a14="http://schemas.microsoft.com/office/drawing/2010/main" val="0"/>
@@ -8724,7 +8628,7 @@
                     <pic:cNvPicPr/>
                   </pic:nvPicPr>
                   <pic:blipFill rotWithShape="1">
-                    <a:blip r:embed="rId27" cstate="print">
+                    <a:blip r:embed="rId24" cstate="print">
                       <a:extLst>
                         <a:ext uri="{28A0092B-C50C-407E-A947-70E740481C1C}">
                           <a14:useLocalDpi xmlns:a14="http://schemas.microsoft.com/office/drawing/2010/main" val="0"/>
@@ -9003,7 +8907,7 @@
           <w:lang w:val="en-US"/>
         </w:rPr>
       </w:pPr>
-      <w:bookmarkStart w:id="19" w:name="_Ref20928013"/>
+      <w:bookmarkStart w:id="18" w:name="_Ref20928013"/>
       <w:r>
         <w:rPr>
           <w:b w:val="0"/>
@@ -9047,7 +8951,7 @@
         </w:rPr>
         <w:fldChar w:fldCharType="end"/>
       </w:r>
-      <w:bookmarkEnd w:id="19"/>
+      <w:bookmarkEnd w:id="18"/>
       <w:r>
         <w:rPr>
           <w:b w:val="0"/>
@@ -9667,8 +9571,8 @@
         </w:rPr>
         <w:t>).</w:t>
       </w:r>
-      <w:bookmarkStart w:id="20" w:name="30000"/>
-      <w:bookmarkEnd w:id="20"/>
+      <w:bookmarkStart w:id="19" w:name="30000"/>
+      <w:bookmarkEnd w:id="19"/>
     </w:p>
     <w:p>
       <w:pPr>
@@ -9708,7 +9612,7 @@
                     <pic:cNvPicPr/>
                   </pic:nvPicPr>
                   <pic:blipFill>
-                    <a:blip r:embed="rId28" cstate="print">
+                    <a:blip r:embed="rId25" cstate="print">
                       <a:extLst>
                         <a:ext uri="{28A0092B-C50C-407E-A947-70E740481C1C}">
                           <a14:useLocalDpi xmlns:a14="http://schemas.microsoft.com/office/drawing/2010/main" val="0"/>
@@ -9755,7 +9659,7 @@
                     <pic:cNvPicPr/>
                   </pic:nvPicPr>
                   <pic:blipFill>
-                    <a:blip r:embed="rId29" cstate="print">
+                    <a:blip r:embed="rId26" cstate="print">
                       <a:extLst>
                         <a:ext uri="{28A0092B-C50C-407E-A947-70E740481C1C}">
                           <a14:useLocalDpi xmlns:a14="http://schemas.microsoft.com/office/drawing/2010/main" val="0"/>
@@ -9791,7 +9695,7 @@
           <w:lang w:val="en-US"/>
         </w:rPr>
       </w:pPr>
-      <w:bookmarkStart w:id="21" w:name="_Ref20929598"/>
+      <w:bookmarkStart w:id="20" w:name="_Ref20929598"/>
       <w:r>
         <w:rPr>
           <w:b w:val="0"/>
@@ -9835,7 +9739,7 @@
         </w:rPr>
         <w:fldChar w:fldCharType="end"/>
       </w:r>
-      <w:bookmarkEnd w:id="21"/>
+      <w:bookmarkEnd w:id="20"/>
       <w:r>
         <w:rPr>
           <w:b w:val="0"/>
@@ -9879,7 +9783,7 @@
                     <pic:cNvPicPr/>
                   </pic:nvPicPr>
                   <pic:blipFill>
-                    <a:blip r:embed="rId30" cstate="print">
+                    <a:blip r:embed="rId27" cstate="print">
                       <a:extLst>
                         <a:ext uri="{28A0092B-C50C-407E-A947-70E740481C1C}">
                           <a14:useLocalDpi xmlns:a14="http://schemas.microsoft.com/office/drawing/2010/main" val="0"/>
@@ -9926,7 +9830,7 @@
                     <pic:cNvPicPr/>
                   </pic:nvPicPr>
                   <pic:blipFill>
-                    <a:blip r:embed="rId31" cstate="print">
+                    <a:blip r:embed="rId28" cstate="print">
                       <a:extLst>
                         <a:ext uri="{28A0092B-C50C-407E-A947-70E740481C1C}">
                           <a14:useLocalDpi xmlns:a14="http://schemas.microsoft.com/office/drawing/2010/main" val="0"/>
@@ -9962,7 +9866,7 @@
           <w:lang w:val="en-US" w:eastAsia="zh-TW"/>
         </w:rPr>
       </w:pPr>
-      <w:bookmarkStart w:id="22" w:name="_Ref20929661"/>
+      <w:bookmarkStart w:id="21" w:name="_Ref20929661"/>
       <w:r>
         <w:rPr>
           <w:b w:val="0"/>
@@ -10006,7 +9910,7 @@
         </w:rPr>
         <w:fldChar w:fldCharType="end"/>
       </w:r>
-      <w:bookmarkEnd w:id="22"/>
+      <w:bookmarkEnd w:id="21"/>
       <w:r>
         <w:rPr>
           <w:b w:val="0"/>
@@ -13426,535 +13330,6 @@
     </w:p>
     <w:p>
       <w:pPr>
-        <w:ind w:firstLine="0"/>
-        <w:rPr>
-          <w:lang w:val="en-US" w:eastAsia="zh-TW"/>
-        </w:rPr>
-      </w:pPr>
-    </w:p>
-    <w:p>
-      <w:pPr>
-        <w:ind w:firstLine="0"/>
-        <w:rPr>
-          <w:rStyle w:val="af1"/>
-          <w:b/>
-          <w:bCs/>
-          <w:lang w:val="en-US" w:eastAsia="zh-TW"/>
-        </w:rPr>
-      </w:pPr>
-      <w:bookmarkStart w:id="23" w:name="31000"/>
-      <w:bookmarkStart w:id="24" w:name="32000"/>
-      <w:bookmarkEnd w:id="23"/>
-      <w:bookmarkEnd w:id="24"/>
-    </w:p>
-    <w:p>
-      <w:pPr>
-        <w:pStyle w:val="afb"/>
-        <w:numPr>
-          <w:ilvl w:val="0"/>
-          <w:numId w:val="4"/>
-        </w:numPr>
-        <w:rPr>
-          <w:rStyle w:val="apple-converted-space"/>
-          <w:b/>
-          <w:i/>
-          <w:lang w:val="en-US" w:eastAsia="zh-TW"/>
-        </w:rPr>
-      </w:pPr>
-      <w:r>
-        <w:rPr>
-          <w:rStyle w:val="af1"/>
-          <w:b/>
-          <w:bCs/>
-          <w:i w:val="0"/>
-          <w:lang w:val="en-US"/>
-        </w:rPr>
-        <w:lastRenderedPageBreak/>
-        <w:t>Discussion</w:t>
-      </w:r>
-      <w:r>
-        <w:rPr>
-          <w:rStyle w:val="apple-converted-space"/>
-          <w:b/>
-          <w:i/>
-          <w:lang w:val="en-US"/>
-        </w:rPr>
-        <w:t> </w:t>
-      </w:r>
-    </w:p>
-    <w:p>
-      <w:pPr>
-        <w:ind w:firstLine="426"/>
-        <w:rPr>
-          <w:rStyle w:val="apple-converted-space"/>
-          <w:lang w:val="en-US" w:eastAsia="zh-TW"/>
-        </w:rPr>
-      </w:pPr>
-      <w:r>
-        <w:rPr>
-          <w:rStyle w:val="apple-converted-space"/>
-          <w:lang w:val="en-US" w:eastAsia="zh-TW"/>
-        </w:rPr>
-        <w:t>The plot curves in Figures 8 and 9 have similar behavior, which demonstrates that both airborne hyperspectral and spaceborne multispectral sensors detect the same properties of trees. Nevertheless, the spectral plot in case of multispectral imagery are sharper than those obtained from hyperspectral data, since the spectral resolution is lower</w:t>
-      </w:r>
-      <w:r>
-        <w:rPr>
-          <w:rStyle w:val="apple-converted-space"/>
-          <w:lang w:val="en-US" w:eastAsia="zh-TW"/>
-        </w:rPr>
-        <w:t>. Moreover, in both sensors, trees in the third polygon have higher values in visible range and lower values in NIR, which is the consequence of large portion of dead trees in this polygon.</w:t>
-      </w:r>
-    </w:p>
-    <w:p>
-      <w:pPr>
-        <w:ind w:firstLine="426"/>
-        <w:rPr>
-          <w:rStyle w:val="apple-converted-space"/>
-          <w:lang w:val="en-US" w:eastAsia="zh-TW"/>
-        </w:rPr>
-      </w:pPr>
-      <w:r>
-        <w:rPr>
-          <w:rStyle w:val="apple-converted-space"/>
-          <w:lang w:val="en-US" w:eastAsia="zh-TW"/>
-        </w:rPr>
-        <w:t>10-fold CV on the training subset of the reference trees was used in order to perform the linear search of the optimal tree crown radius</w:t>
-      </w:r>
-      <w:r>
-        <w:rPr>
-          <w:rStyle w:val="apple-converted-space"/>
-          <w:lang w:val="en-US" w:eastAsia="zh-TW"/>
-        </w:rPr>
-        <w:t>, t</w:t>
-      </w:r>
-      <w:r>
-        <w:rPr>
-          <w:rStyle w:val="apple-converted-space"/>
-          <w:lang w:val="en-US" w:eastAsia="zh-TW"/>
-        </w:rPr>
-        <w:t xml:space="preserve">he search range was selected based on average crown sizes in the region. </w:t>
-      </w:r>
-      <w:r>
-        <w:rPr>
-          <w:rStyle w:val="apple-converted-space"/>
-          <w:lang w:val="en-US" w:eastAsia="zh-TW"/>
-        </w:rPr>
-        <w:t>This procedure showed that t</w:t>
-      </w:r>
-      <w:r>
-        <w:rPr>
-          <w:rStyle w:val="apple-converted-space"/>
-          <w:lang w:val="en-US" w:eastAsia="zh-TW"/>
-        </w:rPr>
-        <w:t>here</w:t>
-      </w:r>
-      <w:r>
-        <w:rPr>
-          <w:rStyle w:val="apple-converted-space"/>
-          <w:lang w:val="en-US" w:eastAsia="zh-TW"/>
-        </w:rPr>
-        <w:t xml:space="preserve"> is a clear dependency between the classification performance and tree crown area sizes used for features calculation in case of hyperspectral imagery.</w:t>
-      </w:r>
-      <w:r>
-        <w:rPr>
-          <w:rStyle w:val="apple-converted-space"/>
-          <w:lang w:val="en-US" w:eastAsia="zh-TW"/>
-        </w:rPr>
-        <w:t xml:space="preserve"> </w:t>
-      </w:r>
-      <w:r>
-        <w:rPr>
-          <w:lang w:val="en-US" w:eastAsia="zh-TW"/>
-        </w:rPr>
-        <w:t>Considering smaller tree crown areas doesn't allow to capture enough information about hyperspectral properties of a tree, thus resulting in lower classification accuracy. When taking into account bigger crown areas, it is possible that some parts, which do not belong to the classified tree, can be included and used for features extraction, that also decreases classification performance.</w:t>
-      </w:r>
-      <w:r>
-        <w:rPr>
-          <w:rStyle w:val="apple-converted-space"/>
-          <w:lang w:val="en-US" w:eastAsia="zh-TW"/>
-        </w:rPr>
-        <w:t xml:space="preserve"> Therefore, the optimal choice of the radius parameter is important to obtain better tree species classification results. However, the experiments in this project demonstrated that classification algorithms using spaceborne multispectral data are not sensitive to tree crown area sizes. </w:t>
-      </w:r>
-    </w:p>
-    <w:p>
-      <w:pPr>
-        <w:pStyle w:val="IACSubheading"/>
-        <w:ind w:firstLine="426"/>
-        <w:jc w:val="both"/>
-        <w:rPr>
-          <w:u w:val="none"/>
-          <w:lang w:val="en-US" w:eastAsia="zh-TW"/>
-        </w:rPr>
-      </w:pPr>
-      <w:r>
-        <w:rPr>
-          <w:u w:val="none"/>
-          <w:lang w:val="en-US" w:eastAsia="zh-TW"/>
-        </w:rPr>
-        <w:t>Once the optimal radius parameter was selected, classification algorithms were validated on the testing subset of the reference trees. As shown in Table 3, RF classifier has the best performance in case of airborne hyperspectral imagery.</w:t>
-      </w:r>
-      <w:r>
-        <w:rPr>
-          <w:u w:val="none"/>
-          <w:lang w:val="en-US" w:eastAsia="zh-TW"/>
-        </w:rPr>
-        <w:t xml:space="preserve"> For SVM algorithm OA is just slightly lower, but F-score was significantly decreased comparing to RF. </w:t>
-      </w:r>
-      <w:r>
-        <w:rPr>
-          <w:u w:val="none"/>
-          <w:lang w:val="en-US" w:eastAsia="zh-TW"/>
-        </w:rPr>
-        <w:t>In case of spaceborne multispectral imagery, tree species classification performance is worse</w:t>
-      </w:r>
-    </w:p>
-    <w:p>
-      <w:pPr>
-        <w:pStyle w:val="IACSubheading"/>
-        <w:ind w:firstLine="426"/>
-        <w:jc w:val="both"/>
-        <w:rPr>
-          <w:u w:val="none"/>
-          <w:lang w:val="en-US" w:eastAsia="zh-TW"/>
-        </w:rPr>
-      </w:pPr>
-      <w:r>
-        <w:rPr>
-          <w:u w:val="none"/>
-          <w:lang w:val="en-US" w:eastAsia="zh-TW"/>
-        </w:rPr>
-        <w:t xml:space="preserve">According to the Tables </w:t>
-      </w:r>
-      <w:r>
-        <w:rPr>
-          <w:u w:val="none"/>
-          <w:lang w:val="en-US" w:eastAsia="zh-TW"/>
-        </w:rPr>
-        <w:t xml:space="preserve">3 </w:t>
-      </w:r>
-      <w:r>
-        <w:rPr>
-          <w:u w:val="none"/>
-          <w:lang w:val="en-US" w:eastAsia="zh-TW"/>
-        </w:rPr>
-        <w:t xml:space="preserve">RF algorithm has the best performance for tree species classification task in terms of both OA and F-score values in almost all cases. SVM classifier with RBF kernel shows a comparable to RF algorithm OA score, but has a significantly smaller F-score value. SVM classifier have small F-score values because they misclassify all the </w:t>
-      </w:r>
-      <w:r>
-        <w:rPr>
-          <w:i/>
-          <w:u w:val="none"/>
-          <w:lang w:val="en-US" w:eastAsia="zh-TW"/>
-        </w:rPr>
-        <w:t xml:space="preserve">Fir </w:t>
-      </w:r>
-      <w:r>
-        <w:rPr>
-          <w:u w:val="none"/>
-          <w:lang w:val="en-US" w:eastAsia="zh-TW"/>
-        </w:rPr>
-        <w:t>samples, which is shown in confusion matrices (Figure</w:t>
-      </w:r>
-      <w:r>
-        <w:rPr>
-          <w:u w:val="none"/>
-          <w:lang w:val="en-US" w:eastAsia="zh-TW"/>
-        </w:rPr>
-        <w:t xml:space="preserve"> 12, 13).</w:t>
-      </w:r>
-    </w:p>
-    <w:p>
-      <w:pPr>
-        <w:pStyle w:val="IACSubheading"/>
-        <w:ind w:firstLine="426"/>
-        <w:jc w:val="both"/>
-        <w:rPr>
-          <w:u w:val="none"/>
-          <w:lang w:val="en-US" w:eastAsia="zh-TW"/>
-        </w:rPr>
-      </w:pPr>
-      <w:r>
-        <w:rPr>
-          <w:u w:val="none"/>
-          <w:lang w:val="en-US" w:eastAsia="zh-TW"/>
-        </w:rPr>
-        <w:t>Final trees detection and classification results (Table</w:t>
-      </w:r>
-      <w:r>
-        <w:rPr>
-          <w:u w:val="none"/>
-          <w:lang w:val="en-US" w:eastAsia="zh-TW"/>
-        </w:rPr>
-        <w:t>s 4, 5</w:t>
-      </w:r>
-      <w:r>
-        <w:rPr>
-          <w:u w:val="none"/>
-          <w:lang w:val="en-US" w:eastAsia="zh-TW"/>
-        </w:rPr>
-        <w:t xml:space="preserve">) show that the more particular tree specie samples are presented in the test polygon </w:t>
-      </w:r>
-      <w:r>
-        <w:rPr>
-          <w:u w:val="none"/>
-          <w:lang w:val="en-US" w:eastAsia="zh-TW"/>
-        </w:rPr>
-        <w:t>–</w:t>
-      </w:r>
-      <w:r>
-        <w:rPr>
-          <w:u w:val="none"/>
-          <w:lang w:val="en-US" w:eastAsia="zh-TW"/>
-        </w:rPr>
-        <w:t xml:space="preserve"> the more trees are classified as this tree specie with higher classification probability in this polygon. For example, reference</w:t>
-      </w:r>
-      <w:r>
-        <w:rPr>
-          <w:u w:val="none"/>
-          <w:lang w:val="en-US" w:eastAsia="zh-TW"/>
-        </w:rPr>
-        <w:t xml:space="preserve"> </w:t>
-      </w:r>
-      <w:r>
-        <w:rPr>
-          <w:i/>
-          <w:u w:val="none"/>
-          <w:lang w:val="en-US" w:eastAsia="zh-TW"/>
-        </w:rPr>
-        <w:t>Spruce</w:t>
-      </w:r>
-      <w:r>
-        <w:rPr>
-          <w:u w:val="none"/>
-          <w:lang w:val="en-US" w:eastAsia="zh-TW"/>
-        </w:rPr>
-        <w:t xml:space="preserve"> samples are mostly presented in the test polygons 1, 2 and 4 and the bigger numbers of predicted </w:t>
-      </w:r>
-      <w:r>
-        <w:rPr>
-          <w:i/>
-          <w:u w:val="none"/>
-          <w:lang w:val="en-US" w:eastAsia="zh-TW"/>
-        </w:rPr>
-        <w:t>Spruce</w:t>
-      </w:r>
-      <w:r>
-        <w:rPr>
-          <w:u w:val="none"/>
-          <w:lang w:val="en-US" w:eastAsia="zh-TW"/>
-        </w:rPr>
-        <w:t xml:space="preserve"> </w:t>
-      </w:r>
-      <w:r>
-        <w:rPr>
-          <w:u w:val="none"/>
-          <w:lang w:val="en-US" w:eastAsia="zh-TW"/>
-        </w:rPr>
-        <w:t xml:space="preserve">species correspond to these polygons. Mean classification probabilities for </w:t>
-      </w:r>
-      <w:r>
-        <w:rPr>
-          <w:i/>
-          <w:u w:val="none"/>
-          <w:lang w:val="en-US" w:eastAsia="zh-TW"/>
-        </w:rPr>
-        <w:t>Spruces</w:t>
-      </w:r>
-      <w:r>
-        <w:rPr>
-          <w:u w:val="none"/>
-          <w:lang w:val="en-US" w:eastAsia="zh-TW"/>
-        </w:rPr>
-        <w:t xml:space="preserve"> </w:t>
-      </w:r>
-      <w:r>
-        <w:rPr>
-          <w:u w:val="none"/>
-          <w:lang w:val="en-US" w:eastAsia="zh-TW"/>
-        </w:rPr>
-        <w:t xml:space="preserve">are also high in the test polygons 2 and 4, but in the test polygon 1 it has a smaller value since tree samples from this polygon were </w:t>
-      </w:r>
-      <w:r>
-        <w:rPr>
-          <w:u w:val="none"/>
-          <w:lang w:val="en-US" w:eastAsia="zh-TW"/>
-        </w:rPr>
-        <w:t xml:space="preserve">not used for training. </w:t>
-      </w:r>
-      <w:r>
-        <w:rPr>
-          <w:i/>
-          <w:u w:val="none"/>
-          <w:lang w:val="en-US" w:eastAsia="zh-TW"/>
-        </w:rPr>
-        <w:t>Birch</w:t>
-      </w:r>
-      <w:r>
-        <w:rPr>
-          <w:u w:val="none"/>
-          <w:lang w:val="en-US" w:eastAsia="zh-TW"/>
-        </w:rPr>
-        <w:t xml:space="preserve"> samples are almost always predicted with high classification probability </w:t>
-      </w:r>
-      <w:r>
-        <w:rPr>
-          <w:u w:val="none"/>
-          <w:lang w:val="en-US" w:eastAsia="zh-TW"/>
-        </w:rPr>
-        <w:t>because</w:t>
-      </w:r>
-      <w:r>
-        <w:rPr>
-          <w:u w:val="none"/>
-          <w:lang w:val="en-US" w:eastAsia="zh-TW"/>
-        </w:rPr>
-        <w:t xml:space="preserve"> it is the only broadleaf tree specie in the training </w:t>
-      </w:r>
-      <w:r>
-        <w:rPr>
-          <w:u w:val="none"/>
-          <w:lang w:val="en-US" w:eastAsia="zh-TW"/>
-        </w:rPr>
-        <w:t>dataset,</w:t>
-      </w:r>
-      <w:r>
-        <w:rPr>
-          <w:u w:val="none"/>
-          <w:lang w:val="en-US" w:eastAsia="zh-TW"/>
-        </w:rPr>
-        <w:t xml:space="preserve"> and it can be easily distinguished due to its distinctive hyperspectral properties. </w:t>
-      </w:r>
-      <w:r>
-        <w:rPr>
-          <w:i/>
-          <w:u w:val="none"/>
-          <w:lang w:val="en-US" w:eastAsia="zh-TW"/>
-        </w:rPr>
-        <w:t>Firs</w:t>
-      </w:r>
-      <w:r>
-        <w:rPr>
-          <w:u w:val="none"/>
-          <w:lang w:val="en-US" w:eastAsia="zh-TW"/>
-        </w:rPr>
-        <w:t xml:space="preserve"> are the minority class in the training dataset, as it was mentioned earlier, which has influenced classification results, and </w:t>
-      </w:r>
-      <w:r>
-        <w:rPr>
-          <w:i/>
-          <w:u w:val="none"/>
-          <w:lang w:val="en-US" w:eastAsia="zh-TW"/>
-        </w:rPr>
-        <w:t>Fir</w:t>
-      </w:r>
-      <w:r>
-        <w:rPr>
-          <w:u w:val="none"/>
-          <w:lang w:val="en-US" w:eastAsia="zh-TW"/>
-        </w:rPr>
-        <w:t xml:space="preserve"> is the worst predicted tree specie. Reference </w:t>
-      </w:r>
-      <w:r>
-        <w:rPr>
-          <w:i/>
-          <w:u w:val="none"/>
-          <w:lang w:val="en-US" w:eastAsia="zh-TW"/>
-        </w:rPr>
-        <w:t>Pine</w:t>
-      </w:r>
-      <w:r>
-        <w:rPr>
-          <w:u w:val="none"/>
-          <w:lang w:val="en-US" w:eastAsia="zh-TW"/>
-        </w:rPr>
-        <w:t xml:space="preserve"> samples are only presented in the test polygon 3 and they have highest classification probabilities in this polygon that also supports hypothesis formulated above.</w:t>
-      </w:r>
-    </w:p>
-    <w:p>
-      <w:pPr>
-        <w:pStyle w:val="IACSubheading"/>
-        <w:ind w:firstLine="426"/>
-        <w:jc w:val="both"/>
-        <w:rPr>
-          <w:u w:val="none"/>
-          <w:lang w:val="en-US" w:eastAsia="zh-TW"/>
-        </w:rPr>
-      </w:pPr>
-      <w:r>
-        <w:rPr>
-          <w:u w:val="none"/>
-          <w:lang w:val="en-US" w:eastAsia="zh-TW"/>
-        </w:rPr>
-        <w:t>Figure</w:t>
-      </w:r>
-      <w:r>
-        <w:rPr>
-          <w:u w:val="none"/>
-          <w:lang w:val="en-US" w:eastAsia="zh-TW"/>
-        </w:rPr>
-        <w:t xml:space="preserve"> 14 </w:t>
-      </w:r>
-      <w:r>
-        <w:rPr>
-          <w:u w:val="none"/>
-          <w:lang w:val="en-US" w:eastAsia="zh-TW"/>
-        </w:rPr>
-        <w:t xml:space="preserve">is just for illustrative purposes. It is visible that some of the adjacent tree crowns, which do not have clear borders between, can be missed at the detection step. With higher LiDAR point clouds </w:t>
-      </w:r>
-      <w:r>
-        <w:rPr>
-          <w:u w:val="none"/>
-          <w:lang w:val="en-US" w:eastAsia="zh-TW"/>
-        </w:rPr>
-        <w:t>densities,</w:t>
-      </w:r>
-      <w:r>
-        <w:rPr>
-          <w:u w:val="none"/>
-          <w:lang w:val="en-US" w:eastAsia="zh-TW"/>
-        </w:rPr>
-        <w:t xml:space="preserve"> it will be possible to obtain higher resolution CHM rasters and it might allow to get better ITCd</w:t>
-      </w:r>
-      <w:r>
-        <w:rPr>
-          <w:u w:val="none"/>
-          <w:lang w:val="en-US" w:eastAsia="zh-TW"/>
-        </w:rPr>
-        <w:t xml:space="preserve"> </w:t>
-      </w:r>
-      <w:r>
-        <w:rPr>
-          <w:u w:val="none"/>
-          <w:lang w:val="en-US" w:eastAsia="zh-TW"/>
-        </w:rPr>
-        <w:t>accuracy. It is also visible in Figure</w:t>
-      </w:r>
-      <w:r>
-        <w:rPr>
-          <w:u w:val="none"/>
-          <w:lang w:val="en-US" w:eastAsia="zh-TW"/>
-        </w:rPr>
-        <w:t xml:space="preserve"> 14 </w:t>
-      </w:r>
-      <w:r>
-        <w:rPr>
-          <w:u w:val="none"/>
-          <w:lang w:val="en-US" w:eastAsia="zh-TW"/>
-        </w:rPr>
-        <w:t>that dead trees (bright purple spots) and low trees (dark tree crowns) are properly filtered out and, as a consequence, they were not detected. It is difficult to distinguish tree species for such trees using their hyperspectral properties, so they were decided to be excluded from the analysis in this work.</w:t>
-      </w:r>
-    </w:p>
-    <w:p>
-      <w:pPr>
-        <w:pStyle w:val="IACSubheading"/>
-        <w:jc w:val="both"/>
-        <w:rPr>
-          <w:u w:val="none"/>
-          <w:lang w:val="en-US" w:eastAsia="zh-TW"/>
-        </w:rPr>
-      </w:pPr>
-    </w:p>
-    <w:p>
-      <w:pPr>
         <w:pStyle w:val="IACSubheading"/>
         <w:keepNext/>
         <w:jc w:val="both"/>
@@ -13965,8 +13340,9 @@
           <w:u w:val="none"/>
           <w:lang w:val="en-US"/>
         </w:rPr>
+        <w:lastRenderedPageBreak/>
         <w:drawing>
-          <wp:inline distT="0" distB="0" distL="0" distR="0" wp14:anchorId="05B14432" wp14:editId="5CEE2A6B">
+          <wp:inline distT="0" distB="0" distL="0" distR="0" wp14:anchorId="1A128DCE" wp14:editId="54D6C611">
             <wp:extent cx="2879725" cy="2037080"/>
             <wp:effectExtent l="0" t="0" r="3175" b="0"/>
             <wp:docPr id="32" name="Рисунок 32"/>
@@ -13981,7 +13357,7 @@
                     <pic:cNvPicPr/>
                   </pic:nvPicPr>
                   <pic:blipFill>
-                    <a:blip r:embed="rId32" cstate="print">
+                    <a:blip r:embed="rId29" cstate="print">
                       <a:extLst>
                         <a:ext uri="{28A0092B-C50C-407E-A947-70E740481C1C}">
                           <a14:useLocalDpi xmlns:a14="http://schemas.microsoft.com/office/drawing/2010/main" val="0"/>
@@ -14053,7 +13429,598 @@
         <w:rPr>
           <w:b w:val="0"/>
         </w:rPr>
-        <w:t>. Example of the resulting tree species classification map (true color composite obtained from hyperspectral imagery (Red: 622 nm, Green: 578 nm, Blue: 461 nm) as a background).</w:t>
+        <w:t xml:space="preserve">. Example of the resulting tree species classification map (true </w:t>
+      </w:r>
+      <w:proofErr w:type="spellStart"/>
+      <w:r>
+        <w:rPr>
+          <w:b w:val="0"/>
+        </w:rPr>
+        <w:t>color</w:t>
+      </w:r>
+      <w:proofErr w:type="spellEnd"/>
+      <w:r>
+        <w:rPr>
+          <w:b w:val="0"/>
+        </w:rPr>
+        <w:t xml:space="preserve"> composite obtained from hyperspectral imagery (Red: 622 nm, Green: 578 nm, Blue: 461 nm) as a background).</w:t>
+      </w:r>
+    </w:p>
+    <w:p>
+      <w:pPr>
+        <w:ind w:firstLine="0"/>
+        <w:rPr>
+          <w:rStyle w:val="af1"/>
+          <w:b/>
+          <w:bCs/>
+          <w:lang w:val="en-US" w:eastAsia="zh-TW"/>
+        </w:rPr>
+      </w:pPr>
+      <w:bookmarkStart w:id="22" w:name="31000"/>
+      <w:bookmarkStart w:id="23" w:name="32000"/>
+      <w:bookmarkEnd w:id="22"/>
+      <w:bookmarkEnd w:id="23"/>
+    </w:p>
+    <w:p>
+      <w:pPr>
+        <w:pStyle w:val="afb"/>
+        <w:numPr>
+          <w:ilvl w:val="0"/>
+          <w:numId w:val="4"/>
+        </w:numPr>
+        <w:rPr>
+          <w:rStyle w:val="apple-converted-space"/>
+          <w:b/>
+          <w:i/>
+          <w:lang w:val="en-US" w:eastAsia="zh-TW"/>
+        </w:rPr>
+      </w:pPr>
+      <w:r>
+        <w:rPr>
+          <w:rStyle w:val="af1"/>
+          <w:b/>
+          <w:bCs/>
+          <w:i w:val="0"/>
+          <w:lang w:val="en-US"/>
+        </w:rPr>
+        <w:t>Discussion</w:t>
+      </w:r>
+      <w:r>
+        <w:rPr>
+          <w:rStyle w:val="apple-converted-space"/>
+          <w:b/>
+          <w:i/>
+          <w:lang w:val="en-US"/>
+        </w:rPr>
+        <w:t> </w:t>
+      </w:r>
+    </w:p>
+    <w:p>
+      <w:pPr>
+        <w:ind w:firstLine="426"/>
+        <w:rPr>
+          <w:rStyle w:val="apple-converted-space"/>
+          <w:lang w:val="en-US" w:eastAsia="zh-TW"/>
+        </w:rPr>
+      </w:pPr>
+      <w:r>
+        <w:rPr>
+          <w:rStyle w:val="apple-converted-space"/>
+          <w:lang w:val="en-US" w:eastAsia="zh-TW"/>
+        </w:rPr>
+        <w:t>The plot curves in Figures 8 and 9 have similar behavior, which demonstrates that both airborne hyperspectral and spaceborne multispectral sensors detect the same properties of trees. Nevertheless, the spectral plot in case of multispectral imagery are sharper than those obtained from hyperspectral data, since the spectral resolution is lower</w:t>
+      </w:r>
+      <w:r>
+        <w:rPr>
+          <w:rStyle w:val="apple-converted-space"/>
+          <w:lang w:val="en-US" w:eastAsia="zh-TW"/>
+        </w:rPr>
+        <w:t>. Moreover, in both sensors, trees in the third polygon have higher values in visible range and lower values in NIR, which is the consequence of large portion of dead trees in this polygon.</w:t>
+      </w:r>
+    </w:p>
+    <w:p>
+      <w:pPr>
+        <w:ind w:firstLine="426"/>
+        <w:rPr>
+          <w:rStyle w:val="apple-converted-space"/>
+          <w:lang w:val="en-US" w:eastAsia="zh-TW"/>
+        </w:rPr>
+      </w:pPr>
+      <w:r>
+        <w:rPr>
+          <w:rStyle w:val="apple-converted-space"/>
+          <w:lang w:val="en-US" w:eastAsia="zh-TW"/>
+        </w:rPr>
+        <w:t>10-fold CV on the training subset of the reference trees was used in order to perform the linear search of the optimal tree crown radius</w:t>
+      </w:r>
+      <w:r>
+        <w:rPr>
+          <w:rStyle w:val="apple-converted-space"/>
+          <w:lang w:val="en-US" w:eastAsia="zh-TW"/>
+        </w:rPr>
+        <w:t>, t</w:t>
+      </w:r>
+      <w:r>
+        <w:rPr>
+          <w:rStyle w:val="apple-converted-space"/>
+          <w:lang w:val="en-US" w:eastAsia="zh-TW"/>
+        </w:rPr>
+        <w:t xml:space="preserve">he search range was selected based on average crown sizes in the region. </w:t>
+      </w:r>
+      <w:r>
+        <w:rPr>
+          <w:rStyle w:val="apple-converted-space"/>
+          <w:lang w:val="en-US" w:eastAsia="zh-TW"/>
+        </w:rPr>
+        <w:t>This procedure showed that t</w:t>
+      </w:r>
+      <w:r>
+        <w:rPr>
+          <w:rStyle w:val="apple-converted-space"/>
+          <w:lang w:val="en-US" w:eastAsia="zh-TW"/>
+        </w:rPr>
+        <w:t>here</w:t>
+      </w:r>
+      <w:r>
+        <w:rPr>
+          <w:rStyle w:val="apple-converted-space"/>
+          <w:lang w:val="en-US" w:eastAsia="zh-TW"/>
+        </w:rPr>
+        <w:t xml:space="preserve"> is a clear dependency between the classification performance and tree crown area sizes used for features calculation in case of hyperspectral imagery.</w:t>
+      </w:r>
+      <w:r>
+        <w:rPr>
+          <w:rStyle w:val="apple-converted-space"/>
+          <w:lang w:val="en-US" w:eastAsia="zh-TW"/>
+        </w:rPr>
+        <w:t xml:space="preserve"> </w:t>
+      </w:r>
+      <w:r>
+        <w:rPr>
+          <w:lang w:val="en-US" w:eastAsia="zh-TW"/>
+        </w:rPr>
+        <w:t>Considering smaller tree crown areas doesn't allow to capture enough information about hyperspectral properties of a tree, thus resulting in lower classification accuracy. When taking into account bigger crown areas, it is possible that some parts, which do not belong to the classified tree, can be included and used for features extraction, that also decreases classification performance.</w:t>
+      </w:r>
+      <w:r>
+        <w:rPr>
+          <w:rStyle w:val="apple-converted-space"/>
+          <w:lang w:val="en-US" w:eastAsia="zh-TW"/>
+        </w:rPr>
+        <w:t xml:space="preserve"> Therefore, the optimal choice of the radius parameter is important to obtain better tree species classification results. However, the experiments in this project demonstrated that classification algorithms using spaceborne multispectral data are not sensitive to tree crown area sizes. </w:t>
+      </w:r>
+    </w:p>
+    <w:p>
+      <w:pPr>
+        <w:pStyle w:val="IACSubheading"/>
+        <w:ind w:firstLine="426"/>
+        <w:jc w:val="both"/>
+        <w:rPr>
+          <w:u w:val="none"/>
+          <w:lang w:val="en-US" w:eastAsia="zh-TW"/>
+        </w:rPr>
+      </w:pPr>
+      <w:r>
+        <w:rPr>
+          <w:u w:val="none"/>
+          <w:lang w:val="en-US" w:eastAsia="zh-TW"/>
+        </w:rPr>
+        <w:t>Once the optimal radius parameter was selected, classification algorithms were validated on the testing subset of the reference trees. As shown in Table 3, RF classifier has the best performance in case of airborne hyperspectral imagery.</w:t>
+      </w:r>
+      <w:r>
+        <w:rPr>
+          <w:u w:val="none"/>
+          <w:lang w:val="en-US" w:eastAsia="zh-TW"/>
+        </w:rPr>
+        <w:t xml:space="preserve"> For SVM algorithm OA is just slightly lower, but F-score was significantly decreased comparing to RF. </w:t>
+      </w:r>
+      <w:r>
+        <w:rPr>
+          <w:u w:val="none"/>
+          <w:lang w:val="en-US" w:eastAsia="zh-TW"/>
+        </w:rPr>
+        <w:t>In case of spaceborne multispectral imagery, tree species classification performance is worse</w:t>
+      </w:r>
+    </w:p>
+    <w:p>
+      <w:pPr>
+        <w:pStyle w:val="IACSubheading"/>
+        <w:ind w:firstLine="426"/>
+        <w:jc w:val="both"/>
+        <w:rPr>
+          <w:u w:val="none"/>
+          <w:lang w:val="en-US" w:eastAsia="zh-TW"/>
+        </w:rPr>
+      </w:pPr>
+      <w:r>
+        <w:rPr>
+          <w:u w:val="none"/>
+          <w:lang w:val="en-US" w:eastAsia="zh-TW"/>
+        </w:rPr>
+        <w:t xml:space="preserve">According to the Table </w:t>
+      </w:r>
+      <w:r>
+        <w:rPr>
+          <w:u w:val="none"/>
+          <w:lang w:val="en-US" w:eastAsia="zh-TW"/>
+        </w:rPr>
+        <w:t xml:space="preserve">3 </w:t>
+      </w:r>
+      <w:r>
+        <w:rPr>
+          <w:u w:val="none"/>
+          <w:lang w:val="en-US" w:eastAsia="zh-TW"/>
+        </w:rPr>
+        <w:t xml:space="preserve">RF algorithm has the best performance for tree species classification task in terms of both OA and F-score values in almost all cases. SVM classifier with RBF kernel shows a comparable to RF algorithm OA score, but has a significantly smaller F-score value. </w:t>
+      </w:r>
+      <w:r>
+        <w:rPr>
+          <w:u w:val="none"/>
+          <w:lang w:val="en-US" w:eastAsia="zh-TW"/>
+        </w:rPr>
+        <w:t>Classification using spaceborne satellite imagery showed noticeably worse performance with both RF and SVM algorithms.</w:t>
+      </w:r>
+    </w:p>
+    <w:p>
+      <w:pPr>
+        <w:pStyle w:val="IACSubheading"/>
+        <w:ind w:firstLine="426"/>
+        <w:jc w:val="both"/>
+        <w:rPr>
+          <w:u w:val="none"/>
+          <w:lang w:val="en-US" w:eastAsia="zh-TW"/>
+        </w:rPr>
+      </w:pPr>
+      <w:r>
+        <w:rPr>
+          <w:u w:val="none"/>
+          <w:lang w:val="en-US" w:eastAsia="zh-TW"/>
+        </w:rPr>
+        <w:t>Final trees detection and classification results (Table</w:t>
+      </w:r>
+      <w:r>
+        <w:rPr>
+          <w:u w:val="none"/>
+          <w:lang w:val="en-US" w:eastAsia="zh-TW"/>
+        </w:rPr>
+        <w:t>s 4, 5</w:t>
+      </w:r>
+      <w:r>
+        <w:rPr>
+          <w:u w:val="none"/>
+          <w:lang w:val="en-US" w:eastAsia="zh-TW"/>
+        </w:rPr>
+        <w:t xml:space="preserve">) show that the more particular tree </w:t>
+      </w:r>
+      <w:proofErr w:type="spellStart"/>
+      <w:r>
+        <w:rPr>
+          <w:u w:val="none"/>
+          <w:lang w:val="en-US" w:eastAsia="zh-TW"/>
+        </w:rPr>
+        <w:t>specie</w:t>
+      </w:r>
+      <w:proofErr w:type="spellEnd"/>
+      <w:r>
+        <w:rPr>
+          <w:u w:val="none"/>
+          <w:lang w:val="en-US" w:eastAsia="zh-TW"/>
+        </w:rPr>
+        <w:t xml:space="preserve"> samples are presented in the test polygon </w:t>
+      </w:r>
+      <w:r>
+        <w:rPr>
+          <w:u w:val="none"/>
+          <w:lang w:val="en-US" w:eastAsia="zh-TW"/>
+        </w:rPr>
+        <w:t>–</w:t>
+      </w:r>
+      <w:r>
+        <w:rPr>
+          <w:u w:val="none"/>
+          <w:lang w:val="en-US" w:eastAsia="zh-TW"/>
+        </w:rPr>
+        <w:t xml:space="preserve"> the more trees are classified as this tree </w:t>
+      </w:r>
+      <w:proofErr w:type="spellStart"/>
+      <w:r>
+        <w:rPr>
+          <w:u w:val="none"/>
+          <w:lang w:val="en-US" w:eastAsia="zh-TW"/>
+        </w:rPr>
+        <w:t>specie</w:t>
+      </w:r>
+      <w:proofErr w:type="spellEnd"/>
+      <w:r>
+        <w:rPr>
+          <w:u w:val="none"/>
+          <w:lang w:val="en-US" w:eastAsia="zh-TW"/>
+        </w:rPr>
+        <w:t xml:space="preserve"> with higher classification probability in this polygon. For example, reference</w:t>
+      </w:r>
+      <w:r>
+        <w:rPr>
+          <w:u w:val="none"/>
+          <w:lang w:val="en-US" w:eastAsia="zh-TW"/>
+        </w:rPr>
+        <w:t xml:space="preserve"> </w:t>
+      </w:r>
+      <w:r>
+        <w:rPr>
+          <w:i/>
+          <w:u w:val="none"/>
+          <w:lang w:val="en-US" w:eastAsia="zh-TW"/>
+        </w:rPr>
+        <w:t>Spruce</w:t>
+      </w:r>
+      <w:r>
+        <w:rPr>
+          <w:u w:val="none"/>
+          <w:lang w:val="en-US" w:eastAsia="zh-TW"/>
+        </w:rPr>
+        <w:t xml:space="preserve"> samples are mostly presented in the test polygons 1, 2 and 4 and the bigger numbers of predicted </w:t>
+      </w:r>
+      <w:r>
+        <w:rPr>
+          <w:i/>
+          <w:u w:val="none"/>
+          <w:lang w:val="en-US" w:eastAsia="zh-TW"/>
+        </w:rPr>
+        <w:t>Spruce</w:t>
+      </w:r>
+      <w:r>
+        <w:rPr>
+          <w:u w:val="none"/>
+          <w:lang w:val="en-US" w:eastAsia="zh-TW"/>
+        </w:rPr>
+        <w:t xml:space="preserve"> </w:t>
+      </w:r>
+      <w:r>
+        <w:rPr>
+          <w:u w:val="none"/>
+          <w:lang w:val="en-US" w:eastAsia="zh-TW"/>
+        </w:rPr>
+        <w:t xml:space="preserve">species correspond to these polygons. Mean classification probabilities for </w:t>
+      </w:r>
+      <w:r>
+        <w:rPr>
+          <w:i/>
+          <w:u w:val="none"/>
+          <w:lang w:val="en-US" w:eastAsia="zh-TW"/>
+        </w:rPr>
+        <w:t>Spruces</w:t>
+      </w:r>
+      <w:r>
+        <w:rPr>
+          <w:u w:val="none"/>
+          <w:lang w:val="en-US" w:eastAsia="zh-TW"/>
+        </w:rPr>
+        <w:t xml:space="preserve"> </w:t>
+      </w:r>
+      <w:r>
+        <w:rPr>
+          <w:u w:val="none"/>
+          <w:lang w:val="en-US" w:eastAsia="zh-TW"/>
+        </w:rPr>
+        <w:t xml:space="preserve">are also high in the test polygons 2 and 4, but in the test polygon 1 it has a smaller value since tree samples from this polygon were not used for training. </w:t>
+      </w:r>
+      <w:r>
+        <w:rPr>
+          <w:i/>
+          <w:u w:val="none"/>
+          <w:lang w:val="en-US" w:eastAsia="zh-TW"/>
+        </w:rPr>
+        <w:t>Birch</w:t>
+      </w:r>
+      <w:r>
+        <w:rPr>
+          <w:u w:val="none"/>
+          <w:lang w:val="en-US" w:eastAsia="zh-TW"/>
+        </w:rPr>
+        <w:t xml:space="preserve"> samples are almost always predicted with high classification probability </w:t>
+      </w:r>
+      <w:r>
+        <w:rPr>
+          <w:u w:val="none"/>
+          <w:lang w:val="en-US" w:eastAsia="zh-TW"/>
+        </w:rPr>
+        <w:t>because</w:t>
+      </w:r>
+      <w:r>
+        <w:rPr>
+          <w:u w:val="none"/>
+          <w:lang w:val="en-US" w:eastAsia="zh-TW"/>
+        </w:rPr>
+        <w:t xml:space="preserve"> it is the only broadleaf tree </w:t>
+      </w:r>
+      <w:proofErr w:type="spellStart"/>
+      <w:r>
+        <w:rPr>
+          <w:u w:val="none"/>
+          <w:lang w:val="en-US" w:eastAsia="zh-TW"/>
+        </w:rPr>
+        <w:t>specie</w:t>
+      </w:r>
+      <w:proofErr w:type="spellEnd"/>
+      <w:r>
+        <w:rPr>
+          <w:u w:val="none"/>
+          <w:lang w:val="en-US" w:eastAsia="zh-TW"/>
+        </w:rPr>
+        <w:t xml:space="preserve"> in the training </w:t>
+      </w:r>
+      <w:r>
+        <w:rPr>
+          <w:u w:val="none"/>
+          <w:lang w:val="en-US" w:eastAsia="zh-TW"/>
+        </w:rPr>
+        <w:t>dataset,</w:t>
+      </w:r>
+      <w:r>
+        <w:rPr>
+          <w:u w:val="none"/>
+          <w:lang w:val="en-US" w:eastAsia="zh-TW"/>
+        </w:rPr>
+        <w:t xml:space="preserve"> and it can be easily distinguished due to its distinctive hyperspectral properties. </w:t>
+      </w:r>
+      <w:r>
+        <w:rPr>
+          <w:i/>
+          <w:u w:val="none"/>
+          <w:lang w:val="en-US" w:eastAsia="zh-TW"/>
+        </w:rPr>
+        <w:t>Firs</w:t>
+      </w:r>
+      <w:r>
+        <w:rPr>
+          <w:u w:val="none"/>
+          <w:lang w:val="en-US" w:eastAsia="zh-TW"/>
+        </w:rPr>
+        <w:t xml:space="preserve"> are the minority class in the training dataset, as it was mentioned earlier, which has influenced classification results, and </w:t>
+      </w:r>
+      <w:r>
+        <w:rPr>
+          <w:i/>
+          <w:u w:val="none"/>
+          <w:lang w:val="en-US" w:eastAsia="zh-TW"/>
+        </w:rPr>
+        <w:t>Fir</w:t>
+      </w:r>
+      <w:r>
+        <w:rPr>
+          <w:u w:val="none"/>
+          <w:lang w:val="en-US" w:eastAsia="zh-TW"/>
+        </w:rPr>
+        <w:t xml:space="preserve"> is the worst predicted tree </w:t>
+      </w:r>
+      <w:proofErr w:type="spellStart"/>
+      <w:r>
+        <w:rPr>
+          <w:u w:val="none"/>
+          <w:lang w:val="en-US" w:eastAsia="zh-TW"/>
+        </w:rPr>
+        <w:t>specie</w:t>
+      </w:r>
+      <w:proofErr w:type="spellEnd"/>
+      <w:r>
+        <w:rPr>
+          <w:u w:val="none"/>
+          <w:lang w:val="en-US" w:eastAsia="zh-TW"/>
+        </w:rPr>
+        <w:t xml:space="preserve">. Reference </w:t>
+      </w:r>
+      <w:r>
+        <w:rPr>
+          <w:i/>
+          <w:u w:val="none"/>
+          <w:lang w:val="en-US" w:eastAsia="zh-TW"/>
+        </w:rPr>
+        <w:t>Pine</w:t>
+      </w:r>
+      <w:r>
+        <w:rPr>
+          <w:u w:val="none"/>
+          <w:lang w:val="en-US" w:eastAsia="zh-TW"/>
+        </w:rPr>
+        <w:t xml:space="preserve"> samples are only presented in the test polygon 3 and they have highest classification probabilities in this polygon that also supports hypothesis formulated above.</w:t>
+      </w:r>
+    </w:p>
+    <w:p>
+      <w:pPr>
+        <w:pStyle w:val="IACSubheading"/>
+        <w:ind w:firstLine="426"/>
+        <w:jc w:val="both"/>
+        <w:rPr>
+          <w:u w:val="none"/>
+          <w:lang w:val="en-US" w:eastAsia="zh-TW"/>
+        </w:rPr>
+      </w:pPr>
+      <w:r>
+        <w:rPr>
+          <w:u w:val="none"/>
+          <w:lang w:val="en-US" w:eastAsia="zh-TW"/>
+        </w:rPr>
+        <w:t>Figure</w:t>
+      </w:r>
+      <w:r>
+        <w:rPr>
+          <w:u w:val="none"/>
+          <w:lang w:val="en-US" w:eastAsia="zh-TW"/>
+        </w:rPr>
+        <w:t xml:space="preserve"> 14 </w:t>
+      </w:r>
+      <w:r>
+        <w:rPr>
+          <w:u w:val="none"/>
+          <w:lang w:val="en-US" w:eastAsia="zh-TW"/>
+        </w:rPr>
+        <w:t xml:space="preserve">is just for illustrative purposes. It is visible that some of the adjacent tree crowns, which do not have clear borders between, can be missed at the detection step. With higher LiDAR point clouds </w:t>
+      </w:r>
+      <w:r>
+        <w:rPr>
+          <w:u w:val="none"/>
+          <w:lang w:val="en-US" w:eastAsia="zh-TW"/>
+        </w:rPr>
+        <w:t>densities,</w:t>
+      </w:r>
+      <w:r>
+        <w:rPr>
+          <w:u w:val="none"/>
+          <w:lang w:val="en-US" w:eastAsia="zh-TW"/>
+        </w:rPr>
+        <w:t xml:space="preserve"> it will be possible to obtain higher resolution CHM </w:t>
+      </w:r>
+      <w:proofErr w:type="spellStart"/>
+      <w:r>
+        <w:rPr>
+          <w:u w:val="none"/>
+          <w:lang w:val="en-US" w:eastAsia="zh-TW"/>
+        </w:rPr>
+        <w:t>rasters</w:t>
+      </w:r>
+      <w:proofErr w:type="spellEnd"/>
+      <w:r>
+        <w:rPr>
+          <w:u w:val="none"/>
+          <w:lang w:val="en-US" w:eastAsia="zh-TW"/>
+        </w:rPr>
+        <w:t xml:space="preserve"> and it might allow to get better </w:t>
+      </w:r>
+      <w:proofErr w:type="spellStart"/>
+      <w:r>
+        <w:rPr>
+          <w:u w:val="none"/>
+          <w:lang w:val="en-US" w:eastAsia="zh-TW"/>
+        </w:rPr>
+        <w:t>ITCd</w:t>
+      </w:r>
+      <w:proofErr w:type="spellEnd"/>
+      <w:r>
+        <w:rPr>
+          <w:u w:val="none"/>
+          <w:lang w:val="en-US" w:eastAsia="zh-TW"/>
+        </w:rPr>
+        <w:t xml:space="preserve"> </w:t>
+      </w:r>
+      <w:r>
+        <w:rPr>
+          <w:u w:val="none"/>
+          <w:lang w:val="en-US" w:eastAsia="zh-TW"/>
+        </w:rPr>
+        <w:t>accuracy. It is also visible in Figure</w:t>
+      </w:r>
+      <w:r>
+        <w:rPr>
+          <w:u w:val="none"/>
+          <w:lang w:val="en-US" w:eastAsia="zh-TW"/>
+        </w:rPr>
+        <w:t xml:space="preserve"> 14 </w:t>
+      </w:r>
+      <w:r>
+        <w:rPr>
+          <w:u w:val="none"/>
+          <w:lang w:val="en-US" w:eastAsia="zh-TW"/>
+        </w:rPr>
+        <w:t>that dead trees (bright purple spots) and low trees (dark tree crowns) are properly filtered out and, as a consequence, they were not detected. It is difficult to distinguish tree species for such trees using their hyperspectral properties, so they were decided to be excluded from the analysis in this work.</w:t>
       </w:r>
     </w:p>
     <w:p>
@@ -14270,7 +14237,39 @@
           <w:u w:val="none"/>
           <w:lang w:val="en-US" w:eastAsia="zh-TW"/>
         </w:rPr>
-        <w:t>We are grateful to Alexander Trufanov and to his group from Gamaya company (Russia) for their support in arranging flights with hyperspectral camera.</w:t>
+        <w:t xml:space="preserve">We are grateful to Alexander </w:t>
+      </w:r>
+      <w:proofErr w:type="spellStart"/>
+      <w:r>
+        <w:rPr>
+          <w:u w:val="none"/>
+          <w:lang w:val="en-US" w:eastAsia="zh-TW"/>
+        </w:rPr>
+        <w:t>Trufanov</w:t>
+      </w:r>
+      <w:proofErr w:type="spellEnd"/>
+      <w:r>
+        <w:rPr>
+          <w:u w:val="none"/>
+          <w:lang w:val="en-US" w:eastAsia="zh-TW"/>
+        </w:rPr>
+        <w:t xml:space="preserve"> and to his group from </w:t>
+      </w:r>
+      <w:proofErr w:type="spellStart"/>
+      <w:r>
+        <w:rPr>
+          <w:u w:val="none"/>
+          <w:lang w:val="en-US" w:eastAsia="zh-TW"/>
+        </w:rPr>
+        <w:t>Gamaya</w:t>
+      </w:r>
+      <w:proofErr w:type="spellEnd"/>
+      <w:r>
+        <w:rPr>
+          <w:u w:val="none"/>
+          <w:lang w:val="en-US" w:eastAsia="zh-TW"/>
+        </w:rPr>
+        <w:t xml:space="preserve"> company (Russia) for their support in arranging flights with hyperspectral camera.</w:t>
       </w:r>
     </w:p>
     <w:p>
@@ -14324,7 +14323,7 @@
         </w:rPr>
         <w:t xml:space="preserve"> </w:t>
       </w:r>
-      <w:hyperlink r:id="rId33" w:history="1">
+      <w:hyperlink r:id="rId30" w:history="1">
         <w:r>
           <w:rPr>
             <w:rStyle w:val="a9"/>
@@ -14407,7 +14406,35 @@
         <w:rPr>
           <w:lang w:val="en-US"/>
         </w:rPr>
-        <w:t>C Weih, R. and D Riggan, N</w:t>
+        <w:t xml:space="preserve">C </w:t>
+      </w:r>
+      <w:proofErr w:type="spellStart"/>
+      <w:r>
+        <w:rPr>
+          <w:lang w:val="en-US"/>
+        </w:rPr>
+        <w:t>Weih</w:t>
+      </w:r>
+      <w:proofErr w:type="spellEnd"/>
+      <w:r>
+        <w:rPr>
+          <w:lang w:val="en-US"/>
+        </w:rPr>
+        <w:t xml:space="preserve">, R. and D </w:t>
+      </w:r>
+      <w:proofErr w:type="spellStart"/>
+      <w:r>
+        <w:rPr>
+          <w:lang w:val="en-US"/>
+        </w:rPr>
+        <w:t>Riggan</w:t>
+      </w:r>
+      <w:proofErr w:type="spellEnd"/>
+      <w:r>
+        <w:rPr>
+          <w:lang w:val="en-US"/>
+        </w:rPr>
+        <w:t>, N</w:t>
       </w:r>
       <w:r>
         <w:rPr>
@@ -14499,14 +14526,42 @@
         <w:rPr>
           <w:lang w:val="en-US"/>
         </w:rPr>
-        <w:t xml:space="preserve"> Juniati, E. and N. Arrofiqoh, E., “Comparison of pixel-based and object-based classification using parameter</w:t>
-      </w:r>
-      <w:r>
-        <w:rPr>
-          <w:lang w:val="en-US"/>
-        </w:rPr>
         <w:t xml:space="preserve"> </w:t>
       </w:r>
+      <w:proofErr w:type="spellStart"/>
+      <w:r>
+        <w:rPr>
+          <w:lang w:val="en-US"/>
+        </w:rPr>
+        <w:t>Juniati</w:t>
+      </w:r>
+      <w:proofErr w:type="spellEnd"/>
+      <w:r>
+        <w:rPr>
+          <w:lang w:val="en-US"/>
+        </w:rPr>
+        <w:t xml:space="preserve">, E. and N. </w:t>
+      </w:r>
+      <w:proofErr w:type="spellStart"/>
+      <w:r>
+        <w:rPr>
+          <w:lang w:val="en-US"/>
+        </w:rPr>
+        <w:t>Arrofiqoh</w:t>
+      </w:r>
+      <w:proofErr w:type="spellEnd"/>
+      <w:r>
+        <w:rPr>
+          <w:lang w:val="en-US"/>
+        </w:rPr>
+        <w:t>, E., “Comparison of pixel-based and object-based classification using parameter</w:t>
+      </w:r>
+      <w:r>
+        <w:rPr>
+          <w:lang w:val="en-US"/>
+        </w:rPr>
+        <w:t xml:space="preserve"> </w:t>
+      </w:r>
       <w:r>
         <w:rPr>
           <w:lang w:val="en-US"/>
@@ -14573,7 +14628,35 @@
         <w:rPr>
           <w:lang w:val="en-US"/>
         </w:rPr>
-        <w:t>[5] Gewali, U. B., Monteiro, S. T., and Saber, E., “Machine learning based hyperspectral image analysis:  Asurvey,”</w:t>
+        <w:t xml:space="preserve">[5] </w:t>
+      </w:r>
+      <w:proofErr w:type="spellStart"/>
+      <w:r>
+        <w:rPr>
+          <w:lang w:val="en-US"/>
+        </w:rPr>
+        <w:t>Gewali</w:t>
+      </w:r>
+      <w:proofErr w:type="spellEnd"/>
+      <w:r>
+        <w:rPr>
+          <w:lang w:val="en-US"/>
+        </w:rPr>
+        <w:t xml:space="preserve">, U. B., Monteiro, S. T., and Saber, E., “Machine learning based hyperspectral image analysis:  </w:t>
+      </w:r>
+      <w:proofErr w:type="spellStart"/>
+      <w:r>
+        <w:rPr>
+          <w:lang w:val="en-US"/>
+        </w:rPr>
+        <w:t>Asurvey</w:t>
+      </w:r>
+      <w:proofErr w:type="spellEnd"/>
+      <w:r>
+        <w:rPr>
+          <w:lang w:val="en-US"/>
+        </w:rPr>
+        <w:t>,”</w:t>
       </w:r>
       <w:r>
         <w:rPr>
@@ -14581,11 +14664,19 @@
         </w:rPr>
         <w:t xml:space="preserve"> </w:t>
       </w:r>
-      <w:r>
-        <w:rPr>
-          <w:lang w:val="en-US"/>
-        </w:rPr>
-        <w:t>ArXivabs/1802.08701(2018).</w:t>
+      <w:proofErr w:type="spellStart"/>
+      <w:r>
+        <w:rPr>
+          <w:lang w:val="en-US"/>
+        </w:rPr>
+        <w:t>ArXivabs</w:t>
+      </w:r>
+      <w:proofErr w:type="spellEnd"/>
+      <w:r>
+        <w:rPr>
+          <w:lang w:val="en-US"/>
+        </w:rPr>
+        <w:t>/1802.08701(2018).</w:t>
       </w:r>
     </w:p>
     <w:p>
@@ -14607,11 +14698,19 @@
         </w:rPr>
         <w:t xml:space="preserve"> S., and </w:t>
       </w:r>
-      <w:r>
-        <w:rPr>
-          <w:lang w:val="en-US"/>
-        </w:rPr>
-        <w:t xml:space="preserve">Benediktsson, </w:t>
+      <w:proofErr w:type="spellStart"/>
+      <w:r>
+        <w:rPr>
+          <w:lang w:val="en-US"/>
+        </w:rPr>
+        <w:t>Benediktsson</w:t>
+      </w:r>
+      <w:proofErr w:type="spellEnd"/>
+      <w:r>
+        <w:rPr>
+          <w:lang w:val="en-US"/>
+        </w:rPr>
+        <w:t xml:space="preserve">, </w:t>
       </w:r>
       <w:r>
         <w:rPr>
@@ -14655,7 +14754,21 @@
         <w:rPr>
           <w:lang w:val="en-US"/>
         </w:rPr>
-        <w:t>[7] Li, Y., Xie, W., and Li, H., “Hyperspectral image reconstruction by deep convolutional neural network for</w:t>
+        <w:t xml:space="preserve">[7] Li, Y., </w:t>
+      </w:r>
+      <w:proofErr w:type="spellStart"/>
+      <w:r>
+        <w:rPr>
+          <w:lang w:val="en-US"/>
+        </w:rPr>
+        <w:t>Xie</w:t>
+      </w:r>
+      <w:proofErr w:type="spellEnd"/>
+      <w:r>
+        <w:rPr>
+          <w:lang w:val="en-US"/>
+        </w:rPr>
+        <w:t>, W., and Li, H., “Hyperspectral image reconstruction by deep convolutional neural network for</w:t>
       </w:r>
       <w:r>
         <w:rPr>
@@ -14813,12 +14926,21 @@
         </w:rPr>
         <w:t xml:space="preserve">[10] </w:t>
       </w:r>
-      <w:r>
-        <w:rPr>
-          <w:lang w:val="en-US"/>
-        </w:rPr>
-        <w:t xml:space="preserve">Dalponte, M., </w:t>
-      </w:r>
+      <w:proofErr w:type="spellStart"/>
+      <w:r>
+        <w:rPr>
+          <w:lang w:val="en-US"/>
+        </w:rPr>
+        <w:t>Dalponte</w:t>
+      </w:r>
+      <w:proofErr w:type="spellEnd"/>
+      <w:r>
+        <w:rPr>
+          <w:lang w:val="en-US"/>
+        </w:rPr>
+        <w:t xml:space="preserve">, M., </w:t>
+      </w:r>
+      <w:proofErr w:type="spellStart"/>
       <w:r>
         <w:rPr>
           <w:lang w:val="en-US"/>
@@ -14829,7 +14951,56 @@
         <w:rPr>
           <w:lang w:val="en-US"/>
         </w:rPr>
-        <w:t>rka, H. O., Ene, L. T., Gobakken, T., and Nsset, E., “Tree crown delineation and tree species</w:t>
+        <w:t>rka</w:t>
+      </w:r>
+      <w:proofErr w:type="spellEnd"/>
+      <w:r>
+        <w:rPr>
+          <w:lang w:val="en-US"/>
+        </w:rPr>
+        <w:t xml:space="preserve">, H. O., </w:t>
+      </w:r>
+      <w:proofErr w:type="spellStart"/>
+      <w:r>
+        <w:rPr>
+          <w:lang w:val="en-US"/>
+        </w:rPr>
+        <w:t>Ene</w:t>
+      </w:r>
+      <w:proofErr w:type="spellEnd"/>
+      <w:r>
+        <w:rPr>
+          <w:lang w:val="en-US"/>
+        </w:rPr>
+        <w:t xml:space="preserve">, L. T., </w:t>
+      </w:r>
+      <w:proofErr w:type="spellStart"/>
+      <w:r>
+        <w:rPr>
+          <w:lang w:val="en-US"/>
+        </w:rPr>
+        <w:t>Gobakken</w:t>
+      </w:r>
+      <w:proofErr w:type="spellEnd"/>
+      <w:r>
+        <w:rPr>
+          <w:lang w:val="en-US"/>
+        </w:rPr>
+        <w:t xml:space="preserve">, T., and </w:t>
+      </w:r>
+      <w:proofErr w:type="spellStart"/>
+      <w:r>
+        <w:rPr>
+          <w:lang w:val="en-US"/>
+        </w:rPr>
+        <w:t>Nsset</w:t>
+      </w:r>
+      <w:proofErr w:type="spellEnd"/>
+      <w:r>
+        <w:rPr>
+          <w:lang w:val="en-US"/>
+        </w:rPr>
+        <w:t>, E., “Tree crown delineation and tree species</w:t>
       </w:r>
       <w:r>
         <w:rPr>
@@ -14897,7 +15068,35 @@
         <w:rPr>
           <w:lang w:val="en-US"/>
         </w:rPr>
-        <w:t>Maschler, J., Atzberger, C., and Immitzer, M., “Individual tree crown segmentation and classification of 13</w:t>
+        <w:t xml:space="preserve">Maschler, J., </w:t>
+      </w:r>
+      <w:proofErr w:type="spellStart"/>
+      <w:r>
+        <w:rPr>
+          <w:lang w:val="en-US"/>
+        </w:rPr>
+        <w:t>Atzberger</w:t>
+      </w:r>
+      <w:proofErr w:type="spellEnd"/>
+      <w:r>
+        <w:rPr>
+          <w:lang w:val="en-US"/>
+        </w:rPr>
+        <w:t xml:space="preserve">, C., and </w:t>
+      </w:r>
+      <w:proofErr w:type="spellStart"/>
+      <w:r>
+        <w:rPr>
+          <w:lang w:val="en-US"/>
+        </w:rPr>
+        <w:t>Immitzer</w:t>
+      </w:r>
+      <w:proofErr w:type="spellEnd"/>
+      <w:r>
+        <w:rPr>
+          <w:lang w:val="en-US"/>
+        </w:rPr>
+        <w:t>, M., “Individual tree crown segmentation and classification of 13</w:t>
       </w:r>
       <w:r>
         <w:rPr>
@@ -14949,11 +15148,89 @@
         </w:rPr>
         <w:t xml:space="preserve">[12] </w:t>
       </w:r>
-      <w:r>
-        <w:rPr>
-          <w:lang w:val="en-US"/>
-        </w:rPr>
-        <w:t>Nevalainen, O., Honkavaara, E., Tuominen, S., Viljanen, N., Hakala, T., Yu, X., Hyypp ̈a, J., Saari, H.,</w:t>
+      <w:proofErr w:type="spellStart"/>
+      <w:r>
+        <w:rPr>
+          <w:lang w:val="en-US"/>
+        </w:rPr>
+        <w:t>Nevalainen</w:t>
+      </w:r>
+      <w:proofErr w:type="spellEnd"/>
+      <w:r>
+        <w:rPr>
+          <w:lang w:val="en-US"/>
+        </w:rPr>
+        <w:t xml:space="preserve">, O., </w:t>
+      </w:r>
+      <w:proofErr w:type="spellStart"/>
+      <w:r>
+        <w:rPr>
+          <w:lang w:val="en-US"/>
+        </w:rPr>
+        <w:t>Honkavaara</w:t>
+      </w:r>
+      <w:proofErr w:type="spellEnd"/>
+      <w:r>
+        <w:rPr>
+          <w:lang w:val="en-US"/>
+        </w:rPr>
+        <w:t xml:space="preserve">, E., </w:t>
+      </w:r>
+      <w:proofErr w:type="spellStart"/>
+      <w:r>
+        <w:rPr>
+          <w:lang w:val="en-US"/>
+        </w:rPr>
+        <w:t>Tuominen</w:t>
+      </w:r>
+      <w:proofErr w:type="spellEnd"/>
+      <w:r>
+        <w:rPr>
+          <w:lang w:val="en-US"/>
+        </w:rPr>
+        <w:t xml:space="preserve">, S., </w:t>
+      </w:r>
+      <w:proofErr w:type="spellStart"/>
+      <w:r>
+        <w:rPr>
+          <w:lang w:val="en-US"/>
+        </w:rPr>
+        <w:t>Viljanen</w:t>
+      </w:r>
+      <w:proofErr w:type="spellEnd"/>
+      <w:r>
+        <w:rPr>
+          <w:lang w:val="en-US"/>
+        </w:rPr>
+        <w:t xml:space="preserve">, N., Hakala, T., Yu, X., </w:t>
+      </w:r>
+      <w:proofErr w:type="spellStart"/>
+      <w:r>
+        <w:rPr>
+          <w:lang w:val="en-US"/>
+        </w:rPr>
+        <w:t>Hyypp</w:t>
+      </w:r>
+      <w:proofErr w:type="spellEnd"/>
+      <w:r>
+        <w:rPr>
+          <w:lang w:val="en-US"/>
+        </w:rPr>
+        <w:t xml:space="preserve"> ̈a, J., </w:t>
+      </w:r>
+      <w:proofErr w:type="spellStart"/>
+      <w:r>
+        <w:rPr>
+          <w:lang w:val="en-US"/>
+        </w:rPr>
+        <w:t>Saari</w:t>
+      </w:r>
+      <w:proofErr w:type="spellEnd"/>
+      <w:r>
+        <w:rPr>
+          <w:lang w:val="en-US"/>
+        </w:rPr>
+        <w:t>, H.,</w:t>
       </w:r>
       <w:r>
         <w:rPr>
@@ -14965,13 +15242,55 @@
         <w:rPr>
           <w:lang w:val="en-US"/>
         </w:rPr>
-        <w:t xml:space="preserve">P ̈ol ̈onen, I., Imai, N. N., </w:t>
-      </w:r>
-      <w:r>
-        <w:rPr>
-          <w:lang w:val="en-US"/>
-        </w:rPr>
-        <w:t>and Tommaselli, A.  M.  G., “Individual</w:t>
+        <w:t>P ̈</w:t>
+      </w:r>
+      <w:proofErr w:type="spellStart"/>
+      <w:r>
+        <w:rPr>
+          <w:lang w:val="en-US"/>
+        </w:rPr>
+        <w:t>ol</w:t>
+      </w:r>
+      <w:proofErr w:type="spellEnd"/>
+      <w:r>
+        <w:rPr>
+          <w:lang w:val="en-US"/>
+        </w:rPr>
+        <w:t xml:space="preserve"> ̈</w:t>
+      </w:r>
+      <w:proofErr w:type="spellStart"/>
+      <w:r>
+        <w:rPr>
+          <w:lang w:val="en-US"/>
+        </w:rPr>
+        <w:t>onen</w:t>
+      </w:r>
+      <w:proofErr w:type="spellEnd"/>
+      <w:r>
+        <w:rPr>
+          <w:lang w:val="en-US"/>
+        </w:rPr>
+        <w:t xml:space="preserve">, I., Imai, N. N., </w:t>
+      </w:r>
+      <w:r>
+        <w:rPr>
+          <w:lang w:val="en-US"/>
+        </w:rPr>
+        <w:t xml:space="preserve">and </w:t>
+      </w:r>
+      <w:proofErr w:type="spellStart"/>
+      <w:r>
+        <w:rPr>
+          <w:lang w:val="en-US"/>
+        </w:rPr>
+        <w:t>Tommaselli</w:t>
+      </w:r>
+      <w:proofErr w:type="spellEnd"/>
+      <w:r>
+        <w:rPr>
+          <w:lang w:val="en-US"/>
+        </w:rPr>
+        <w:t>, A.  M.  G., “Individual</w:t>
       </w:r>
       <w:r>
         <w:rPr>
@@ -15017,11 +15336,19 @@
         </w:rPr>
         <w:t xml:space="preserve"> </w:t>
       </w:r>
-      <w:r>
-        <w:rPr>
-          <w:lang w:val="en-US"/>
-        </w:rPr>
-        <w:t>uav-based photogrammetric point clouds and hyperspectral imaging,”</w:t>
+      <w:proofErr w:type="spellStart"/>
+      <w:r>
+        <w:rPr>
+          <w:lang w:val="en-US"/>
+        </w:rPr>
+        <w:t>uav</w:t>
+      </w:r>
+      <w:proofErr w:type="spellEnd"/>
+      <w:r>
+        <w:rPr>
+          <w:lang w:val="en-US"/>
+        </w:rPr>
+        <w:t>-based photogrammetric point clouds and hyperspectral imaging,”</w:t>
       </w:r>
       <w:r>
         <w:rPr>
@@ -15275,11 +15602,33 @@
         </w:rPr>
         <w:t xml:space="preserve">[17] </w:t>
       </w:r>
-      <w:r>
-        <w:rPr>
-          <w:lang w:val="en-US"/>
-        </w:rPr>
-        <w:t>Tiede, D., “A full gis-based workflow for tree identification and tree crown delineation using laser scanning.,”</w:t>
+      <w:proofErr w:type="spellStart"/>
+      <w:r>
+        <w:rPr>
+          <w:lang w:val="en-US"/>
+        </w:rPr>
+        <w:t>Tiede</w:t>
+      </w:r>
+      <w:proofErr w:type="spellEnd"/>
+      <w:r>
+        <w:rPr>
+          <w:lang w:val="en-US"/>
+        </w:rPr>
+        <w:t xml:space="preserve">, D., “A full </w:t>
+      </w:r>
+      <w:proofErr w:type="spellStart"/>
+      <w:r>
+        <w:rPr>
+          <w:lang w:val="en-US"/>
+        </w:rPr>
+        <w:t>gis</w:t>
+      </w:r>
+      <w:proofErr w:type="spellEnd"/>
+      <w:r>
+        <w:rPr>
+          <w:lang w:val="en-US"/>
+        </w:rPr>
+        <w:t>-based workflow for tree identification and tree crown delineation using laser scanning.,”</w:t>
       </w:r>
       <w:r>
         <w:rPr>
@@ -15323,14 +15672,28 @@
         <w:rPr>
           <w:lang w:val="en-US"/>
         </w:rPr>
-        <w:t xml:space="preserve"> Wulder, M., Niemann, K., and Goodenough, D., “Local maximum filtering for the extraction of tree locations</w:t>
-      </w:r>
-      <w:r>
-        <w:rPr>
-          <w:lang w:val="en-US"/>
-        </w:rPr>
         <w:t xml:space="preserve"> </w:t>
       </w:r>
+      <w:proofErr w:type="spellStart"/>
+      <w:r>
+        <w:rPr>
+          <w:lang w:val="en-US"/>
+        </w:rPr>
+        <w:t>Wulder</w:t>
+      </w:r>
+      <w:proofErr w:type="spellEnd"/>
+      <w:r>
+        <w:rPr>
+          <w:lang w:val="en-US"/>
+        </w:rPr>
+        <w:t>, M., Niemann, K., and Goodenough, D., “Local maximum filtering for the extraction of tree locations</w:t>
+      </w:r>
+      <w:r>
+        <w:rPr>
+          <w:lang w:val="en-US"/>
+        </w:rPr>
+        <w:t xml:space="preserve"> </w:t>
+      </w:r>
       <w:r>
         <w:rPr>
           <w:lang w:val="en-US"/>
@@ -15367,7 +15730,21 @@
         <w:rPr>
           <w:lang w:val="en-US"/>
         </w:rPr>
-        <w:t>S Culvenor, D., “</w:t>
+        <w:t xml:space="preserve">S </w:t>
+      </w:r>
+      <w:proofErr w:type="spellStart"/>
+      <w:r>
+        <w:rPr>
+          <w:lang w:val="en-US"/>
+        </w:rPr>
+        <w:t>Culvenor</w:t>
+      </w:r>
+      <w:proofErr w:type="spellEnd"/>
+      <w:r>
+        <w:rPr>
+          <w:lang w:val="en-US"/>
+        </w:rPr>
+        <w:t>, D., “</w:t>
       </w:r>
       <w:r>
         <w:rPr>
@@ -15458,11 +15835,19 @@
         </w:rPr>
         <w:t xml:space="preserve">[21] </w:t>
       </w:r>
-      <w:r>
-        <w:rPr>
-          <w:lang w:val="en-US"/>
-        </w:rPr>
-        <w:t xml:space="preserve">Novotn ́y, J., “Individual tree crowns delineation using local maxima approach and seeded region </w:t>
+      <w:proofErr w:type="spellStart"/>
+      <w:r>
+        <w:rPr>
+          <w:lang w:val="en-US"/>
+        </w:rPr>
+        <w:t>Novotn</w:t>
+      </w:r>
+      <w:proofErr w:type="spellEnd"/>
+      <w:r>
+        <w:rPr>
+          <w:lang w:val="en-US"/>
+        </w:rPr>
+        <w:t xml:space="preserve"> ́y, J., “Individual tree crowns delineation using local maxima approach and seeded region </w:t>
       </w:r>
       <w:r>
         <w:rPr>
@@ -15470,11 +15855,19 @@
         </w:rPr>
         <w:t xml:space="preserve">growing </w:t>
       </w:r>
-      <w:r>
-        <w:rPr>
-          <w:lang w:val="en-US"/>
-        </w:rPr>
-        <w:t>echnique,” (2011).</w:t>
+      <w:proofErr w:type="spellStart"/>
+      <w:r>
+        <w:rPr>
+          <w:lang w:val="en-US"/>
+        </w:rPr>
+        <w:t>echnique</w:t>
+      </w:r>
+      <w:proofErr w:type="spellEnd"/>
+      <w:r>
+        <w:rPr>
+          <w:lang w:val="en-US"/>
+        </w:rPr>
+        <w:t>,” (2011).</w:t>
       </w:r>
     </w:p>
     <w:p>
@@ -15572,11 +15965,33 @@
         </w:rPr>
         <w:t xml:space="preserve">[23] </w:t>
       </w:r>
-      <w:r>
-        <w:rPr>
-          <w:lang w:val="en-US"/>
-        </w:rPr>
-        <w:t>Tianyang, D., Jian, Z., Sibin, G., Ying, S., and Jing, F., “Single-tree detection in high-resolution remote-sensing images based on a cascade neural network,”</w:t>
+      <w:proofErr w:type="spellStart"/>
+      <w:r>
+        <w:rPr>
+          <w:lang w:val="en-US"/>
+        </w:rPr>
+        <w:t>Tianyang</w:t>
+      </w:r>
+      <w:proofErr w:type="spellEnd"/>
+      <w:r>
+        <w:rPr>
+          <w:lang w:val="en-US"/>
+        </w:rPr>
+        <w:t xml:space="preserve">, D., Jian, Z., </w:t>
+      </w:r>
+      <w:proofErr w:type="spellStart"/>
+      <w:r>
+        <w:rPr>
+          <w:lang w:val="en-US"/>
+        </w:rPr>
+        <w:t>Sibin</w:t>
+      </w:r>
+      <w:proofErr w:type="spellEnd"/>
+      <w:r>
+        <w:rPr>
+          <w:lang w:val="en-US"/>
+        </w:rPr>
+        <w:t>, G., Ying, S., and Jing, F., “Single-tree detection in high-resolution remote-sensing images based on a cascade neural network,”</w:t>
       </w:r>
       <w:r>
         <w:rPr>
@@ -15636,11 +16051,19 @@
         </w:rPr>
         <w:t xml:space="preserve"> </w:t>
       </w:r>
-      <w:r>
-        <w:rPr>
-          <w:lang w:val="en-US"/>
-        </w:rPr>
-        <w:t>CoRRabs/1710.02939(2017).</w:t>
+      <w:proofErr w:type="spellStart"/>
+      <w:r>
+        <w:rPr>
+          <w:lang w:val="en-US"/>
+        </w:rPr>
+        <w:t>CoRRabs</w:t>
+      </w:r>
+      <w:proofErr w:type="spellEnd"/>
+      <w:r>
+        <w:rPr>
+          <w:lang w:val="en-US"/>
+        </w:rPr>
+        <w:t>/1710.02939(2017).</w:t>
       </w:r>
     </w:p>
     <w:p>
@@ -15654,7 +16077,147 @@
         <w:rPr>
           <w:lang w:val="en-US"/>
         </w:rPr>
-        <w:t>[25]  Pedregosa, F., Varoquaux, G., Gramfort, A., Michel, V., Thirion, B., Grisel, O., Blondel, M., Prettenhofer,P.,  Weiss,  R.,  Dubourg,  V.,  Vanderplas,  J.,  Passos,  A.,  Cournapeau,  D.,  Brucher,  M.,  Perrot,  M.,  and</w:t>
+        <w:t xml:space="preserve">[25]  </w:t>
+      </w:r>
+      <w:proofErr w:type="spellStart"/>
+      <w:r>
+        <w:rPr>
+          <w:lang w:val="en-US"/>
+        </w:rPr>
+        <w:t>Pedregosa</w:t>
+      </w:r>
+      <w:proofErr w:type="spellEnd"/>
+      <w:r>
+        <w:rPr>
+          <w:lang w:val="en-US"/>
+        </w:rPr>
+        <w:t xml:space="preserve">, F., </w:t>
+      </w:r>
+      <w:proofErr w:type="spellStart"/>
+      <w:r>
+        <w:rPr>
+          <w:lang w:val="en-US"/>
+        </w:rPr>
+        <w:t>Varoquaux</w:t>
+      </w:r>
+      <w:proofErr w:type="spellEnd"/>
+      <w:r>
+        <w:rPr>
+          <w:lang w:val="en-US"/>
+        </w:rPr>
+        <w:t xml:space="preserve">, G., </w:t>
+      </w:r>
+      <w:proofErr w:type="spellStart"/>
+      <w:r>
+        <w:rPr>
+          <w:lang w:val="en-US"/>
+        </w:rPr>
+        <w:t>Gramfort</w:t>
+      </w:r>
+      <w:proofErr w:type="spellEnd"/>
+      <w:r>
+        <w:rPr>
+          <w:lang w:val="en-US"/>
+        </w:rPr>
+        <w:t xml:space="preserve">, A., Michel, V., </w:t>
+      </w:r>
+      <w:proofErr w:type="spellStart"/>
+      <w:r>
+        <w:rPr>
+          <w:lang w:val="en-US"/>
+        </w:rPr>
+        <w:t>Thirion</w:t>
+      </w:r>
+      <w:proofErr w:type="spellEnd"/>
+      <w:r>
+        <w:rPr>
+          <w:lang w:val="en-US"/>
+        </w:rPr>
+        <w:t xml:space="preserve">, B., Grisel, O., Blondel, M., </w:t>
+      </w:r>
+      <w:proofErr w:type="spellStart"/>
+      <w:r>
+        <w:rPr>
+          <w:lang w:val="en-US"/>
+        </w:rPr>
+        <w:t>Prettenhofer,P</w:t>
+      </w:r>
+      <w:proofErr w:type="spellEnd"/>
+      <w:r>
+        <w:rPr>
+          <w:lang w:val="en-US"/>
+        </w:rPr>
+        <w:t xml:space="preserve">.,  Weiss,  R.,  </w:t>
+      </w:r>
+      <w:proofErr w:type="spellStart"/>
+      <w:r>
+        <w:rPr>
+          <w:lang w:val="en-US"/>
+        </w:rPr>
+        <w:t>Dubourg</w:t>
+      </w:r>
+      <w:proofErr w:type="spellEnd"/>
+      <w:r>
+        <w:rPr>
+          <w:lang w:val="en-US"/>
+        </w:rPr>
+        <w:t xml:space="preserve">,  V.,  </w:t>
+      </w:r>
+      <w:proofErr w:type="spellStart"/>
+      <w:r>
+        <w:rPr>
+          <w:lang w:val="en-US"/>
+        </w:rPr>
+        <w:t>Vanderplas</w:t>
+      </w:r>
+      <w:proofErr w:type="spellEnd"/>
+      <w:r>
+        <w:rPr>
+          <w:lang w:val="en-US"/>
+        </w:rPr>
+        <w:t xml:space="preserve">,  J.,  </w:t>
+      </w:r>
+      <w:proofErr w:type="spellStart"/>
+      <w:r>
+        <w:rPr>
+          <w:lang w:val="en-US"/>
+        </w:rPr>
+        <w:t>Passos</w:t>
+      </w:r>
+      <w:proofErr w:type="spellEnd"/>
+      <w:r>
+        <w:rPr>
+          <w:lang w:val="en-US"/>
+        </w:rPr>
+        <w:t xml:space="preserve">,  A.,  </w:t>
+      </w:r>
+      <w:proofErr w:type="spellStart"/>
+      <w:r>
+        <w:rPr>
+          <w:lang w:val="en-US"/>
+        </w:rPr>
+        <w:t>Cournapeau</w:t>
+      </w:r>
+      <w:proofErr w:type="spellEnd"/>
+      <w:r>
+        <w:rPr>
+          <w:lang w:val="en-US"/>
+        </w:rPr>
+        <w:t xml:space="preserve">,  D.,  </w:t>
+      </w:r>
+      <w:proofErr w:type="spellStart"/>
+      <w:r>
+        <w:rPr>
+          <w:lang w:val="en-US"/>
+        </w:rPr>
+        <w:t>Brucher</w:t>
+      </w:r>
+      <w:proofErr w:type="spellEnd"/>
+      <w:r>
+        <w:rPr>
+          <w:lang w:val="en-US"/>
+        </w:rPr>
+        <w:t>,  M.,  Perrot,  M.,  and</w:t>
       </w:r>
       <w:r>
         <w:rPr>
@@ -15662,11 +16225,33 @@
         </w:rPr>
         <w:t xml:space="preserve"> </w:t>
       </w:r>
-      <w:r>
-        <w:rPr>
-          <w:lang w:val="en-US"/>
-        </w:rPr>
-        <w:t>Duchesnay,  E.,  “Scikit-learn:   Machine  learning  in  Python,”</w:t>
+      <w:proofErr w:type="spellStart"/>
+      <w:r>
+        <w:rPr>
+          <w:lang w:val="en-US"/>
+        </w:rPr>
+        <w:t>Duchesnay</w:t>
+      </w:r>
+      <w:proofErr w:type="spellEnd"/>
+      <w:r>
+        <w:rPr>
+          <w:lang w:val="en-US"/>
+        </w:rPr>
+        <w:t>,  E.,  “</w:t>
+      </w:r>
+      <w:proofErr w:type="spellStart"/>
+      <w:r>
+        <w:rPr>
+          <w:lang w:val="en-US"/>
+        </w:rPr>
+        <w:t>Scikit</w:t>
+      </w:r>
+      <w:proofErr w:type="spellEnd"/>
+      <w:r>
+        <w:rPr>
+          <w:lang w:val="en-US"/>
+        </w:rPr>
+        <w:t>-learn:   Machine  learning  in  Python,”</w:t>
       </w:r>
       <w:r>
         <w:rPr>
@@ -15734,7 +16319,21 @@
         <w:rPr>
           <w:lang w:val="en-US"/>
         </w:rPr>
-        <w:t xml:space="preserve"> Wulder,</w:t>
+        <w:t xml:space="preserve"> </w:t>
+      </w:r>
+      <w:proofErr w:type="spellStart"/>
+      <w:r>
+        <w:rPr>
+          <w:lang w:val="en-US"/>
+        </w:rPr>
+        <w:t>Wulder</w:t>
+      </w:r>
+      <w:proofErr w:type="spellEnd"/>
+      <w:r>
+        <w:rPr>
+          <w:lang w:val="en-US"/>
+        </w:rPr>
+        <w:t>,</w:t>
       </w:r>
       <w:r>
         <w:rPr>
@@ -15884,7 +16483,91 @@
         <w:rPr>
           <w:lang w:val="en-US"/>
         </w:rPr>
-        <w:t>[28] Verlič, A., ĐURIĆ, N., Kokalj, Ž., Marsetič, A., Simončič, P., and Oštir, K., “Tree Species Classification using WorldView-2 Satellite Images and Laser Scanning Data in a natural Urban Forest.”, Sumarski List 138, 477-488 (2014).</w:t>
+        <w:t xml:space="preserve">[28] </w:t>
+      </w:r>
+      <w:proofErr w:type="spellStart"/>
+      <w:r>
+        <w:rPr>
+          <w:lang w:val="en-US"/>
+        </w:rPr>
+        <w:t>Verlič</w:t>
+      </w:r>
+      <w:proofErr w:type="spellEnd"/>
+      <w:r>
+        <w:rPr>
+          <w:lang w:val="en-US"/>
+        </w:rPr>
+        <w:t xml:space="preserve">, A., ĐURIĆ, N., </w:t>
+      </w:r>
+      <w:proofErr w:type="spellStart"/>
+      <w:r>
+        <w:rPr>
+          <w:lang w:val="en-US"/>
+        </w:rPr>
+        <w:t>Kokalj</w:t>
+      </w:r>
+      <w:proofErr w:type="spellEnd"/>
+      <w:r>
+        <w:rPr>
+          <w:lang w:val="en-US"/>
+        </w:rPr>
+        <w:t xml:space="preserve">, Ž., </w:t>
+      </w:r>
+      <w:proofErr w:type="spellStart"/>
+      <w:r>
+        <w:rPr>
+          <w:lang w:val="en-US"/>
+        </w:rPr>
+        <w:t>Marsetič</w:t>
+      </w:r>
+      <w:proofErr w:type="spellEnd"/>
+      <w:r>
+        <w:rPr>
+          <w:lang w:val="en-US"/>
+        </w:rPr>
+        <w:t xml:space="preserve">, A., </w:t>
+      </w:r>
+      <w:proofErr w:type="spellStart"/>
+      <w:r>
+        <w:rPr>
+          <w:lang w:val="en-US"/>
+        </w:rPr>
+        <w:t>Simončič</w:t>
+      </w:r>
+      <w:proofErr w:type="spellEnd"/>
+      <w:r>
+        <w:rPr>
+          <w:lang w:val="en-US"/>
+        </w:rPr>
+        <w:t xml:space="preserve">, P., and </w:t>
+      </w:r>
+      <w:proofErr w:type="spellStart"/>
+      <w:r>
+        <w:rPr>
+          <w:lang w:val="en-US"/>
+        </w:rPr>
+        <w:t>Oštir</w:t>
+      </w:r>
+      <w:proofErr w:type="spellEnd"/>
+      <w:r>
+        <w:rPr>
+          <w:lang w:val="en-US"/>
+        </w:rPr>
+        <w:t xml:space="preserve">, K., “Tree Species Classification using WorldView-2 Satellite Images and Laser Scanning Data in a natural Urban Forest.”, </w:t>
+      </w:r>
+      <w:proofErr w:type="spellStart"/>
+      <w:r>
+        <w:rPr>
+          <w:lang w:val="en-US"/>
+        </w:rPr>
+        <w:t>Sumarski</w:t>
+      </w:r>
+      <w:proofErr w:type="spellEnd"/>
+      <w:r>
+        <w:rPr>
+          <w:lang w:val="en-US"/>
+        </w:rPr>
+        <w:t xml:space="preserve"> List 138, 477-488 (2014).</w:t>
       </w:r>
     </w:p>
     <w:p>
@@ -15911,42 +16594,6 @@
     </w:sectPr>
   </w:body>
 </w:document>
-</file>
-
-<file path=word/comments.xml><?xml version="1.0" encoding="utf-8"?>
-<w:comments xmlns:wpc="http://schemas.microsoft.com/office/word/2010/wordprocessingCanvas" xmlns:cx="http://schemas.microsoft.com/office/drawing/2014/chartex" xmlns:cx1="http://schemas.microsoft.com/office/drawing/2015/9/8/chartex" xmlns:cx2="http://schemas.microsoft.com/office/drawing/2015/10/21/chartex" xmlns:cx3="http://schemas.microsoft.com/office/drawing/2016/5/9/chartex" xmlns:cx4="http://schemas.microsoft.com/office/drawing/2016/5/10/chartex" xmlns:cx5="http://schemas.microsoft.com/office/drawing/2016/5/11/chartex" xmlns:cx6="http://schemas.microsoft.com/office/drawing/2016/5/12/chartex" xmlns:cx7="http://schemas.microsoft.com/office/drawing/2016/5/13/chartex" xmlns:cx8="http://schemas.microsoft.com/office/drawing/2016/5/14/chartex" xmlns:mc="http://schemas.openxmlformats.org/markup-compatibility/2006" xmlns:aink="http://schemas.microsoft.com/office/drawing/2016/ink" xmlns:am3d="http://schemas.microsoft.com/office/drawing/2017/model3d" xmlns:o="urn:schemas-microsoft-com:office:office" xmlns:r="http://schemas.openxmlformats.org/officeDocument/2006/relationships" xmlns:m="http://schemas.openxmlformats.org/officeDocument/2006/math" xmlns:v="urn:schemas-microsoft-com:vml" xmlns:wp14="http://schemas.microsoft.com/office/word/2010/wordprocessingDrawing" xmlns:wp="http://schemas.openxmlformats.org/drawingml/2006/wordprocessingDrawing" xmlns:w10="urn:schemas-microsoft-com:office:word" xmlns:w="http://schemas.openxmlformats.org/wordprocessingml/2006/main" xmlns:w14="http://schemas.microsoft.com/office/word/2010/wordml" xmlns:w15="http://schemas.microsoft.com/office/word/2012/wordml" xmlns:w16cid="http://schemas.microsoft.com/office/word/2016/wordml/cid" xmlns:w16se="http://schemas.microsoft.com/office/word/2015/wordml/symex" xmlns:wpg="http://schemas.microsoft.com/office/word/2010/wordprocessingGroup" xmlns:wpi="http://schemas.microsoft.com/office/word/2010/wordprocessingInk" xmlns:wne="http://schemas.microsoft.com/office/word/2006/wordml" xmlns:wps="http://schemas.microsoft.com/office/word/2010/wordprocessingShape" mc:Ignorable="w14 w15 w16se w16cid wp14">
-  <w:comment w:id="1" w:author="Windows User" w:date="2019-09-25T20:04:00Z" w:initials="WU">
-    <w:p>
-      <w:pPr>
-        <w:pStyle w:val="af4"/>
-      </w:pPr>
-      <w:r>
-        <w:rPr>
-          <w:rStyle w:val="af3"/>
-        </w:rPr>
-        <w:annotationRef/>
-      </w:r>
-      <w:r>
-        <w:rPr>
-          <w:rStyle w:val="af3"/>
-        </w:rPr>
-        <w:t>This applies for a national census only. Maybe we need to talk about the importance of this in negotiations between 2 companies while buying/selling wood production.</w:t>
-      </w:r>
-    </w:p>
-  </w:comment>
-</w:comments>
-</file>
-
-<file path=word/commentsExtended.xml><?xml version="1.0" encoding="utf-8"?>
-<w15:commentsEx xmlns:wpc="http://schemas.microsoft.com/office/word/2010/wordprocessingCanvas" xmlns:cx="http://schemas.microsoft.com/office/drawing/2014/chartex" xmlns:cx1="http://schemas.microsoft.com/office/drawing/2015/9/8/chartex" xmlns:cx2="http://schemas.microsoft.com/office/drawing/2015/10/21/chartex" xmlns:cx3="http://schemas.microsoft.com/office/drawing/2016/5/9/chartex" xmlns:cx4="http://schemas.microsoft.com/office/drawing/2016/5/10/chartex" xmlns:cx5="http://schemas.microsoft.com/office/drawing/2016/5/11/chartex" xmlns:cx6="http://schemas.microsoft.com/office/drawing/2016/5/12/chartex" xmlns:cx7="http://schemas.microsoft.com/office/drawing/2016/5/13/chartex" xmlns:cx8="http://schemas.microsoft.com/office/drawing/2016/5/14/chartex" xmlns:mc="http://schemas.openxmlformats.org/markup-compatibility/2006" xmlns:aink="http://schemas.microsoft.com/office/drawing/2016/ink" xmlns:am3d="http://schemas.microsoft.com/office/drawing/2017/model3d" xmlns:o="urn:schemas-microsoft-com:office:office" xmlns:r="http://schemas.openxmlformats.org/officeDocument/2006/relationships" xmlns:m="http://schemas.openxmlformats.org/officeDocument/2006/math" xmlns:v="urn:schemas-microsoft-com:vml" xmlns:wp14="http://schemas.microsoft.com/office/word/2010/wordprocessingDrawing" xmlns:wp="http://schemas.openxmlformats.org/drawingml/2006/wordprocessingDrawing" xmlns:w10="urn:schemas-microsoft-com:office:word" xmlns:w="http://schemas.openxmlformats.org/wordprocessingml/2006/main" xmlns:w14="http://schemas.microsoft.com/office/word/2010/wordml" xmlns:w15="http://schemas.microsoft.com/office/word/2012/wordml" xmlns:w16cid="http://schemas.microsoft.com/office/word/2016/wordml/cid" xmlns:w16se="http://schemas.microsoft.com/office/word/2015/wordml/symex" xmlns:wpg="http://schemas.microsoft.com/office/word/2010/wordprocessingGroup" xmlns:wpi="http://schemas.microsoft.com/office/word/2010/wordprocessingInk" xmlns:wne="http://schemas.microsoft.com/office/word/2006/wordml" xmlns:wps="http://schemas.microsoft.com/office/word/2010/wordprocessingShape" mc:Ignorable="w14 w15 w16se w16cid wp14">
-  <w15:commentEx w15:paraId="1AD53650" w15:done="0"/>
-</w15:commentsEx>
-</file>
-
-<file path=word/commentsIds.xml><?xml version="1.0" encoding="utf-8"?>
-<w16cid:commentsIds xmlns:wpc="http://schemas.microsoft.com/office/word/2010/wordprocessingCanvas" xmlns:cx="http://schemas.microsoft.com/office/drawing/2014/chartex" xmlns:cx1="http://schemas.microsoft.com/office/drawing/2015/9/8/chartex" xmlns:cx2="http://schemas.microsoft.com/office/drawing/2015/10/21/chartex" xmlns:cx3="http://schemas.microsoft.com/office/drawing/2016/5/9/chartex" xmlns:cx4="http://schemas.microsoft.com/office/drawing/2016/5/10/chartex" xmlns:cx5="http://schemas.microsoft.com/office/drawing/2016/5/11/chartex" xmlns:cx6="http://schemas.microsoft.com/office/drawing/2016/5/12/chartex" xmlns:cx7="http://schemas.microsoft.com/office/drawing/2016/5/13/chartex" xmlns:cx8="http://schemas.microsoft.com/office/drawing/2016/5/14/chartex" xmlns:mc="http://schemas.openxmlformats.org/markup-compatibility/2006" xmlns:aink="http://schemas.microsoft.com/office/drawing/2016/ink" xmlns:am3d="http://schemas.microsoft.com/office/drawing/2017/model3d" xmlns:o="urn:schemas-microsoft-com:office:office" xmlns:r="http://schemas.openxmlformats.org/officeDocument/2006/relationships" xmlns:m="http://schemas.openxmlformats.org/officeDocument/2006/math" xmlns:v="urn:schemas-microsoft-com:vml" xmlns:wp14="http://schemas.microsoft.com/office/word/2010/wordprocessingDrawing" xmlns:wp="http://schemas.openxmlformats.org/drawingml/2006/wordprocessingDrawing" xmlns:w10="urn:schemas-microsoft-com:office:word" xmlns:w="http://schemas.openxmlformats.org/wordprocessingml/2006/main" xmlns:w14="http://schemas.microsoft.com/office/word/2010/wordml" xmlns:w15="http://schemas.microsoft.com/office/word/2012/wordml" xmlns:w16cid="http://schemas.microsoft.com/office/word/2016/wordml/cid" xmlns:w16se="http://schemas.microsoft.com/office/word/2015/wordml/symex" xmlns:wpg="http://schemas.microsoft.com/office/word/2010/wordprocessingGroup" xmlns:wpi="http://schemas.microsoft.com/office/word/2010/wordprocessingInk" xmlns:wne="http://schemas.microsoft.com/office/word/2006/wordml" xmlns:wps="http://schemas.microsoft.com/office/word/2010/wordprocessingShape" mc:Ignorable="w14 w15 w16se w16cid wp14">
-  <w16cid:commentId w16cid:paraId="1AD53650" w16cid:durableId="213F81C5"/>
-</w16cid:commentsIds>
 </file>
 
 <file path=word/endnotes.xml><?xml version="1.0" encoding="utf-8"?>
@@ -17130,14 +17777,6 @@
     <w:abstractNumId w:val="0"/>
   </w:num>
 </w:numbering>
-</file>
-
-<file path=word/people.xml><?xml version="1.0" encoding="utf-8"?>
-<w15:people xmlns:wpc="http://schemas.microsoft.com/office/word/2010/wordprocessingCanvas" xmlns:cx="http://schemas.microsoft.com/office/drawing/2014/chartex" xmlns:cx1="http://schemas.microsoft.com/office/drawing/2015/9/8/chartex" xmlns:cx2="http://schemas.microsoft.com/office/drawing/2015/10/21/chartex" xmlns:cx3="http://schemas.microsoft.com/office/drawing/2016/5/9/chartex" xmlns:cx4="http://schemas.microsoft.com/office/drawing/2016/5/10/chartex" xmlns:cx5="http://schemas.microsoft.com/office/drawing/2016/5/11/chartex" xmlns:cx6="http://schemas.microsoft.com/office/drawing/2016/5/12/chartex" xmlns:cx7="http://schemas.microsoft.com/office/drawing/2016/5/13/chartex" xmlns:cx8="http://schemas.microsoft.com/office/drawing/2016/5/14/chartex" xmlns:mc="http://schemas.openxmlformats.org/markup-compatibility/2006" xmlns:aink="http://schemas.microsoft.com/office/drawing/2016/ink" xmlns:am3d="http://schemas.microsoft.com/office/drawing/2017/model3d" xmlns:o="urn:schemas-microsoft-com:office:office" xmlns:r="http://schemas.openxmlformats.org/officeDocument/2006/relationships" xmlns:m="http://schemas.openxmlformats.org/officeDocument/2006/math" xmlns:v="urn:schemas-microsoft-com:vml" xmlns:wp14="http://schemas.microsoft.com/office/word/2010/wordprocessingDrawing" xmlns:wp="http://schemas.openxmlformats.org/drawingml/2006/wordprocessingDrawing" xmlns:w10="urn:schemas-microsoft-com:office:word" xmlns:w="http://schemas.openxmlformats.org/wordprocessingml/2006/main" xmlns:w14="http://schemas.microsoft.com/office/word/2010/wordml" xmlns:w15="http://schemas.microsoft.com/office/word/2012/wordml" xmlns:w16cid="http://schemas.microsoft.com/office/word/2016/wordml/cid" xmlns:w16se="http://schemas.microsoft.com/office/word/2015/wordml/symex" xmlns:wpg="http://schemas.microsoft.com/office/word/2010/wordprocessingGroup" xmlns:wpi="http://schemas.microsoft.com/office/word/2010/wordprocessingInk" xmlns:wne="http://schemas.microsoft.com/office/word/2006/wordml" xmlns:wps="http://schemas.microsoft.com/office/word/2010/wordprocessingShape" mc:Ignorable="w14 w15 w16se w16cid wp14">
-  <w15:person w15:author="Windows User">
-    <w15:presenceInfo w15:providerId="None" w15:userId="Windows User"/>
-  </w15:person>
-</w15:people>
 </file>
 
 <file path=word/styles.xml><?xml version="1.0" encoding="utf-8"?>
@@ -18236,7 +18875,7 @@
 </file>
 
 <file path=customXml/itemProps1.xml><?xml version="1.0" encoding="utf-8"?>
-<ds:datastoreItem xmlns:ds="http://schemas.openxmlformats.org/officeDocument/2006/customXml" ds:itemID="{C8ED58B5-F3FE-A143-B205-86B8866D70AF}">
+<ds:datastoreItem xmlns:ds="http://schemas.openxmlformats.org/officeDocument/2006/customXml" ds:itemID="{FED421BC-4FCD-D342-9F22-88FFA79E7640}">
   <ds:schemaRefs>
     <ds:schemaRef ds:uri="http://schemas.openxmlformats.org/officeDocument/2006/bibliography"/>
   </ds:schemaRefs>

</xml_diff>

<commit_message>
Minor fixes and highlights
</commit_message>
<xml_diff>
--- a/IAC-2019_Forestry.docx
+++ b/IAC-2019_Forestry.docx
@@ -126,12 +126,21 @@
           <w:b/>
           <w:lang w:val="en-US"/>
         </w:rPr>
-        <w:t xml:space="preserve">, Albert </w:t>
+        <w:t xml:space="preserve">, </w:t>
+      </w:r>
+      <w:r>
+        <w:rPr>
+          <w:b/>
+          <w:highlight w:val="yellow"/>
+          <w:lang w:val="en-US"/>
+        </w:rPr>
+        <w:t xml:space="preserve">Albert </w:t>
       </w:r>
       <w:proofErr w:type="spellStart"/>
       <w:r>
         <w:rPr>
           <w:b/>
+          <w:highlight w:val="yellow"/>
           <w:lang w:val="en-US"/>
         </w:rPr>
         <w:t>Vasiliev</w:t>
@@ -140,9 +149,71 @@
       <w:r>
         <w:rPr>
           <w:b/>
+          <w:highlight w:val="yellow"/>
           <w:lang w:val="en-US"/>
         </w:rPr>
         <w:t xml:space="preserve"> </w:t>
+      </w:r>
+      <w:r>
+        <w:rPr>
+          <w:b/>
+          <w:szCs w:val="24"/>
+          <w:highlight w:val="yellow"/>
+          <w:vertAlign w:val="superscript"/>
+          <w:lang w:val="en-US" w:eastAsia="zh-TW"/>
+        </w:rPr>
+        <w:t>b</w:t>
+      </w:r>
+      <w:r>
+        <w:rPr>
+          <w:b/>
+          <w:highlight w:val="yellow"/>
+          <w:lang w:val="en-US"/>
+        </w:rPr>
+        <w:t xml:space="preserve">, Alexander </w:t>
+      </w:r>
+      <w:proofErr w:type="spellStart"/>
+      <w:r>
+        <w:rPr>
+          <w:b/>
+          <w:highlight w:val="yellow"/>
+          <w:lang w:val="en-US"/>
+        </w:rPr>
+        <w:t>Kedrov</w:t>
+      </w:r>
+      <w:proofErr w:type="spellEnd"/>
+      <w:r>
+        <w:rPr>
+          <w:b/>
+          <w:highlight w:val="yellow"/>
+          <w:lang w:val="en-US"/>
+        </w:rPr>
+        <w:t xml:space="preserve"> </w:t>
+      </w:r>
+      <w:r>
+        <w:rPr>
+          <w:b/>
+          <w:szCs w:val="24"/>
+          <w:highlight w:val="yellow"/>
+          <w:vertAlign w:val="superscript"/>
+          <w:lang w:val="en-US" w:eastAsia="zh-TW"/>
+        </w:rPr>
+        <w:t>b</w:t>
+      </w:r>
+      <w:r>
+        <w:rPr>
+          <w:b/>
+          <w:highlight w:val="yellow"/>
+          <w:lang w:val="en-US"/>
+        </w:rPr>
+        <w:t>,</w:t>
+      </w:r>
+      <w:r>
+        <w:rPr>
+          <w:b/>
+          <w:lang w:val="en-US"/>
+        </w:rPr>
+        <w:t xml:space="preserve"> and Anton Ivanov</w:t>
       </w:r>
       <w:r>
         <w:rPr>
@@ -151,154 +222,116 @@
           <w:vertAlign w:val="superscript"/>
           <w:lang w:val="en-US" w:eastAsia="zh-TW"/>
         </w:rPr>
-        <w:t>b</w:t>
-      </w:r>
-      <w:r>
-        <w:rPr>
-          <w:b/>
-          <w:lang w:val="en-US"/>
-        </w:rPr>
-        <w:t xml:space="preserve">, Alexander </w:t>
-      </w:r>
-      <w:proofErr w:type="spellStart"/>
-      <w:r>
-        <w:rPr>
-          <w:b/>
-          <w:lang w:val="en-US"/>
-        </w:rPr>
-        <w:t>Kedrov</w:t>
-      </w:r>
-      <w:proofErr w:type="spellEnd"/>
-      <w:r>
-        <w:rPr>
-          <w:b/>
-          <w:lang w:val="en-US"/>
-        </w:rPr>
-        <w:t xml:space="preserve"> </w:t>
-      </w:r>
-      <w:r>
-        <w:rPr>
-          <w:b/>
+        <w:t xml:space="preserve"> a</w:t>
+      </w:r>
+    </w:p>
+    <w:p>
+      <w:pPr>
+        <w:jc w:val="center"/>
+        <w:rPr>
+          <w:lang w:val="en-US"/>
+        </w:rPr>
+      </w:pPr>
+    </w:p>
+    <w:p>
+      <w:pPr>
+        <w:snapToGrid w:val="0"/>
+        <w:ind w:firstLine="0"/>
+        <w:jc w:val="left"/>
+        <w:rPr>
+          <w:lang w:val="en-US" w:eastAsia="zh-TW"/>
+        </w:rPr>
+      </w:pPr>
+      <w:r>
+        <w:rPr>
           <w:szCs w:val="24"/>
           <w:vertAlign w:val="superscript"/>
           <w:lang w:val="en-US" w:eastAsia="zh-TW"/>
         </w:rPr>
-        <w:t>b</w:t>
-      </w:r>
-      <w:r>
-        <w:rPr>
-          <w:b/>
-          <w:lang w:val="en-US"/>
-        </w:rPr>
-        <w:t>, and Anton Ivanov</w:t>
-      </w:r>
-      <w:r>
-        <w:rPr>
-          <w:b/>
+        <w:t>a</w:t>
+      </w:r>
+      <w:r>
+        <w:rPr>
+          <w:lang w:val="en-US" w:eastAsia="zh-TW"/>
+        </w:rPr>
+        <w:t xml:space="preserve"> </w:t>
+      </w:r>
+      <w:r>
+        <w:rPr>
+          <w:lang w:val="en-US"/>
+        </w:rPr>
+        <w:t xml:space="preserve">Space Center, </w:t>
+      </w:r>
+      <w:proofErr w:type="spellStart"/>
+      <w:r>
+        <w:rPr>
+          <w:lang w:val="en-US"/>
+        </w:rPr>
+        <w:t>Skolkovo</w:t>
+      </w:r>
+      <w:proofErr w:type="spellEnd"/>
+      <w:r>
+        <w:rPr>
+          <w:lang w:val="en-US"/>
+        </w:rPr>
+        <w:t xml:space="preserve"> Institute of Science and Technology, Moscow, Russian Federation</w:t>
+      </w:r>
+      <w:r>
+        <w:rPr>
+          <w:lang w:val="en-US" w:eastAsia="zh-TW"/>
+        </w:rPr>
+        <w:t xml:space="preserve">, </w:t>
+      </w:r>
+      <w:r>
+        <w:rPr>
+          <w:u w:val="single"/>
+          <w:lang w:val="en-US"/>
+        </w:rPr>
+        <w:t>v.mosin@skoltech.ru</w:t>
+      </w:r>
+      <w:r>
+        <w:rPr>
+          <w:lang w:val="en-US" w:eastAsia="zh-TW"/>
+        </w:rPr>
+        <w:t xml:space="preserve">  </w:t>
+      </w:r>
+    </w:p>
+    <w:p>
+      <w:pPr>
+        <w:ind w:firstLine="0"/>
+        <w:rPr>
+          <w:rFonts w:hAnsi="DFKai-SB" w:hint="eastAsia"/>
+          <w:lang w:val="en-US" w:eastAsia="zh-TW"/>
+        </w:rPr>
+      </w:pPr>
+      <w:r>
+        <w:rPr>
           <w:szCs w:val="24"/>
+          <w:highlight w:val="yellow"/>
           <w:vertAlign w:val="superscript"/>
           <w:lang w:val="en-US" w:eastAsia="zh-TW"/>
         </w:rPr>
-        <w:t xml:space="preserve"> a</w:t>
-      </w:r>
-    </w:p>
-    <w:p>
-      <w:pPr>
-        <w:jc w:val="center"/>
-        <w:rPr>
-          <w:lang w:val="en-US"/>
-        </w:rPr>
-      </w:pPr>
-    </w:p>
-    <w:p>
-      <w:pPr>
-        <w:snapToGrid w:val="0"/>
-        <w:ind w:firstLine="0"/>
-        <w:jc w:val="left"/>
-        <w:rPr>
+        <w:t>b</w:t>
+      </w:r>
+      <w:r>
+        <w:rPr>
+          <w:highlight w:val="yellow"/>
           <w:lang w:val="en-US" w:eastAsia="zh-TW"/>
         </w:rPr>
-      </w:pPr>
-      <w:r>
-        <w:rPr>
-          <w:szCs w:val="24"/>
-          <w:vertAlign w:val="superscript"/>
-          <w:lang w:val="en-US" w:eastAsia="zh-TW"/>
-        </w:rPr>
-        <w:t>a</w:t>
-      </w:r>
-      <w:r>
-        <w:rPr>
-          <w:lang w:val="en-US" w:eastAsia="zh-TW"/>
-        </w:rPr>
         <w:t xml:space="preserve"> </w:t>
       </w:r>
       <w:r>
         <w:rPr>
-          <w:lang w:val="en-US"/>
-        </w:rPr>
-        <w:t xml:space="preserve">Space Center, </w:t>
-      </w:r>
-      <w:proofErr w:type="spellStart"/>
-      <w:r>
-        <w:rPr>
-          <w:lang w:val="en-US"/>
-        </w:rPr>
-        <w:t>Skolkovo</w:t>
-      </w:r>
-      <w:proofErr w:type="spellEnd"/>
-      <w:r>
-        <w:rPr>
-          <w:lang w:val="en-US"/>
-        </w:rPr>
-        <w:t xml:space="preserve"> Institute of Science and Technology, Moscow, Russian Federation</w:t>
-      </w:r>
-      <w:r>
-        <w:rPr>
-          <w:lang w:val="en-US" w:eastAsia="zh-TW"/>
-        </w:rPr>
-        <w:t xml:space="preserve">, </w:t>
-      </w:r>
-      <w:r>
-        <w:rPr>
-          <w:lang w:val="en-US"/>
-        </w:rPr>
-        <w:t>vasilii.mosin@skoltech.ru</w:t>
-      </w:r>
-      <w:r>
-        <w:rPr>
-          <w:lang w:val="en-US" w:eastAsia="zh-TW"/>
-        </w:rPr>
-        <w:t xml:space="preserve">  </w:t>
-      </w:r>
-    </w:p>
-    <w:p>
-      <w:pPr>
-        <w:ind w:firstLine="0"/>
-        <w:rPr>
-          <w:rFonts w:hAnsi="DFKai-SB" w:hint="eastAsia"/>
-          <w:lang w:val="en-US" w:eastAsia="zh-TW"/>
-        </w:rPr>
-      </w:pPr>
-      <w:r>
-        <w:rPr>
-          <w:szCs w:val="24"/>
-          <w:vertAlign w:val="superscript"/>
-          <w:lang w:val="en-US" w:eastAsia="zh-TW"/>
-        </w:rPr>
-        <w:t>b</w:t>
-      </w:r>
-      <w:r>
-        <w:rPr>
-          <w:lang w:val="en-US" w:eastAsia="zh-TW"/>
+          <w:highlight w:val="yellow"/>
+          <w:lang w:val="en-US"/>
+        </w:rPr>
+        <w:t>Perm State University, Perm, Perm Krai, Russian Federation</w:t>
+      </w:r>
+      <w:r>
+        <w:rPr>
+          <w:lang w:val="en-US"/>
         </w:rPr>
         <w:t xml:space="preserve"> </w:t>
-      </w:r>
-      <w:r>
-        <w:rPr>
-          <w:lang w:val="en-US"/>
-        </w:rPr>
-        <w:t xml:space="preserve">Perm State University, Perm, Perm Krai, Russian Federation, </w:t>
       </w:r>
     </w:p>
     <w:p>
@@ -392,7 +425,7 @@
           <w:shd w:val="clear" w:color="auto" w:fill="FFFFFF"/>
           <w:lang w:val="en-US"/>
         </w:rPr>
-        <w:t>Wood products are an important export for Russia. Understanding the status of trees and their classification is an ongoing task for many organizations. Currently, documentation of forests is done manually and there is a number of initiatives to implement automatic forest classification. A particular case described in the present paper showcases how aerial survey data supplements satellite imagery in order to achieve higher classification accuracy of forest tree species. Moreover, applicability of different data types, such as LiDAR, RGB, and hyperspectral (NIR and VIS) for the task at hand is investigated.</w:t>
+        <w:t>Wood products are an important export for Russia. Understanding the status of trees and their classification is an ongoing task for many organizations. Currently, documentation of forests is done manually and there is a number of initiatives to implement automatic forest classification. A particular case described in the present paper showcases how aerial survey data supplements satellite imagery in order to achieve higher classification accuracy of forest tree species. Moreover, applicability of different data types, such as LiDAR and hyperspectral (NIR and VIS) for the task at hand is investigated.</w:t>
       </w:r>
       <w:r>
         <w:rPr>
@@ -422,7 +455,21 @@
           <w:shd w:val="clear" w:color="auto" w:fill="FFFFFF"/>
           <w:lang w:val="en-US"/>
         </w:rPr>
-        <w:t>The project began with an expedition to the northern region of Arkhangelsk (Russia) in August 2018. The main goals of the expedition were data acquisition with the help of UAVs (one RGB and one hyperspectral), as well as observing various weather conditions and their effect on the data collected.</w:t>
+        <w:t>The project began with an expedition to the northern region of Arkhangelsk (Russia) in August 2018. The main goals of the expedition were data acquisition with the help of UAVs</w:t>
+      </w:r>
+      <w:r>
+        <w:rPr>
+          <w:shd w:val="clear" w:color="auto" w:fill="FFFFFF"/>
+          <w:lang w:val="en-US"/>
+        </w:rPr>
+        <w:t xml:space="preserve">, </w:t>
+      </w:r>
+      <w:r>
+        <w:rPr>
+          <w:shd w:val="clear" w:color="auto" w:fill="FFFFFF"/>
+          <w:lang w:val="en-US"/>
+        </w:rPr>
+        <w:t>as well as observing various weather conditions and their effect on the data collected.</w:t>
       </w:r>
       <w:r>
         <w:rPr>
@@ -585,6 +632,63 @@
       </w:pPr>
       <w:r>
         <w:rPr>
+          <w:lang w:val="en-US"/>
+        </w:rPr>
+        <w:t>AHI</w:t>
+      </w:r>
+      <w:r>
+        <w:rPr>
+          <w:lang w:val="en-US"/>
+        </w:rPr>
+        <w:tab/>
+        <w:t>A</w:t>
+      </w:r>
+      <w:r>
+        <w:rPr>
+          <w:lang w:val="en-US"/>
+        </w:rPr>
+        <w:t xml:space="preserve">irborne </w:t>
+      </w:r>
+      <w:r>
+        <w:rPr>
+          <w:lang w:val="en-US"/>
+        </w:rPr>
+        <w:t>H</w:t>
+      </w:r>
+      <w:r>
+        <w:rPr>
+          <w:lang w:val="en-US"/>
+        </w:rPr>
+        <w:t>yperspectral</w:t>
+      </w:r>
+      <w:r>
+        <w:rPr>
+          <w:lang w:val="en-US"/>
+        </w:rPr>
+        <w:t xml:space="preserve"> </w:t>
+      </w:r>
+      <w:r>
+        <w:rPr>
+          <w:lang w:val="en-US"/>
+        </w:rPr>
+        <w:t>I</w:t>
+      </w:r>
+      <w:r>
+        <w:rPr>
+          <w:lang w:val="en-US"/>
+        </w:rPr>
+        <w:t>magery</w:t>
+      </w:r>
+    </w:p>
+    <w:p>
+      <w:pPr>
+        <w:ind w:firstLine="0"/>
+        <w:rPr>
+          <w:lang w:val="en-US" w:eastAsia="zh-TW"/>
+        </w:rPr>
+      </w:pPr>
+      <w:r>
+        <w:rPr>
           <w:lang w:val="en-US" w:eastAsia="zh-TW"/>
         </w:rPr>
         <w:t>ALS</w:t>
@@ -636,7 +740,19 @@
           <w:lang w:val="en-US" w:eastAsia="zh-TW"/>
         </w:rPr>
         <w:tab/>
-        <w:t>Cross validation</w:t>
+        <w:t>Cross</w:t>
+      </w:r>
+      <w:r>
+        <w:rPr>
+          <w:lang w:val="en-US" w:eastAsia="zh-TW"/>
+        </w:rPr>
+        <w:t>-</w:t>
+      </w:r>
+      <w:r>
+        <w:rPr>
+          <w:lang w:val="en-US" w:eastAsia="zh-TW"/>
+        </w:rPr>
+        <w:t>validation</w:t>
       </w:r>
     </w:p>
     <w:p>
@@ -761,6 +877,12 @@
         <w:rPr>
           <w:lang w:val="en-US"/>
         </w:rPr>
+        <w:t>s</w:t>
+      </w:r>
+      <w:r>
+        <w:rPr>
+          <w:lang w:val="en-US"/>
+        </w:rPr>
         <w:tab/>
         <w:t>Individual Tree Crowns</w:t>
       </w:r>
@@ -776,7 +898,19 @@
         <w:rPr>
           <w:lang w:val="en-US" w:eastAsia="zh-TW"/>
         </w:rPr>
-        <w:t>LIDAR</w:t>
+        <w:t>L</w:t>
+      </w:r>
+      <w:r>
+        <w:rPr>
+          <w:lang w:val="en-US" w:eastAsia="zh-TW"/>
+        </w:rPr>
+        <w:t>i</w:t>
+      </w:r>
+      <w:r>
+        <w:rPr>
+          <w:lang w:val="en-US" w:eastAsia="zh-TW"/>
+        </w:rPr>
+        <w:t>DAR</w:t>
       </w:r>
       <w:r>
         <w:rPr>
@@ -846,7 +980,19 @@
           <w:lang w:val="en-US" w:eastAsia="zh-TW"/>
         </w:rPr>
         <w:tab/>
-        <w:t>Near Infrared</w:t>
+        <w:t>Near</w:t>
+      </w:r>
+      <w:r>
+        <w:rPr>
+          <w:lang w:val="en-US" w:eastAsia="zh-TW"/>
+        </w:rPr>
+        <w:t>-i</w:t>
+      </w:r>
+      <w:r>
+        <w:rPr>
+          <w:lang w:val="en-US" w:eastAsia="zh-TW"/>
+        </w:rPr>
+        <w:t>nfrared</w:t>
       </w:r>
     </w:p>
     <w:p>
@@ -881,14 +1027,14 @@
         <w:rPr>
           <w:lang w:val="en-US" w:eastAsia="zh-TW"/>
         </w:rPr>
-        <w:t>RGB</w:t>
+        <w:t>SMI</w:t>
       </w:r>
       <w:r>
         <w:rPr>
           <w:lang w:val="en-US" w:eastAsia="zh-TW"/>
         </w:rPr>
         <w:tab/>
-        <w:t>Red, Green, Blue</w:t>
+        <w:t>Spaceborne Multispectral Imagery</w:t>
       </w:r>
     </w:p>
     <w:p>
@@ -940,6 +1086,19 @@
           <w:lang w:val="en-US" w:eastAsia="zh-TW"/>
         </w:rPr>
       </w:pPr>
+      <w:r>
+        <w:rPr>
+          <w:lang w:val="en-US" w:eastAsia="zh-TW"/>
+        </w:rPr>
+        <w:t>VIS</w:t>
+      </w:r>
+      <w:r>
+        <w:rPr>
+          <w:lang w:val="en-US" w:eastAsia="zh-TW"/>
+        </w:rPr>
+        <w:tab/>
+        <w:t>Visible</w:t>
+      </w:r>
     </w:p>
     <w:p>
       <w:pPr>
@@ -1015,14 +1174,52 @@
         <w:rPr>
           <w:lang w:val="en-US"/>
         </w:rPr>
-        <w:t xml:space="preserve">Forest inventory is especially relevant in case of Russia, since its territories cover around 20% of world’s forest reserves [1]. According to the current forestry legislation in Russia, forest inventory shall be done manually, hence time consuming and expensive.  In this project, an attempt to build an automatic trees detection and classification technology, based on remote sensing and machine learning is presented and tested.   In order to allow a widespread use of this technology in the </w:t>
+        <w:t xml:space="preserve">Forest inventory is especially relevant in case of Russia, since its territories cover around 20% of world’s forest reserves [1]. According to the current forestry legislation in Russia, forest inventory shall be done manually, </w:t>
+      </w:r>
+      <w:r>
+        <w:rPr>
+          <w:highlight w:val="yellow"/>
+          <w:lang w:val="en-US"/>
+        </w:rPr>
+        <w:t>hence time consuming and expensive</w:t>
+      </w:r>
+      <w:r>
+        <w:rPr>
+          <w:lang w:val="en-US"/>
+        </w:rPr>
+        <w:t>.  In this project, an attempt to build an automatic trees detection and classification technology, based on remote sensing and machine learning is presented and tested.</w:t>
+      </w:r>
+      <w:r>
+        <w:rPr>
+          <w:lang w:val="en-US"/>
+        </w:rPr>
+        <w:t xml:space="preserve"> </w:t>
+      </w:r>
+      <w:r>
+        <w:rPr>
+          <w:lang w:val="en-US"/>
+        </w:rPr>
+        <w:t xml:space="preserve">In order to allow a widespread use of this technology in the industry for forest inventory, classification accuracy of </w:t>
+      </w:r>
+      <w:r>
+        <w:rPr>
+          <w:highlight w:val="yellow"/>
+          <w:lang w:val="en-US"/>
+        </w:rPr>
+        <w:t>95%</w:t>
+      </w:r>
+      <w:r>
+        <w:rPr>
+          <w:lang w:val="en-US"/>
+        </w:rPr>
+        <w:t xml:space="preserve"> shall </w:t>
       </w:r>
       <w:r>
         <w:rPr>
           <w:lang w:val="en-US"/>
         </w:rPr>
         <w:lastRenderedPageBreak/>
-        <w:t xml:space="preserve">industry for forest inventory, classification accuracy of 95% shall be achieved. </w:t>
+        <w:t xml:space="preserve">be achieved. </w:t>
       </w:r>
       <w:r>
         <w:rPr>
@@ -1046,7 +1243,19 @@
         <w:rPr>
           <w:lang w:val="en-US"/>
         </w:rPr>
-        <w:t xml:space="preserve"> [2, 4].</w:t>
+        <w:t xml:space="preserve"> [2</w:t>
+      </w:r>
+      <w:r>
+        <w:rPr>
+          <w:lang w:val="en-US"/>
+        </w:rPr>
+        <w:t>-</w:t>
+      </w:r>
+      <w:r>
+        <w:rPr>
+          <w:lang w:val="en-US"/>
+        </w:rPr>
+        <w:t>4].</w:t>
       </w:r>
       <w:r>
         <w:rPr>
@@ -1101,7 +1310,19 @@
         <w:rPr>
           <w:lang w:val="en-US"/>
         </w:rPr>
-        <w:t>7–9</w:t>
+        <w:t>7</w:t>
+      </w:r>
+      <w:r>
+        <w:rPr>
+          <w:lang w:val="en-US"/>
+        </w:rPr>
+        <w:t>-</w:t>
+      </w:r>
+      <w:r>
+        <w:rPr>
+          <w:lang w:val="en-US"/>
+        </w:rPr>
+        <w:t>9</w:t>
       </w:r>
       <w:r>
         <w:rPr>
@@ -1302,25 +1523,61 @@
         <w:rPr>
           <w:lang w:val="en-US"/>
         </w:rPr>
-        <w:t xml:space="preserve">With the </w:t>
-      </w:r>
-      <w:r>
-        <w:rPr>
-          <w:lang w:val="en-US"/>
-        </w:rPr>
-        <w:t>aim</w:t>
-      </w:r>
-      <w:r>
-        <w:rPr>
-          <w:lang w:val="en-US"/>
-        </w:rPr>
-        <w:t xml:space="preserve"> to compare results of airborne technologies with technical characteristics of cheaper and more scalable one, the same experiment was performed using space-borne technology, in this case, using a sub metric multispectral sensor. </w:t>
-      </w:r>
-      <w:r>
-        <w:rPr>
-          <w:lang w:val="en-US"/>
-        </w:rPr>
-        <w:t>Section 2 surveys methods and algorithms used for trees detection and classification in this project as well as an expedition for collection of LiDAR, hyperspectral and reference trees data together with instruments characteristics and data pre-processing</w:t>
+        <w:t>With the aim</w:t>
+      </w:r>
+      <w:r>
+        <w:rPr>
+          <w:lang w:val="en-US"/>
+        </w:rPr>
+        <w:t xml:space="preserve"> to compare results of airborne technologies with </w:t>
+      </w:r>
+      <w:r>
+        <w:rPr>
+          <w:lang w:val="en-US"/>
+        </w:rPr>
+        <w:t>technical characteristics of cheaper and more scalable one, the same experiment was performed using space-borne technology, in this case, using a sub</w:t>
+      </w:r>
+      <w:r>
+        <w:rPr>
+          <w:lang w:val="en-US"/>
+        </w:rPr>
+        <w:t>-</w:t>
+      </w:r>
+      <w:r>
+        <w:rPr>
+          <w:lang w:val="en-US"/>
+        </w:rPr>
+        <w:t xml:space="preserve">metric multispectral sensor. </w:t>
+      </w:r>
+      <w:r>
+        <w:rPr>
+          <w:lang w:val="en-US"/>
+        </w:rPr>
+        <w:t>Section 2 surveys methods and algorithms used for trees detection and classification in this project as well as an expedition for collection of LiDAR, hyperspectral</w:t>
+      </w:r>
+      <w:r>
+        <w:rPr>
+          <w:lang w:val="en-US"/>
+        </w:rPr>
+        <w:t>,</w:t>
+      </w:r>
+      <w:r>
+        <w:rPr>
+          <w:lang w:val="en-US"/>
+        </w:rPr>
+        <w:t xml:space="preserve"> and reference trees</w:t>
+      </w:r>
+      <w:r>
+        <w:rPr>
+          <w:lang w:val="en-US"/>
+        </w:rPr>
+        <w:t xml:space="preserve"> data followed by description of satellite imagery</w:t>
+      </w:r>
+      <w:r>
+        <w:rPr>
+          <w:lang w:val="en-US"/>
+        </w:rPr>
+        <w:t xml:space="preserve"> together with instruments characteristics and data pre-processing</w:t>
       </w:r>
       <w:r>
         <w:rPr>
@@ -1408,21 +1665,7 @@
         <w:rPr>
           <w:lang w:val="en-US"/>
         </w:rPr>
-        <w:t xml:space="preserve">Arkhangelsk region (northern Russia) was performed in August 2018 for data collection purposes. Experimental area belongs to </w:t>
-      </w:r>
-      <w:proofErr w:type="spellStart"/>
-      <w:r>
-        <w:rPr>
-          <w:lang w:val="en-US"/>
-        </w:rPr>
-        <w:t>Krasnoborsky</w:t>
-      </w:r>
-      <w:proofErr w:type="spellEnd"/>
-      <w:r>
-        <w:rPr>
-          <w:lang w:val="en-US"/>
-        </w:rPr>
-        <w:t xml:space="preserve"> district forestry division</w:t>
+        <w:t>Arkhangelsk region (northern Russia) was performed in August 2018 for data collection purposes. Experimental area belongs to Krasnoborsky district forestry division</w:t>
       </w:r>
       <w:r>
         <w:rPr>
@@ -1501,9 +1744,8 @@
     </w:p>
     <w:p>
       <w:pPr>
-        <w:keepNext/>
         <w:ind w:firstLine="0"/>
-        <w:jc w:val="left"/>
+        <w:jc w:val="center"/>
         <w:rPr>
           <w:lang w:val="en-US"/>
         </w:rPr>
@@ -1514,10 +1756,10 @@
           <w:lang w:val="en-US"/>
         </w:rPr>
         <w:drawing>
-          <wp:inline distT="0" distB="0" distL="0" distR="0" wp14:anchorId="5807C7E2" wp14:editId="7722BA42">
-            <wp:extent cx="2879725" cy="2101850"/>
-            <wp:effectExtent l="0" t="0" r="0" b="0"/>
-            <wp:docPr id="1" name="Picture 1"/>
+          <wp:inline distT="0" distB="0" distL="0" distR="0" wp14:anchorId="17159463" wp14:editId="30FDD164">
+            <wp:extent cx="2879725" cy="2037080"/>
+            <wp:effectExtent l="0" t="0" r="3175" b="0"/>
+            <wp:docPr id="3" name="Рисунок 3"/>
             <wp:cNvGraphicFramePr>
               <a:graphicFrameLocks xmlns:a="http://schemas.openxmlformats.org/drawingml/2006/main" noChangeAspect="1"/>
             </wp:cNvGraphicFramePr>
@@ -1525,28 +1767,513 @@
               <a:graphicData uri="http://schemas.openxmlformats.org/drawingml/2006/picture">
                 <pic:pic xmlns:pic="http://schemas.openxmlformats.org/drawingml/2006/picture">
                   <pic:nvPicPr>
-                    <pic:cNvPr id="0" name="Picture 1"/>
-                    <pic:cNvPicPr>
-                      <a:picLocks noChangeAspect="1" noChangeArrowheads="1"/>
-                    </pic:cNvPicPr>
+                    <pic:cNvPr id="3" name="basic_map.jpeg"/>
+                    <pic:cNvPicPr/>
                   </pic:nvPicPr>
                   <pic:blipFill>
-                    <a:blip r:embed="rId10">
+                    <a:blip r:embed="rId10" cstate="print">
                       <a:extLst>
                         <a:ext uri="{28A0092B-C50C-407E-A947-70E740481C1C}">
                           <a14:useLocalDpi xmlns:a14="http://schemas.microsoft.com/office/drawing/2010/main" val="0"/>
                         </a:ext>
                       </a:extLst>
                     </a:blip>
-                    <a:srcRect/>
                     <a:stretch>
                       <a:fillRect/>
                     </a:stretch>
                   </pic:blipFill>
-                  <pic:spPr bwMode="auto">
+                  <pic:spPr>
                     <a:xfrm>
                       <a:off x="0" y="0"/>
-                      <a:ext cx="2879725" cy="2101850"/>
+                      <a:ext cx="2879725" cy="2037080"/>
+                    </a:xfrm>
+                    <a:prstGeom prst="rect">
+                      <a:avLst/>
+                    </a:prstGeom>
+                  </pic:spPr>
+                </pic:pic>
+              </a:graphicData>
+            </a:graphic>
+          </wp:inline>
+        </w:drawing>
+      </w:r>
+    </w:p>
+    <w:p>
+      <w:pPr>
+        <w:pStyle w:val="af8"/>
+        <w:rPr>
+          <w:lang w:val="en-US"/>
+        </w:rPr>
+      </w:pPr>
+      <w:bookmarkStart w:id="1" w:name="_Ref20467761"/>
+      <w:r>
+        <w:rPr>
+          <w:b w:val="0"/>
+          <w:lang w:val="en-US"/>
+        </w:rPr>
+        <w:t xml:space="preserve">Figure </w:t>
+      </w:r>
+      <w:r>
+        <w:rPr>
+          <w:b w:val="0"/>
+          <w:lang w:val="en-US"/>
+        </w:rPr>
+        <w:fldChar w:fldCharType="begin"/>
+      </w:r>
+      <w:r>
+        <w:rPr>
+          <w:b w:val="0"/>
+          <w:lang w:val="en-US"/>
+        </w:rPr>
+        <w:instrText xml:space="preserve"> SEQ Figure \* ARABIC </w:instrText>
+      </w:r>
+      <w:r>
+        <w:rPr>
+          <w:b w:val="0"/>
+          <w:lang w:val="en-US"/>
+        </w:rPr>
+        <w:fldChar w:fldCharType="separate"/>
+      </w:r>
+      <w:r>
+        <w:rPr>
+          <w:b w:val="0"/>
+          <w:noProof/>
+          <w:lang w:val="en-US"/>
+        </w:rPr>
+        <w:t>1</w:t>
+      </w:r>
+      <w:r>
+        <w:rPr>
+          <w:b w:val="0"/>
+          <w:lang w:val="en-US"/>
+        </w:rPr>
+        <w:fldChar w:fldCharType="end"/>
+      </w:r>
+      <w:bookmarkEnd w:id="1"/>
+      <w:r>
+        <w:rPr>
+          <w:b w:val="0"/>
+          <w:lang w:val="en-US"/>
+        </w:rPr>
+        <w:t xml:space="preserve">. Geographic </w:t>
+      </w:r>
+      <w:r>
+        <w:rPr>
+          <w:b w:val="0"/>
+          <w:lang w:val="en-US"/>
+        </w:rPr>
+        <w:t>location</w:t>
+      </w:r>
+      <w:r>
+        <w:rPr>
+          <w:b w:val="0"/>
+          <w:lang w:val="en-US"/>
+        </w:rPr>
+        <w:t xml:space="preserve"> </w:t>
+      </w:r>
+      <w:r>
+        <w:rPr>
+          <w:b w:val="0"/>
+          <w:lang w:val="en-US"/>
+        </w:rPr>
+        <w:t>of Arkhangelsk region</w:t>
+      </w:r>
+      <w:r>
+        <w:rPr>
+          <w:b w:val="0"/>
+          <w:lang w:val="en-US"/>
+        </w:rPr>
+        <w:t>, Russia</w:t>
+      </w:r>
+      <w:r>
+        <w:rPr>
+          <w:b w:val="0"/>
+          <w:lang w:val="en-US"/>
+        </w:rPr>
+        <w:t xml:space="preserve"> with the highlighted area (red rectangle) corresponding to Krasnoborsky</w:t>
+      </w:r>
+      <w:r>
+        <w:rPr>
+          <w:b w:val="0"/>
+          <w:lang w:val="en-US"/>
+        </w:rPr>
+        <w:t xml:space="preserve"> district at 61</w:t>
+      </w:r>
+      <w:r>
+        <w:rPr>
+          <w:b w:val="0"/>
+          <w:lang w:val="en-US"/>
+        </w:rPr>
+        <w:t>°</w:t>
+      </w:r>
+      <w:r>
+        <w:rPr>
+          <w:b w:val="0"/>
+          <w:lang w:val="en-US"/>
+        </w:rPr>
+        <w:t>28</w:t>
+      </w:r>
+      <w:r>
+        <w:rPr>
+          <w:b w:val="0"/>
+          <w:lang w:val="en-US"/>
+        </w:rPr>
+        <w:t>'</w:t>
+      </w:r>
+      <w:r>
+        <w:rPr>
+          <w:b w:val="0"/>
+          <w:lang w:val="en-US"/>
+        </w:rPr>
+        <w:t xml:space="preserve"> </w:t>
+      </w:r>
+      <w:r>
+        <w:rPr>
+          <w:b w:val="0"/>
+          <w:lang w:val="en-US"/>
+        </w:rPr>
+        <w:t>N 45</w:t>
+      </w:r>
+      <w:r>
+        <w:rPr>
+          <w:b w:val="0"/>
+          <w:lang w:val="en-US"/>
+        </w:rPr>
+        <w:t>°</w:t>
+      </w:r>
+      <w:r>
+        <w:rPr>
+          <w:b w:val="0"/>
+          <w:lang w:val="en-US"/>
+        </w:rPr>
+        <w:t>34</w:t>
+      </w:r>
+      <w:r>
+        <w:rPr>
+          <w:b w:val="0"/>
+          <w:lang w:val="en-US"/>
+        </w:rPr>
+        <w:t>'</w:t>
+      </w:r>
+      <w:r>
+        <w:rPr>
+          <w:rFonts w:hint="eastAsia"/>
+          <w:b w:val="0"/>
+          <w:lang w:val="en-US"/>
+        </w:rPr>
+        <w:t xml:space="preserve"> </w:t>
+      </w:r>
+      <w:r>
+        <w:rPr>
+          <w:b w:val="0"/>
+          <w:lang w:val="en-US"/>
+        </w:rPr>
+        <w:t>E</w:t>
+      </w:r>
+      <w:r>
+        <w:rPr>
+          <w:b w:val="0"/>
+          <w:lang w:val="en-US"/>
+        </w:rPr>
+        <w:t>.</w:t>
+      </w:r>
+    </w:p>
+    <w:p>
+      <w:pPr>
+        <w:rPr>
+          <w:lang w:val="en-US"/>
+        </w:rPr>
+      </w:pPr>
+      <w:r>
+        <w:rPr>
+          <w:lang w:val="en-US"/>
+        </w:rPr>
+        <w:tab/>
+      </w:r>
+    </w:p>
+    <w:p>
+      <w:pPr>
+        <w:rPr>
+          <w:lang w:val="en-US"/>
+        </w:rPr>
+      </w:pPr>
+      <w:r>
+        <w:rPr>
+          <w:lang w:val="en-US"/>
+        </w:rPr>
+        <w:t>This territory is covered by plain cultivated boreal forests. Four test polygons with a size of 150 m by 200 m each were selected f</w:t>
+      </w:r>
+      <w:r>
+        <w:rPr>
+          <w:lang w:val="en-US"/>
+        </w:rPr>
+        <w:t>or experimental data collection (Figure 2).</w:t>
+      </w:r>
+      <w:r>
+        <w:rPr>
+          <w:lang w:val="en-US"/>
+        </w:rPr>
+        <w:t xml:space="preserve"> </w:t>
+      </w:r>
+      <w:r>
+        <w:rPr>
+          <w:lang w:val="en-US"/>
+        </w:rPr>
+        <w:t>Detailed descriptions of the data collection procedures, instruments characteristics, as well as pre-processing steps for LiDAR, airborne hyperspectral</w:t>
+      </w:r>
+      <w:r>
+        <w:rPr>
+          <w:lang w:val="en-US"/>
+        </w:rPr>
+        <w:t xml:space="preserve"> imagery (AHI)</w:t>
+      </w:r>
+      <w:r>
+        <w:rPr>
+          <w:lang w:val="en-US"/>
+        </w:rPr>
+        <w:t>, spaceborne multispectral</w:t>
+      </w:r>
+      <w:r>
+        <w:rPr>
+          <w:lang w:val="en-US"/>
+        </w:rPr>
+        <w:t xml:space="preserve"> imagery (SMI)</w:t>
+      </w:r>
+      <w:r>
+        <w:rPr>
+          <w:lang w:val="en-US"/>
+        </w:rPr>
+        <w:t>, and reference trees data are given in Sections</w:t>
+      </w:r>
+      <w:r>
+        <w:rPr>
+          <w:lang w:val="en-US"/>
+        </w:rPr>
+        <w:t xml:space="preserve"> </w:t>
+      </w:r>
+      <w:r>
+        <w:rPr>
+          <w:i/>
+          <w:lang w:val="en-US"/>
+        </w:rPr>
+        <w:t>2.1</w:t>
+      </w:r>
+      <w:r>
+        <w:rPr>
+          <w:lang w:val="en-US"/>
+        </w:rPr>
+        <w:t>,</w:t>
+      </w:r>
+      <w:r>
+        <w:rPr>
+          <w:lang w:val="en-US"/>
+        </w:rPr>
+        <w:t xml:space="preserve"> </w:t>
+      </w:r>
+      <w:r>
+        <w:rPr>
+          <w:i/>
+          <w:lang w:val="en-US"/>
+        </w:rPr>
+        <w:t>2.2</w:t>
+      </w:r>
+      <w:r>
+        <w:rPr>
+          <w:lang w:val="en-US"/>
+        </w:rPr>
+        <w:t xml:space="preserve">, </w:t>
+      </w:r>
+      <w:r>
+        <w:rPr>
+          <w:i/>
+          <w:lang w:val="en-US"/>
+        </w:rPr>
+        <w:t>2.3</w:t>
+      </w:r>
+      <w:r>
+        <w:rPr>
+          <w:lang w:val="en-US"/>
+        </w:rPr>
+        <w:t xml:space="preserve">, and </w:t>
+      </w:r>
+      <w:r>
+        <w:rPr>
+          <w:i/>
+          <w:lang w:val="en-US"/>
+        </w:rPr>
+        <w:t>2.4</w:t>
+      </w:r>
+      <w:r>
+        <w:rPr>
+          <w:lang w:val="en-US"/>
+        </w:rPr>
+        <w:t xml:space="preserve"> respectively. Individual Tree Crowns (ITCs) detection strategy is described in Section</w:t>
+      </w:r>
+      <w:r>
+        <w:rPr>
+          <w:lang w:val="en-US"/>
+        </w:rPr>
+        <w:t xml:space="preserve"> </w:t>
+      </w:r>
+      <w:r>
+        <w:rPr>
+          <w:i/>
+          <w:lang w:val="en-US"/>
+        </w:rPr>
+        <w:t>2.5</w:t>
+      </w:r>
+      <w:r>
+        <w:rPr>
+          <w:lang w:val="en-US"/>
+        </w:rPr>
+        <w:t>.</w:t>
+      </w:r>
+      <w:r>
+        <w:rPr>
+          <w:lang w:val="en-US"/>
+        </w:rPr>
+        <w:t xml:space="preserve"> Section</w:t>
+      </w:r>
+      <w:r>
+        <w:rPr>
+          <w:lang w:val="en-US"/>
+        </w:rPr>
+        <w:t xml:space="preserve"> </w:t>
+      </w:r>
+      <w:r>
+        <w:rPr>
+          <w:i/>
+          <w:lang w:val="en-US"/>
+        </w:rPr>
+        <w:t>2.6</w:t>
+      </w:r>
+      <w:r>
+        <w:rPr>
+          <w:lang w:val="en-US"/>
+        </w:rPr>
+        <w:t xml:space="preserve"> is devoted to tree species classification procedure.</w:t>
+      </w:r>
+    </w:p>
+    <w:p>
+      <w:pPr>
+        <w:rPr>
+          <w:lang w:val="en-US"/>
+        </w:rPr>
+      </w:pPr>
+    </w:p>
+    <w:p>
+      <w:pPr>
+        <w:pStyle w:val="IACSubheading"/>
+        <w:numPr>
+          <w:ilvl w:val="1"/>
+          <w:numId w:val="4"/>
+        </w:numPr>
+        <w:rPr>
+          <w:i/>
+          <w:u w:val="none"/>
+          <w:lang w:val="en-US"/>
+        </w:rPr>
+      </w:pPr>
+      <w:bookmarkStart w:id="2" w:name="_Ref20921015"/>
+      <w:r>
+        <w:rPr>
+          <w:i/>
+          <w:u w:val="none"/>
+          <w:lang w:val="en-US"/>
+        </w:rPr>
+        <w:t>Airborne Laser Scanning</w:t>
+      </w:r>
+      <w:bookmarkEnd w:id="2"/>
+    </w:p>
+    <w:p>
+      <w:pPr>
+        <w:pStyle w:val="IACSubheading"/>
+        <w:ind w:firstLine="360"/>
+        <w:jc w:val="both"/>
+        <w:rPr>
+          <w:u w:val="none"/>
+          <w:lang w:val="en-US"/>
+        </w:rPr>
+      </w:pPr>
+      <w:r>
+        <w:rPr>
+          <w:u w:val="none"/>
+          <w:lang w:val="en-US"/>
+        </w:rPr>
+        <w:t xml:space="preserve">Canopy Height Model (CHM) enables the analysis of trees height and crowns area. It is obtained by calculating the difference between the Digital Surface Model (DSM) and Digital Terrain Model (DTM). In our </w:t>
+      </w:r>
+      <w:r>
+        <w:rPr>
+          <w:u w:val="none"/>
+          <w:lang w:val="en-US"/>
+        </w:rPr>
+        <w:lastRenderedPageBreak/>
+        <w:t>case, it was derived from a point cloud sampled using airborne laser scanning (ALS) LiDAR sensor Leica ALS70, onboard a manned aircraft. The overall result of mapping was a 5 points/m</w:t>
+      </w:r>
+      <w:r>
+        <w:rPr>
+          <w:u w:val="none"/>
+          <w:vertAlign w:val="superscript"/>
+          <w:lang w:val="en-US"/>
+        </w:rPr>
+        <w:t>2</w:t>
+      </w:r>
+      <w:r>
+        <w:rPr>
+          <w:u w:val="none"/>
+          <w:lang w:val="en-US"/>
+        </w:rPr>
+        <w:t xml:space="preserve"> </w:t>
+      </w:r>
+      <w:r>
+        <w:rPr>
+          <w:u w:val="none"/>
+          <w:lang w:val="en-US"/>
+        </w:rPr>
+        <w:t>density point cloud.</w:t>
+      </w:r>
+    </w:p>
+    <w:p>
+      <w:pPr>
+        <w:rPr>
+          <w:lang w:val="en-US"/>
+        </w:rPr>
+      </w:pPr>
+    </w:p>
+    <w:p>
+      <w:pPr>
+        <w:keepNext/>
+        <w:ind w:firstLine="0"/>
+        <w:jc w:val="center"/>
+        <w:rPr>
+          <w:lang w:val="en-US"/>
+        </w:rPr>
+      </w:pPr>
+      <w:r>
+        <w:drawing>
+          <wp:inline distT="0" distB="0" distL="0" distR="0" wp14:anchorId="5A1923C0" wp14:editId="1408F405">
+            <wp:extent cx="2879725" cy="2037080"/>
+            <wp:effectExtent l="0" t="0" r="3175" b="0"/>
+            <wp:docPr id="109" name="Google Shape;109;p7"/>
+            <wp:cNvGraphicFramePr/>
+            <a:graphic xmlns:a="http://schemas.openxmlformats.org/drawingml/2006/main">
+              <a:graphicData uri="http://schemas.openxmlformats.org/drawingml/2006/picture">
+                <pic:pic xmlns:pic="http://schemas.openxmlformats.org/drawingml/2006/picture">
+                  <pic:nvPicPr>
+                    <pic:cNvPr id="109" name="Google Shape;109;p7"/>
+                    <pic:cNvPicPr preferRelativeResize="0"/>
+                  </pic:nvPicPr>
+                  <pic:blipFill rotWithShape="1">
+                    <a:blip r:embed="rId11">
+                      <a:alphaModFix/>
+                    </a:blip>
+                    <a:srcRect/>
+                    <a:stretch/>
+                  </pic:blipFill>
+                  <pic:spPr>
+                    <a:xfrm>
+                      <a:off x="0" y="0"/>
+                      <a:ext cx="2879725" cy="2037080"/>
                     </a:xfrm>
                     <a:prstGeom prst="rect">
                       <a:avLst/>
@@ -1570,7 +2297,7 @@
           <w:lang w:val="en-US"/>
         </w:rPr>
       </w:pPr>
-      <w:bookmarkStart w:id="1" w:name="_Ref20467761"/>
+      <w:bookmarkStart w:id="3" w:name="_Ref20494412"/>
       <w:r>
         <w:rPr>
           <w:b w:val="0"/>
@@ -1605,7 +2332,7 @@
           <w:noProof/>
           <w:lang w:val="en-US"/>
         </w:rPr>
-        <w:t>1</w:t>
+        <w:t>2</w:t>
       </w:r>
       <w:r>
         <w:rPr>
@@ -1614,394 +2341,7 @@
         </w:rPr>
         <w:fldChar w:fldCharType="end"/>
       </w:r>
-      <w:bookmarkEnd w:id="1"/>
-      <w:r>
-        <w:rPr>
-          <w:b w:val="0"/>
-          <w:lang w:val="en-US"/>
-        </w:rPr>
-        <w:t xml:space="preserve">. Geographic </w:t>
-      </w:r>
-      <w:r>
-        <w:rPr>
-          <w:b w:val="0"/>
-          <w:lang w:val="en-US"/>
-        </w:rPr>
-        <w:t>location</w:t>
-      </w:r>
-      <w:r>
-        <w:rPr>
-          <w:b w:val="0"/>
-          <w:lang w:val="en-US"/>
-        </w:rPr>
-        <w:t xml:space="preserve"> </w:t>
-      </w:r>
-      <w:r>
-        <w:rPr>
-          <w:b w:val="0"/>
-          <w:lang w:val="en-US"/>
-        </w:rPr>
-        <w:t>of Arkhangelsk region</w:t>
-      </w:r>
-      <w:r>
-        <w:rPr>
-          <w:b w:val="0"/>
-          <w:lang w:val="en-US"/>
-        </w:rPr>
-        <w:t>, Russia</w:t>
-      </w:r>
-      <w:r>
-        <w:rPr>
-          <w:b w:val="0"/>
-          <w:lang w:val="en-US"/>
-        </w:rPr>
-        <w:t xml:space="preserve"> with the highlighted area (red rectangle) corresponding to </w:t>
-      </w:r>
-      <w:proofErr w:type="spellStart"/>
-      <w:r>
-        <w:rPr>
-          <w:b w:val="0"/>
-          <w:lang w:val="en-US"/>
-        </w:rPr>
-        <w:t>Krasnoborsky</w:t>
-      </w:r>
-      <w:proofErr w:type="spellEnd"/>
-      <w:r>
-        <w:rPr>
-          <w:b w:val="0"/>
-          <w:lang w:val="en-US"/>
-        </w:rPr>
-        <w:t xml:space="preserve"> district at 61</w:t>
-      </w:r>
-      <w:r>
-        <w:rPr>
-          <w:b w:val="0"/>
-          <w:lang w:val="en-US"/>
-        </w:rPr>
-        <w:t>°</w:t>
-      </w:r>
-      <w:r>
-        <w:rPr>
-          <w:b w:val="0"/>
-          <w:lang w:val="en-US"/>
-        </w:rPr>
-        <w:t>28</w:t>
-      </w:r>
-      <w:r>
-        <w:rPr>
-          <w:b w:val="0"/>
-          <w:lang w:val="en-US"/>
-        </w:rPr>
-        <w:t>'</w:t>
-      </w:r>
-      <w:r>
-        <w:rPr>
-          <w:b w:val="0"/>
-          <w:lang w:val="en-US"/>
-        </w:rPr>
-        <w:t xml:space="preserve"> </w:t>
-      </w:r>
-      <w:r>
-        <w:rPr>
-          <w:b w:val="0"/>
-          <w:lang w:val="en-US"/>
-        </w:rPr>
-        <w:t>N 45</w:t>
-      </w:r>
-      <w:r>
-        <w:rPr>
-          <w:b w:val="0"/>
-          <w:lang w:val="en-US"/>
-        </w:rPr>
-        <w:t>°</w:t>
-      </w:r>
-      <w:r>
-        <w:rPr>
-          <w:b w:val="0"/>
-          <w:lang w:val="en-US"/>
-        </w:rPr>
-        <w:t>34</w:t>
-      </w:r>
-      <w:r>
-        <w:rPr>
-          <w:b w:val="0"/>
-          <w:lang w:val="en-US"/>
-        </w:rPr>
-        <w:t>'</w:t>
-      </w:r>
-      <w:r>
-        <w:rPr>
-          <w:rFonts w:hint="eastAsia"/>
-          <w:b w:val="0"/>
-          <w:lang w:val="en-US"/>
-        </w:rPr>
-        <w:t xml:space="preserve"> </w:t>
-      </w:r>
-      <w:r>
-        <w:rPr>
-          <w:b w:val="0"/>
-          <w:lang w:val="en-US"/>
-        </w:rPr>
-        <w:t>E</w:t>
-      </w:r>
-      <w:r>
-        <w:rPr>
-          <w:b w:val="0"/>
-          <w:lang w:val="en-US"/>
-        </w:rPr>
-        <w:t>.</w:t>
-      </w:r>
-    </w:p>
-    <w:p>
-      <w:pPr>
-        <w:rPr>
-          <w:lang w:val="en-US"/>
-        </w:rPr>
-      </w:pPr>
-      <w:r>
-        <w:rPr>
-          <w:lang w:val="en-US"/>
-        </w:rPr>
-        <w:tab/>
-      </w:r>
-    </w:p>
-    <w:p>
-      <w:pPr>
-        <w:rPr>
-          <w:lang w:val="en-US"/>
-        </w:rPr>
-      </w:pPr>
-      <w:r>
-        <w:rPr>
-          <w:lang w:val="en-US"/>
-        </w:rPr>
-        <w:t>This territory is covered by plain cultivated boreal forests. Four test polygons with a size of 150 m by 200 m each were selected f</w:t>
-      </w:r>
-      <w:r>
-        <w:rPr>
-          <w:lang w:val="en-US"/>
-        </w:rPr>
-        <w:t>or experimental data collection (Figure 2).</w:t>
-      </w:r>
-      <w:r>
-        <w:rPr>
-          <w:lang w:val="en-US"/>
-        </w:rPr>
-        <w:t xml:space="preserve"> </w:t>
-      </w:r>
-      <w:r>
-        <w:rPr>
-          <w:lang w:val="en-US"/>
-        </w:rPr>
-        <w:t>Detailed descriptions of the data collection procedures, instruments characteristics, as well as pre-processing steps for LiDAR, airborne hyperspectral, spaceborne multispectral, and reference trees data are given in Sections</w:t>
-      </w:r>
-      <w:r>
-        <w:rPr>
-          <w:lang w:val="en-US"/>
-        </w:rPr>
-        <w:t xml:space="preserve"> 2.1</w:t>
-      </w:r>
-      <w:r>
-        <w:rPr>
-          <w:lang w:val="en-US"/>
-        </w:rPr>
-        <w:t>,</w:t>
-      </w:r>
-      <w:r>
-        <w:rPr>
-          <w:lang w:val="en-US"/>
-        </w:rPr>
-        <w:t xml:space="preserve"> 2.2</w:t>
-      </w:r>
-      <w:r>
-        <w:rPr>
-          <w:lang w:val="en-US"/>
-        </w:rPr>
-        <w:t xml:space="preserve">, </w:t>
-      </w:r>
-      <w:r>
-        <w:rPr>
-          <w:lang w:val="en-US"/>
-        </w:rPr>
-        <w:t>2.3</w:t>
-      </w:r>
-      <w:r>
-        <w:rPr>
-          <w:lang w:val="en-US"/>
-        </w:rPr>
-        <w:t xml:space="preserve">, and </w:t>
-      </w:r>
-      <w:r>
-        <w:rPr>
-          <w:lang w:val="en-US"/>
-        </w:rPr>
-        <w:t>2.4</w:t>
-      </w:r>
-      <w:r>
-        <w:rPr>
-          <w:lang w:val="en-US"/>
-        </w:rPr>
-        <w:t xml:space="preserve"> respectively. Individual Tree Crowns (ITCs) detection strategy is described in Section</w:t>
-      </w:r>
-      <w:r>
-        <w:rPr>
-          <w:lang w:val="en-US"/>
-        </w:rPr>
-        <w:t xml:space="preserve"> </w:t>
-      </w:r>
-      <w:r>
-        <w:rPr>
-          <w:lang w:val="en-US"/>
-        </w:rPr>
-        <w:t>2.5</w:t>
-      </w:r>
-      <w:r>
-        <w:rPr>
-          <w:lang w:val="en-US"/>
-        </w:rPr>
-        <w:t>.</w:t>
-      </w:r>
-      <w:r>
-        <w:rPr>
-          <w:lang w:val="en-US"/>
-        </w:rPr>
-        <w:t xml:space="preserve"> Section</w:t>
-      </w:r>
-      <w:r>
-        <w:rPr>
-          <w:lang w:val="en-US"/>
-        </w:rPr>
-        <w:t xml:space="preserve"> </w:t>
-      </w:r>
-      <w:r>
-        <w:rPr>
-          <w:lang w:val="en-US"/>
-        </w:rPr>
-        <w:t>2.6</w:t>
-      </w:r>
-      <w:r>
-        <w:rPr>
-          <w:lang w:val="en-US"/>
-        </w:rPr>
-        <w:t xml:space="preserve"> is devoted to tree species classification procedure. </w:t>
-      </w:r>
-    </w:p>
-    <w:p>
-      <w:pPr>
-        <w:keepNext/>
-        <w:ind w:firstLine="0"/>
-        <w:rPr>
-          <w:lang w:val="en-US"/>
-        </w:rPr>
-      </w:pPr>
-      <w:r>
-        <w:rPr>
-          <w:noProof/>
-          <w:lang w:val="en-US"/>
-        </w:rPr>
-        <w:lastRenderedPageBreak/>
-        <w:drawing>
-          <wp:inline distT="0" distB="0" distL="0" distR="0" wp14:anchorId="3D8C0FAE" wp14:editId="01F9DE24">
-            <wp:extent cx="2879725" cy="2054225"/>
-            <wp:effectExtent l="0" t="0" r="0" b="0"/>
-            <wp:docPr id="2" name="Picture 1"/>
-            <wp:cNvGraphicFramePr>
-              <a:graphicFrameLocks xmlns:a="http://schemas.openxmlformats.org/drawingml/2006/main" noChangeAspect="1"/>
-            </wp:cNvGraphicFramePr>
-            <a:graphic xmlns:a="http://schemas.openxmlformats.org/drawingml/2006/main">
-              <a:graphicData uri="http://schemas.openxmlformats.org/drawingml/2006/picture">
-                <pic:pic xmlns:pic="http://schemas.openxmlformats.org/drawingml/2006/picture">
-                  <pic:nvPicPr>
-                    <pic:cNvPr id="0" name="Picture 1"/>
-                    <pic:cNvPicPr>
-                      <a:picLocks noChangeAspect="1" noChangeArrowheads="1"/>
-                    </pic:cNvPicPr>
-                  </pic:nvPicPr>
-                  <pic:blipFill>
-                    <a:blip r:embed="rId11">
-                      <a:extLst>
-                        <a:ext uri="{28A0092B-C50C-407E-A947-70E740481C1C}">
-                          <a14:useLocalDpi xmlns:a14="http://schemas.microsoft.com/office/drawing/2010/main" val="0"/>
-                        </a:ext>
-                      </a:extLst>
-                    </a:blip>
-                    <a:srcRect/>
-                    <a:stretch>
-                      <a:fillRect/>
-                    </a:stretch>
-                  </pic:blipFill>
-                  <pic:spPr bwMode="auto">
-                    <a:xfrm>
-                      <a:off x="0" y="0"/>
-                      <a:ext cx="2879725" cy="2054225"/>
-                    </a:xfrm>
-                    <a:prstGeom prst="rect">
-                      <a:avLst/>
-                    </a:prstGeom>
-                    <a:noFill/>
-                    <a:ln>
-                      <a:noFill/>
-                    </a:ln>
-                  </pic:spPr>
-                </pic:pic>
-              </a:graphicData>
-            </a:graphic>
-          </wp:inline>
-        </w:drawing>
-      </w:r>
-    </w:p>
-    <w:p>
-      <w:pPr>
-        <w:pStyle w:val="af8"/>
-        <w:rPr>
-          <w:lang w:val="en-US"/>
-        </w:rPr>
-      </w:pPr>
-      <w:bookmarkStart w:id="2" w:name="_Ref20494412"/>
-      <w:r>
-        <w:rPr>
-          <w:b w:val="0"/>
-          <w:lang w:val="en-US"/>
-        </w:rPr>
-        <w:t xml:space="preserve">Figure </w:t>
-      </w:r>
-      <w:r>
-        <w:rPr>
-          <w:b w:val="0"/>
-          <w:lang w:val="en-US"/>
-        </w:rPr>
-        <w:fldChar w:fldCharType="begin"/>
-      </w:r>
-      <w:r>
-        <w:rPr>
-          <w:b w:val="0"/>
-          <w:lang w:val="en-US"/>
-        </w:rPr>
-        <w:instrText xml:space="preserve"> SEQ Figure \* ARABIC </w:instrText>
-      </w:r>
-      <w:r>
-        <w:rPr>
-          <w:b w:val="0"/>
-          <w:lang w:val="en-US"/>
-        </w:rPr>
-        <w:fldChar w:fldCharType="separate"/>
-      </w:r>
-      <w:r>
-        <w:rPr>
-          <w:b w:val="0"/>
-          <w:noProof/>
-          <w:lang w:val="en-US"/>
-        </w:rPr>
-        <w:t>2</w:t>
-      </w:r>
-      <w:r>
-        <w:rPr>
-          <w:b w:val="0"/>
-          <w:lang w:val="en-US"/>
-        </w:rPr>
-        <w:fldChar w:fldCharType="end"/>
-      </w:r>
-      <w:bookmarkEnd w:id="2"/>
+      <w:bookmarkEnd w:id="3"/>
       <w:r>
         <w:rPr>
           <w:b w:val="0"/>
@@ -2046,30 +2386,6 @@
           <w:lang w:val="en-US"/>
         </w:rPr>
       </w:pPr>
-    </w:p>
-    <w:p>
-      <w:pPr>
-        <w:pStyle w:val="IACSubheading"/>
-        <w:numPr>
-          <w:ilvl w:val="1"/>
-          <w:numId w:val="4"/>
-        </w:numPr>
-        <w:rPr>
-          <w:i/>
-          <w:u w:val="none"/>
-          <w:lang w:val="en-US"/>
-        </w:rPr>
-      </w:pPr>
-      <w:bookmarkStart w:id="3" w:name="_Ref20921015"/>
-      <w:r>
-        <w:rPr>
-          <w:i/>
-          <w:u w:val="none"/>
-          <w:lang w:val="en-US"/>
-        </w:rPr>
-        <w:t>Airborne Laser Scanning</w:t>
-      </w:r>
-      <w:bookmarkEnd w:id="3"/>
     </w:p>
     <w:p>
       <w:pPr>
@@ -2077,36 +2393,117 @@
         <w:ind w:firstLine="360"/>
         <w:jc w:val="both"/>
         <w:rPr>
-          <w:u w:val="none"/>
-          <w:lang w:val="en-US"/>
-        </w:rPr>
-      </w:pPr>
-      <w:r>
-        <w:rPr>
-          <w:u w:val="none"/>
-          <w:lang w:val="en-US"/>
-        </w:rPr>
-        <w:t>Canopy Height Model (CHM) enables the analysis of trees height and crowns area. It is obtained by calculating the difference between the Digital Surface Model (DSM) and Digital Terrain Model (DTM). In our case, it was derived from a point cloud sampled using airborne laser scanning (ALS) LiDAR sensor Leica ALS70, onboard a manned aircraft. The overall result of mapping was a 5 points/m</w:t>
-      </w:r>
-      <w:r>
-        <w:rPr>
-          <w:vertAlign w:val="superscript"/>
-          <w:lang w:val="en-US"/>
-        </w:rPr>
-        <w:t>2</w:t>
-      </w:r>
-      <w:r>
-        <w:rPr>
+          <w:lang w:val="en-US"/>
+        </w:rPr>
+      </w:pPr>
+      <w:r>
+        <w:rPr>
+          <w:u w:val="none"/>
+          <w:lang w:val="en-US"/>
+        </w:rPr>
+        <w:t xml:space="preserve">As first step, raw point cloud was </w:t>
+      </w:r>
+      <w:r>
+        <w:rPr>
+          <w:u w:val="none"/>
+          <w:lang w:val="en-US"/>
+        </w:rPr>
+        <w:t>pre-processed</w:t>
+      </w:r>
+      <w:r>
+        <w:rPr>
+          <w:u w:val="none"/>
+          <w:lang w:val="en-US"/>
+        </w:rPr>
+        <w:t xml:space="preserve"> with </w:t>
+      </w:r>
+      <w:proofErr w:type="spellStart"/>
+      <w:r>
+        <w:rPr>
+          <w:u w:val="none"/>
+          <w:lang w:val="en-US"/>
+        </w:rPr>
+        <w:t>Terrasolid</w:t>
+      </w:r>
+      <w:proofErr w:type="spellEnd"/>
+      <w:r>
+        <w:rPr>
+          <w:u w:val="none"/>
+          <w:lang w:val="en-US"/>
+        </w:rPr>
+        <w:t xml:space="preserve"> software. This software takes LiDAR raw data, and outputs a file in</w:t>
+      </w:r>
+      <w:r>
+        <w:rPr>
+          <w:u w:val="none"/>
           <w:lang w:val="en-US"/>
         </w:rPr>
         <w:t xml:space="preserve"> </w:t>
       </w:r>
       <w:r>
         <w:rPr>
-          <w:u w:val="none"/>
-          <w:lang w:val="en-US"/>
-        </w:rPr>
-        <w:t>density point cloud.</w:t>
+          <w:i/>
+          <w:u w:val="none"/>
+          <w:lang w:val="en-US"/>
+        </w:rPr>
+        <w:t>las</w:t>
+      </w:r>
+      <w:r>
+        <w:rPr>
+          <w:u w:val="none"/>
+          <w:lang w:val="en-US"/>
+        </w:rPr>
+        <w:t xml:space="preserve"> </w:t>
+      </w:r>
+      <w:r>
+        <w:rPr>
+          <w:u w:val="none"/>
+          <w:lang w:val="en-US"/>
+        </w:rPr>
+        <w:t xml:space="preserve">format, which contains position and classification of every point based on ASPRS </w:t>
+      </w:r>
+      <w:r>
+        <w:rPr>
+          <w:u w:val="none"/>
+          <w:lang w:val="en-US"/>
+        </w:rPr>
+        <w:t xml:space="preserve">Standard </w:t>
+      </w:r>
+      <w:r>
+        <w:rPr>
+          <w:u w:val="none"/>
+          <w:lang w:val="en-US"/>
+        </w:rPr>
+        <w:t>[13]</w:t>
+      </w:r>
+      <w:r>
+        <w:rPr>
+          <w:u w:val="none"/>
+          <w:lang w:val="en-US"/>
+        </w:rPr>
+        <w:t>.</w:t>
+      </w:r>
+      <w:r>
+        <w:rPr>
+          <w:u w:val="none"/>
+          <w:lang w:val="en-US"/>
+        </w:rPr>
+        <w:t xml:space="preserve"> For later steps, a pipeline to automatically generate the CHM was developed, taking as input a </w:t>
+      </w:r>
+      <w:r>
+        <w:rPr>
+          <w:i/>
+          <w:u w:val="none"/>
+          <w:lang w:val="en-US"/>
+        </w:rPr>
+        <w:t>las</w:t>
+      </w:r>
+      <w:r>
+        <w:rPr>
+          <w:u w:val="none"/>
+          <w:lang w:val="en-US"/>
+        </w:rPr>
+        <w:t xml:space="preserve"> file, and producing a raster.</w:t>
       </w:r>
     </w:p>
     <w:p>
@@ -2115,52 +2512,16 @@
         <w:ind w:firstLine="360"/>
         <w:jc w:val="both"/>
         <w:rPr>
-          <w:lang w:val="en-US"/>
-        </w:rPr>
-      </w:pPr>
-      <w:r>
-        <w:rPr>
-          <w:u w:val="none"/>
-          <w:lang w:val="en-US"/>
-        </w:rPr>
-        <w:t xml:space="preserve">As first step, raw point cloud was </w:t>
-      </w:r>
-      <w:r>
-        <w:rPr>
-          <w:u w:val="none"/>
-          <w:lang w:val="en-US"/>
-        </w:rPr>
-        <w:t>pre-processed</w:t>
-      </w:r>
-      <w:r>
-        <w:rPr>
-          <w:u w:val="none"/>
-          <w:lang w:val="en-US"/>
-        </w:rPr>
-        <w:t xml:space="preserve"> with </w:t>
-      </w:r>
-      <w:proofErr w:type="spellStart"/>
-      <w:r>
-        <w:rPr>
-          <w:u w:val="none"/>
-          <w:lang w:val="en-US"/>
-        </w:rPr>
-        <w:t>Terrasolid</w:t>
-      </w:r>
-      <w:proofErr w:type="spellEnd"/>
-      <w:r>
-        <w:rPr>
-          <w:u w:val="none"/>
-          <w:lang w:val="en-US"/>
-        </w:rPr>
-        <w:t xml:space="preserve"> software. This software takes LiDAR raw data, and outputs a file in</w:t>
-      </w:r>
-      <w:r>
-        <w:rPr>
-          <w:u w:val="none"/>
-          <w:lang w:val="en-US"/>
-        </w:rPr>
-        <w:t xml:space="preserve"> </w:t>
+          <w:u w:val="none"/>
+          <w:lang w:val="en-US"/>
+        </w:rPr>
+      </w:pPr>
+      <w:r>
+        <w:rPr>
+          <w:u w:val="none"/>
+          <w:lang w:val="en-US"/>
+        </w:rPr>
+        <w:t xml:space="preserve">In order to generate the DTM, all points classified as </w:t>
       </w:r>
       <w:r>
         <w:rPr>
@@ -2168,89 +2529,6 @@
           <w:u w:val="none"/>
           <w:lang w:val="en-US"/>
         </w:rPr>
-        <w:t>las</w:t>
-      </w:r>
-      <w:r>
-        <w:rPr>
-          <w:u w:val="none"/>
-          <w:lang w:val="en-US"/>
-        </w:rPr>
-        <w:t xml:space="preserve"> </w:t>
-      </w:r>
-      <w:r>
-        <w:rPr>
-          <w:u w:val="none"/>
-          <w:lang w:val="en-US"/>
-        </w:rPr>
-        <w:t xml:space="preserve">format, which contains position and classification of every point based on ASPRS </w:t>
-      </w:r>
-      <w:r>
-        <w:rPr>
-          <w:u w:val="none"/>
-          <w:lang w:val="en-US"/>
-        </w:rPr>
-        <w:t xml:space="preserve">Standard </w:t>
-      </w:r>
-      <w:r>
-        <w:rPr>
-          <w:u w:val="none"/>
-          <w:lang w:val="en-US"/>
-        </w:rPr>
-        <w:t>[13]</w:t>
-      </w:r>
-      <w:r>
-        <w:rPr>
-          <w:u w:val="none"/>
-          <w:lang w:val="en-US"/>
-        </w:rPr>
-        <w:t>.</w:t>
-      </w:r>
-      <w:r>
-        <w:rPr>
-          <w:u w:val="none"/>
-          <w:lang w:val="en-US"/>
-        </w:rPr>
-        <w:t xml:space="preserve"> For later steps, a pipeline to automatically generate the CHM was developed, taking as input a </w:t>
-      </w:r>
-      <w:r>
-        <w:rPr>
-          <w:i/>
-          <w:u w:val="none"/>
-          <w:lang w:val="en-US"/>
-        </w:rPr>
-        <w:t>las</w:t>
-      </w:r>
-      <w:r>
-        <w:rPr>
-          <w:u w:val="none"/>
-          <w:lang w:val="en-US"/>
-        </w:rPr>
-        <w:t xml:space="preserve"> file, and producing a raster.</w:t>
-      </w:r>
-    </w:p>
-    <w:p>
-      <w:pPr>
-        <w:pStyle w:val="IACSubheading"/>
-        <w:ind w:firstLine="360"/>
-        <w:jc w:val="both"/>
-        <w:rPr>
-          <w:u w:val="none"/>
-          <w:lang w:val="en-US"/>
-        </w:rPr>
-      </w:pPr>
-      <w:r>
-        <w:rPr>
-          <w:u w:val="none"/>
-          <w:lang w:val="en-US"/>
-        </w:rPr>
-        <w:t xml:space="preserve">In order to generate the DTM, all points classified as </w:t>
-      </w:r>
-      <w:r>
-        <w:rPr>
-          <w:i/>
-          <w:u w:val="none"/>
-          <w:lang w:val="en-US"/>
-        </w:rPr>
         <w:t>ground</w:t>
       </w:r>
       <w:r>
@@ -2258,7 +2536,7 @@
           <w:u w:val="none"/>
           <w:lang w:val="en-US"/>
         </w:rPr>
-        <w:t xml:space="preserve"> were selected. As the density of points in this classification was only 0.5 points / m</w:t>
+        <w:t xml:space="preserve"> were selected. As the density of points in this classification was only 0.5 points/m</w:t>
       </w:r>
       <w:r>
         <w:rPr>
@@ -2454,7 +2732,114 @@
           <w:u w:val="none"/>
           <w:lang w:val="en-US"/>
         </w:rPr>
-        <w:t>, that in this area was 6.3 points</w:t>
+        <w:t>, that in this area was 6.3 points/m</w:t>
+      </w:r>
+      <w:r>
+        <w:rPr>
+          <w:u w:val="none"/>
+          <w:vertAlign w:val="superscript"/>
+          <w:lang w:val="en-US"/>
+        </w:rPr>
+        <w:t>2</w:t>
+      </w:r>
+      <w:r>
+        <w:rPr>
+          <w:u w:val="none"/>
+          <w:lang w:val="en-US"/>
+        </w:rPr>
+        <w:t>, obtaining a 0.4 m grid cell size. Per each cell, the highest point within its area was selected (</w:t>
+      </w:r>
+      <w:r>
+        <w:rPr>
+          <w:u w:val="none"/>
+          <w:lang w:val="en-US"/>
+        </w:rPr>
+        <w:t>Figure 3</w:t>
+      </w:r>
+      <w:r>
+        <w:rPr>
+          <w:u w:val="none"/>
+          <w:lang w:val="en-US"/>
+        </w:rPr>
+        <w:t>).</w:t>
+      </w:r>
+    </w:p>
+    <w:p>
+      <w:pPr>
+        <w:pStyle w:val="IACSubheading"/>
+        <w:ind w:firstLine="426"/>
+        <w:jc w:val="both"/>
+        <w:rPr>
+          <w:u w:val="none"/>
+          <w:lang w:val="en-US"/>
+        </w:rPr>
+      </w:pPr>
+      <w:r>
+        <w:rPr>
+          <w:u w:val="none"/>
+          <w:lang w:val="en-US"/>
+        </w:rPr>
+        <w:t xml:space="preserve">Finally, CHM in raster format was calculated with the operation </w:t>
+      </w:r>
+      <w:r>
+        <w:rPr>
+          <w:i/>
+          <w:u w:val="none"/>
+          <w:lang w:val="en-US"/>
+        </w:rPr>
+        <w:t xml:space="preserve">CHM = DSM </w:t>
+      </w:r>
+      <w:r>
+        <w:rPr>
+          <w:i/>
+          <w:u w:val="none"/>
+          <w:lang w:val="en-US"/>
+        </w:rPr>
+        <w:t>–</w:t>
+      </w:r>
+      <w:r>
+        <w:rPr>
+          <w:i/>
+          <w:u w:val="none"/>
+          <w:lang w:val="en-US"/>
+        </w:rPr>
+        <w:t xml:space="preserve"> DTM</w:t>
+      </w:r>
+      <w:r>
+        <w:rPr>
+          <w:u w:val="none"/>
+          <w:lang w:val="en-US"/>
+        </w:rPr>
+        <w:t>, having the same DSM resolution of 0.16 m</w:t>
+      </w:r>
+      <w:r>
+        <w:rPr>
+          <w:u w:val="none"/>
+          <w:vertAlign w:val="superscript"/>
+          <w:lang w:val="en-US"/>
+        </w:rPr>
+        <w:t>2</w:t>
+      </w:r>
+      <w:r>
+        <w:rPr>
+          <w:u w:val="none"/>
+          <w:lang w:val="en-US"/>
+        </w:rPr>
+        <w:t>. After generating the raster, data noise or errors may still exist in the CHM. A first attempt of filtering using Gaussian smoothing was performed as described by Wu et al. [14], but due to the low density of points, the top and mean height of trees was considerably decreasing, up to 30%. For this reason, another approach was followed, instead grey dilation was used for filtering. As shown in</w:t>
+      </w:r>
+      <w:r>
+        <w:rPr>
+          <w:u w:val="none"/>
+          <w:lang w:val="en-US"/>
+        </w:rPr>
+        <w:t xml:space="preserve"> Figure 4</w:t>
+      </w:r>
+      <w:r>
+        <w:rPr>
+          <w:u w:val="none"/>
+          <w:lang w:val="en-US"/>
+        </w:rPr>
+        <w:t>, it improved the persistence of canopy height, since it only enlarges bright regions (tree crowns), and without altering the height of the top of the trees.</w:t>
       </w:r>
       <w:r>
         <w:rPr>
@@ -2462,56 +2847,6 @@
           <w:lang w:val="en-US"/>
         </w:rPr>
         <w:t xml:space="preserve"> </w:t>
-      </w:r>
-      <w:r>
-        <w:rPr>
-          <w:u w:val="none"/>
-          <w:lang w:val="en-US"/>
-        </w:rPr>
-        <w:t>/</w:t>
-      </w:r>
-      <w:r>
-        <w:rPr>
-          <w:u w:val="none"/>
-          <w:lang w:val="en-US"/>
-        </w:rPr>
-        <w:t xml:space="preserve"> </w:t>
-      </w:r>
-      <w:r>
-        <w:rPr>
-          <w:u w:val="none"/>
-          <w:lang w:val="en-US"/>
-        </w:rPr>
-        <w:t>m</w:t>
-      </w:r>
-      <w:r>
-        <w:rPr>
-          <w:u w:val="none"/>
-          <w:vertAlign w:val="superscript"/>
-          <w:lang w:val="en-US"/>
-        </w:rPr>
-        <w:t>2</w:t>
-      </w:r>
-      <w:r>
-        <w:rPr>
-          <w:u w:val="none"/>
-          <w:lang w:val="en-US"/>
-        </w:rPr>
-        <w:t>, obtaining a 0.4 m grid cell size. Per each cell, the highest point within its area was selected (</w:t>
-      </w:r>
-      <w:r>
-        <w:rPr>
-          <w:u w:val="none"/>
-          <w:lang w:val="en-US"/>
-        </w:rPr>
-        <w:t>Figure 3</w:t>
-      </w:r>
-      <w:r>
-        <w:rPr>
-          <w:u w:val="none"/>
-          <w:lang w:val="en-US"/>
-        </w:rPr>
-        <w:t>).</w:t>
       </w:r>
     </w:p>
     <w:p>
@@ -2524,92 +2859,17 @@
           <w:lang w:val="en-US"/>
         </w:rPr>
       </w:pPr>
-      <w:r>
-        <w:rPr>
-          <w:u w:val="none"/>
-          <w:lang w:val="en-US"/>
-        </w:rPr>
-        <w:t xml:space="preserve">Finally, CHM in raster format was calculated with the operation </w:t>
-      </w:r>
-      <w:r>
-        <w:rPr>
-          <w:i/>
-          <w:u w:val="none"/>
-          <w:lang w:val="en-US"/>
-        </w:rPr>
-        <w:t>CHM = DSM - DTM</w:t>
-      </w:r>
-      <w:r>
-        <w:rPr>
-          <w:u w:val="none"/>
-          <w:lang w:val="en-US"/>
-        </w:rPr>
-        <w:t>, having the same DSM resolution of 0.16 m</w:t>
-      </w:r>
-      <w:r>
-        <w:rPr>
-          <w:u w:val="none"/>
-          <w:vertAlign w:val="superscript"/>
-          <w:lang w:val="en-US"/>
-        </w:rPr>
-        <w:t>2</w:t>
-      </w:r>
-      <w:r>
-        <w:rPr>
-          <w:u w:val="none"/>
-          <w:lang w:val="en-US"/>
-        </w:rPr>
-        <w:t>. After generating the raster, data noise or errors may still exist in the CHM. A first attempt of filtering using Gaussian smoothing was performed as described by Wu et al. [14], but due to the low density of points, the top and mean height of trees was considerably decreasing, up to 30%. For this reason, another approach was followed, instead grey dilation was used for filtering. As shown in</w:t>
-      </w:r>
-      <w:r>
-        <w:rPr>
-          <w:u w:val="none"/>
-          <w:lang w:val="en-US"/>
-        </w:rPr>
-        <w:t xml:space="preserve"> Figure 4</w:t>
-      </w:r>
-      <w:r>
-        <w:rPr>
-          <w:u w:val="none"/>
-          <w:lang w:val="en-US"/>
-        </w:rPr>
-        <w:t xml:space="preserve">, it improved the persistence of </w:t>
-      </w:r>
-      <w:r>
-        <w:rPr>
-          <w:u w:val="none"/>
-          <w:lang w:val="en-US"/>
-        </w:rPr>
-        <w:t>canopy height, since it only enlarges bright regions (tree crowns), and without altering the height of the top of the trees.</w:t>
-      </w:r>
-      <w:r>
-        <w:rPr>
-          <w:u w:val="none"/>
-          <w:lang w:val="en-US"/>
-        </w:rPr>
-        <w:t xml:space="preserve"> </w:t>
-      </w:r>
     </w:p>
     <w:p>
       <w:pPr>
         <w:pStyle w:val="IACSubheading"/>
-        <w:ind w:firstLine="284"/>
-        <w:jc w:val="both"/>
-        <w:rPr>
-          <w:u w:val="none"/>
-          <w:lang w:val="en-US"/>
-        </w:rPr>
-      </w:pPr>
-    </w:p>
-    <w:p>
-      <w:pPr>
-        <w:pStyle w:val="IACSubheading"/>
-        <w:rPr>
-          <w:lang w:val="en-US"/>
-        </w:rPr>
-      </w:pPr>
-      <w:r>
-        <w:rPr>
+        <w:rPr>
+          <w:lang w:val="en-US"/>
+        </w:rPr>
+      </w:pPr>
+      <w:r>
+        <w:rPr>
+          <w:noProof/>
           <w:u w:val="none"/>
           <w:lang w:val="en-US"/>
         </w:rPr>
@@ -2654,7 +2914,7 @@
       <w:pPr>
         <w:pStyle w:val="af8"/>
         <w:rPr>
-          <w:noProof/>
+          <w:b w:val="0"/>
           <w:lang w:val="en-US"/>
         </w:rPr>
       </w:pPr>
@@ -2708,7 +2968,29 @@
           <w:b w:val="0"/>
           <w:lang w:val="en-US"/>
         </w:rPr>
-        <w:t xml:space="preserve">. Process of DSM rasterization, from a point cloud gathered from ALS, by selecting points with highest value per each square.  Per each cell of 0.16 m2in the grid, the highest point in the vector is selected, and </w:t>
+        <w:t>. Process of DSM rasterization, from a point cloud gathered from ALS, by selecting points with highest value per each square.  Per each cell of 0.16 m</w:t>
+      </w:r>
+      <w:r>
+        <w:rPr>
+          <w:b w:val="0"/>
+          <w:vertAlign w:val="superscript"/>
+          <w:lang w:val="en-US"/>
+        </w:rPr>
+        <w:t>2</w:t>
+      </w:r>
+      <w:r>
+        <w:rPr>
+          <w:b w:val="0"/>
+          <w:lang w:val="en-US"/>
+        </w:rPr>
+        <w:t xml:space="preserve"> </w:t>
+      </w:r>
+      <w:r>
+        <w:rPr>
+          <w:b w:val="0"/>
+          <w:lang w:val="en-US"/>
+        </w:rPr>
+        <w:t xml:space="preserve">in the grid, the highest point in the vector is selected, and </w:t>
       </w:r>
       <w:r>
         <w:rPr>
@@ -2745,6 +3027,7 @@
       </w:pPr>
       <w:r>
         <w:rPr>
+          <w:noProof/>
           <w:u w:val="none"/>
           <w:lang w:val="en-US"/>
         </w:rPr>
@@ -2908,11 +3191,19 @@
           <w:u w:val="none"/>
           <w:lang w:val="en-US"/>
         </w:rPr>
-        <w:t xml:space="preserve">For hyperspectral data collection, </w:t>
+        <w:t>For hyperspectral data collection,</w:t>
+      </w:r>
+      <w:r>
+        <w:rPr>
+          <w:u w:val="none"/>
+          <w:lang w:val="en-US"/>
+        </w:rPr>
+        <w:t xml:space="preserve"> </w:t>
       </w:r>
       <w:proofErr w:type="gramStart"/>
       <w:r>
         <w:rPr>
+          <w:highlight w:val="yellow"/>
           <w:u w:val="none"/>
           <w:lang w:val="en-US"/>
         </w:rPr>
@@ -2924,23 +3215,42 @@
           <w:u w:val="none"/>
           <w:lang w:val="en-US"/>
         </w:rPr>
-        <w:t xml:space="preserve"> OXI VNIR-40 hyperspectral camera from </w:t>
-      </w:r>
-      <w:proofErr w:type="spellStart"/>
-      <w:r>
-        <w:rPr>
-          <w:u w:val="none"/>
-          <w:lang w:val="en-US"/>
-        </w:rPr>
-        <w:t>Gamaya</w:t>
-      </w:r>
-      <w:proofErr w:type="spellEnd"/>
-      <w:r>
-        <w:rPr>
-          <w:u w:val="none"/>
-          <w:lang w:val="en-US"/>
-        </w:rPr>
-        <w:t xml:space="preserve"> company, mounted on a fixed-wing drone Geoscan-101 was used. The camera has 16 bands in visible range (450-670 nm) and 25 bands in near-infrared range (600-900 nm). The flights were done in early afternoon when the sun was at a maximum elevation angle, in order to minimize</w:t>
+        <w:t xml:space="preserve"> </w:t>
+      </w:r>
+      <w:r>
+        <w:rPr>
+          <w:u w:val="none"/>
+          <w:lang w:val="en-US"/>
+        </w:rPr>
+        <w:t>OXI VNIR-40 hyperspectral camera from Gamaya company, mounted on a fixed-wing drone Geoscan-101 was used. The camera has 16 bands in visible</w:t>
+      </w:r>
+      <w:r>
+        <w:rPr>
+          <w:u w:val="none"/>
+          <w:lang w:val="en-US"/>
+        </w:rPr>
+        <w:t xml:space="preserve"> (VIS)</w:t>
+      </w:r>
+      <w:r>
+        <w:rPr>
+          <w:u w:val="none"/>
+          <w:lang w:val="en-US"/>
+        </w:rPr>
+        <w:t xml:space="preserve"> range (450-670 nm) and 25 bands in near-infrared </w:t>
+      </w:r>
+      <w:r>
+        <w:rPr>
+          <w:u w:val="none"/>
+          <w:lang w:val="en-US"/>
+        </w:rPr>
+        <w:t xml:space="preserve">(NIR) </w:t>
+      </w:r>
+      <w:r>
+        <w:rPr>
+          <w:u w:val="none"/>
+          <w:lang w:val="en-US"/>
+        </w:rPr>
+        <w:t>range (600-900 nm). The flights were done in early afternoon when the sun was at a maximum elevation angle, in order to minimize</w:t>
       </w:r>
       <w:r>
         <w:rPr>
@@ -2985,7 +3295,37 @@
           <w:u w:val="none"/>
           <w:lang w:val="en-US"/>
         </w:rPr>
-        <w:t xml:space="preserve">Hyperspectral imagery pre-processing included optical and radiometric calibration. On ground spectroscopy measurements were acquired during each flight and it was used as a calibration information to transform raw pixel values into reflectance values. However, changing weather conditions (sunny and cloudy) during the flights have resulted in significant brightness differences in hyperspectral values along the same flight, and between flights. Nevertheless, these effects were partially mitigated by normalization procedure applied when performing tree species classification. Optically and radiometrically calibrated </w:t>
+        <w:t xml:space="preserve">Hyperspectral imagery pre-processing included optical and radiometric calibration. On ground spectroscopy measurements were acquired during each flight and it was used as a calibration information to transform raw pixel values into reflectance values. However, changing weather conditions (sunny and cloudy) during the flights have resulted in significant brightness differences in hyperspectral values along the same flight, and between flights. Nevertheless, these effects were partially mitigated by normalization procedure applied when performing tree species classification. Optically and radiometrically calibrated images were then stitched together into </w:t>
+      </w:r>
+      <w:proofErr w:type="spellStart"/>
+      <w:r>
+        <w:rPr>
+          <w:u w:val="none"/>
+          <w:lang w:val="en-US"/>
+        </w:rPr>
+        <w:t>orthophotoplans</w:t>
+      </w:r>
+      <w:proofErr w:type="spellEnd"/>
+      <w:r>
+        <w:rPr>
+          <w:u w:val="none"/>
+          <w:lang w:val="en-US"/>
+        </w:rPr>
+        <w:t xml:space="preserve">. Afterwards, bad quality spectral bands were </w:t>
+      </w:r>
+      <w:r>
+        <w:rPr>
+          <w:u w:val="none"/>
+          <w:lang w:val="en-US"/>
+        </w:rPr>
+        <w:t>removed,</w:t>
+      </w:r>
+      <w:r>
+        <w:rPr>
+          <w:u w:val="none"/>
+          <w:lang w:val="en-US"/>
+        </w:rPr>
+        <w:t xml:space="preserve"> and the resulting dimensionality of hyperspectral cubes </w:t>
       </w:r>
       <w:r>
         <w:rPr>
@@ -2993,39 +3333,7 @@
           <w:lang w:val="en-US"/>
         </w:rPr>
         <w:lastRenderedPageBreak/>
-        <w:t xml:space="preserve">images were then stitched together into </w:t>
-      </w:r>
-      <w:proofErr w:type="spellStart"/>
-      <w:r>
-        <w:rPr>
-          <w:u w:val="none"/>
-          <w:lang w:val="en-US"/>
-        </w:rPr>
-        <w:t>orthophotoplans</w:t>
-      </w:r>
-      <w:proofErr w:type="spellEnd"/>
-      <w:r>
-        <w:rPr>
-          <w:u w:val="none"/>
-          <w:lang w:val="en-US"/>
-        </w:rPr>
-        <w:t xml:space="preserve">. Afterwards, bad quality spectral bands were </w:t>
-      </w:r>
-      <w:proofErr w:type="gramStart"/>
-      <w:r>
-        <w:rPr>
-          <w:u w:val="none"/>
-          <w:lang w:val="en-US"/>
-        </w:rPr>
-        <w:t>removed</w:t>
-      </w:r>
-      <w:proofErr w:type="gramEnd"/>
-      <w:r>
-        <w:rPr>
-          <w:u w:val="none"/>
-          <w:lang w:val="en-US"/>
-        </w:rPr>
-        <w:t xml:space="preserve"> and the resulting dimensionality of hyperspectral cubes was reduced to 32 (15 VIS and 17 NIR) spectral bands and 10 cm ground resolution.</w:t>
+        <w:t>was reduced to 32 (15 VIS and 17 NIR) spectral bands and 10 cm ground resolution.</w:t>
       </w:r>
     </w:p>
     <w:p>
@@ -3059,7 +3367,22 @@
           <w:u w:val="none"/>
           <w:lang w:val="en-US"/>
         </w:rPr>
-        <w:t xml:space="preserve"> computed from LiDAR point clouds served as a base layer for this georeferencing procedure. For each test site, between the </w:t>
+        <w:t xml:space="preserve"> computed from LiDAR point clouds served as a base layer for this georeferencing procedure. For each test site, between </w:t>
+      </w:r>
+      <w:r>
+        <w:rPr>
+          <w:highlight w:val="yellow"/>
+          <w:u w:val="none"/>
+          <w:lang w:val="en-US"/>
+        </w:rPr>
+        <w:t>the</w:t>
+      </w:r>
+      <w:r>
+        <w:rPr>
+          <w:u w:val="none"/>
+          <w:lang w:val="en-US"/>
+        </w:rPr>
+        <w:t xml:space="preserve"> </w:t>
       </w:r>
       <w:r>
         <w:rPr>
@@ -3080,14 +3403,14 @@
           <w:u w:val="none"/>
           <w:lang w:val="en-US"/>
         </w:rPr>
-        <w:t xml:space="preserve">7 </w:t>
-      </w:r>
-      <w:r>
-        <w:rPr>
-          <w:u w:val="none"/>
-          <w:lang w:val="en-US"/>
-        </w:rPr>
-        <w:t xml:space="preserve">seven </w:t>
+        <w:t>7</w:t>
+      </w:r>
+      <w:r>
+        <w:rPr>
+          <w:u w:val="none"/>
+          <w:lang w:val="en-US"/>
+        </w:rPr>
+        <w:t xml:space="preserve"> </w:t>
       </w:r>
       <w:r>
         <w:rPr>
@@ -3122,6 +3445,8 @@
           <w:lang w:val="en-US"/>
         </w:rPr>
       </w:pPr>
+      <w:bookmarkStart w:id="7" w:name="_GoBack"/>
+      <w:bookmarkEnd w:id="7"/>
     </w:p>
     <w:p>
       <w:pPr>
@@ -3135,16 +3460,24 @@
           <w:lang w:val="en-US"/>
         </w:rPr>
       </w:pPr>
-      <w:bookmarkStart w:id="7" w:name="_Ref20921049"/>
+      <w:bookmarkStart w:id="8" w:name="_Ref20921049"/>
       <w:r>
         <w:rPr>
           <w:i/>
           <w:u w:val="none"/>
           <w:lang w:val="en-US"/>
         </w:rPr>
-        <w:t>Satellite-based Multispectral Imagery</w:t>
-      </w:r>
-      <w:bookmarkEnd w:id="7"/>
+        <w:t>Spaceborne</w:t>
+      </w:r>
+      <w:r>
+        <w:rPr>
+          <w:i/>
+          <w:u w:val="none"/>
+          <w:lang w:val="en-US"/>
+        </w:rPr>
+        <w:t xml:space="preserve"> Multispectral Imagery</w:t>
+      </w:r>
+      <w:bookmarkEnd w:id="8"/>
     </w:p>
     <w:p>
       <w:pPr>
@@ -3304,14 +3637,7 @@
           <w:u w:val="none"/>
           <w:lang w:val="en-US"/>
         </w:rPr>
-        <w:t xml:space="preserve">airborne and spaceborne images, since the latter was captured at 15 degrees off Nadir, whereas the former was captured exactly in Nadir. Nevertheless, these two layers of airborne and spaceborne images were aligned using the same crowns as GCPs to be able to perform tree species classification experiments. The number of GCPs varied </w:t>
-      </w:r>
-      <w:r>
-        <w:rPr>
-          <w:u w:val="none"/>
-          <w:lang w:val="en-US"/>
-        </w:rPr>
-        <w:t xml:space="preserve">from </w:t>
+        <w:t xml:space="preserve">airborne and spaceborne images, since the latter was captured at 15 degrees off Nadir, whereas the former was captured exactly in Nadir. Nevertheless, these two layers of airborne and spaceborne images were aligned using the same crowns as GCPs to be able to perform tree species classification experiments. The number of GCPs varied from </w:t>
       </w:r>
       <w:r>
         <w:rPr>
@@ -3487,7 +3813,7 @@
           <w:lang w:val="en-US"/>
         </w:rPr>
       </w:pPr>
-      <w:bookmarkStart w:id="8" w:name="_Ref21109030"/>
+      <w:bookmarkStart w:id="9" w:name="_Ref21109030"/>
       <w:r>
         <w:rPr>
           <w:b w:val="0"/>
@@ -3538,7 +3864,7 @@
         </w:rPr>
         <w:fldChar w:fldCharType="end"/>
       </w:r>
-      <w:bookmarkEnd w:id="8"/>
+      <w:bookmarkEnd w:id="9"/>
       <w:r>
         <w:rPr>
           <w:b w:val="0"/>
@@ -3564,8 +3890,6 @@
           <w:lang w:val="en-US"/>
         </w:rPr>
       </w:pPr>
-      <w:bookmarkStart w:id="9" w:name="_GoBack"/>
-      <w:bookmarkEnd w:id="9"/>
     </w:p>
     <w:p>
       <w:pPr>
@@ -4839,7 +5163,28 @@
           <w:u w:val="none"/>
           <w:lang w:val="en-US"/>
         </w:rPr>
-        <w:t xml:space="preserve">non-visible trees from </w:t>
+        <w:t>non-visible trees from remote optical sensors were filtered out. H</w:t>
+      </w:r>
+      <w:r>
+        <w:rPr>
+          <w:u w:val="none"/>
+          <w:lang w:val="en-US"/>
+        </w:rPr>
+        <w:t>eights of the labeled</w:t>
+      </w:r>
+      <w:r>
+        <w:rPr>
+          <w:u w:val="none"/>
+          <w:lang w:val="en-US"/>
+        </w:rPr>
+        <w:t xml:space="preserve"> trees were estimated </w:t>
+      </w:r>
+      <w:r>
+        <w:rPr>
+          <w:u w:val="none"/>
+          <w:lang w:val="en-US"/>
+        </w:rPr>
+        <w:t xml:space="preserve">using regression models based on DBH values and heights information for some </w:t>
       </w:r>
       <w:r>
         <w:rPr>
@@ -4847,28 +5192,7 @@
           <w:lang w:val="en-US"/>
         </w:rPr>
         <w:lastRenderedPageBreak/>
-        <w:t>remote optical sensors were filtered out. H</w:t>
-      </w:r>
-      <w:r>
-        <w:rPr>
-          <w:u w:val="none"/>
-          <w:lang w:val="en-US"/>
-        </w:rPr>
-        <w:t>eights of the labeled</w:t>
-      </w:r>
-      <w:r>
-        <w:rPr>
-          <w:u w:val="none"/>
-          <w:lang w:val="en-US"/>
-        </w:rPr>
-        <w:t xml:space="preserve"> trees were estimated </w:t>
-      </w:r>
-      <w:r>
-        <w:rPr>
-          <w:u w:val="none"/>
-          <w:lang w:val="en-US"/>
-        </w:rPr>
-        <w:t>using regression models based on DBH values and heights information for some of the</w:t>
+        <w:t>of the</w:t>
       </w:r>
       <w:r>
         <w:rPr>
@@ -6366,14 +6690,7 @@
           <w:u w:val="none"/>
           <w:lang w:val="en-US"/>
         </w:rPr>
-        <w:t xml:space="preserve">, low vegetation areas, with value lower than 10 m on CHM, were masked out. Therefore, only the areas containing high vegetation are left for further </w:t>
-      </w:r>
-      <w:r>
-        <w:rPr>
-          <w:u w:val="none"/>
-          <w:lang w:val="en-US"/>
-        </w:rPr>
-        <w:t xml:space="preserve">analysis. Finally, for these areas ITCs were detected on CHM </w:t>
+        <w:t xml:space="preserve">, low vegetation areas, with value lower than 10 m on CHM, were masked out. Therefore, only the areas containing high vegetation are left for further analysis. Finally, for these areas ITCs were detected on CHM </w:t>
       </w:r>
       <w:proofErr w:type="spellStart"/>
       <w:r>
@@ -7098,7 +7415,14 @@
         <w:rPr>
           <w:lang w:val="en-US"/>
         </w:rPr>
-        <w:t xml:space="preserve">There exist several strategies to construct feature vectors for classification from hyperspectral data. For example, </w:t>
+        <w:t xml:space="preserve">There exist several strategies to construct feature vectors for classification from hyperspectral data. For </w:t>
+      </w:r>
+      <w:r>
+        <w:rPr>
+          <w:lang w:val="en-US"/>
+        </w:rPr>
+        <w:lastRenderedPageBreak/>
+        <w:t xml:space="preserve">example, </w:t>
       </w:r>
       <w:proofErr w:type="spellStart"/>
       <w:r>
@@ -14237,39 +14561,256 @@
           <w:u w:val="none"/>
           <w:lang w:val="en-US" w:eastAsia="zh-TW"/>
         </w:rPr>
-        <w:t xml:space="preserve">We are grateful to Alexander </w:t>
+        <w:t>We are grateful to Alexander Trufanov and to his group from Gamaya company (Russia) for their support in arranging flights with hyperspectral camera.</w:t>
+      </w:r>
+    </w:p>
+    <w:p>
+      <w:pPr>
+        <w:ind w:firstLine="0"/>
+        <w:rPr>
+          <w:lang w:val="en-US"/>
+        </w:rPr>
+      </w:pPr>
+    </w:p>
+    <w:p>
+      <w:pPr>
+        <w:pStyle w:val="IACSubheading"/>
+        <w:rPr>
+          <w:b/>
+          <w:u w:val="none"/>
+          <w:lang w:val="en-US" w:eastAsia="zh-TW"/>
+        </w:rPr>
+      </w:pPr>
+      <w:r>
+        <w:rPr>
+          <w:b/>
+          <w:u w:val="none"/>
+          <w:lang w:val="en-US"/>
+        </w:rPr>
+        <w:t>References</w:t>
+      </w:r>
+    </w:p>
+    <w:p>
+      <w:pPr>
+        <w:ind w:firstLine="0"/>
+        <w:rPr>
+          <w:lang w:val="en-US"/>
+        </w:rPr>
+      </w:pPr>
+      <w:r>
+        <w:rPr>
+          <w:lang w:val="en-US"/>
+        </w:rPr>
+        <w:t>[</w:t>
+      </w:r>
+      <w:r>
+        <w:rPr>
+          <w:lang w:val="en-US"/>
+        </w:rPr>
+        <w:t>1] “World bank open data.”</w:t>
+      </w:r>
+      <w:r>
+        <w:rPr>
+          <w:lang w:val="en-US"/>
+        </w:rPr>
+        <w:t xml:space="preserve"> </w:t>
+      </w:r>
+      <w:r>
+        <w:rPr>
+          <w:rStyle w:val="a9"/>
+          <w:color w:val="auto"/>
+          <w:u w:val="none"/>
+          <w:lang w:val="en-US"/>
+        </w:rPr>
+        <w:t>https://data.worldbank.org</w:t>
+      </w:r>
+      <w:r>
+        <w:rPr>
+          <w:lang w:val="en-US"/>
+        </w:rPr>
+        <w:t xml:space="preserve"> </w:t>
+      </w:r>
+      <w:r>
+        <w:rPr>
+          <w:lang w:val="en-US"/>
+        </w:rPr>
+        <w:t>(2016).  (Accessed:  12 August 2019).</w:t>
+      </w:r>
+    </w:p>
+    <w:p>
+      <w:pPr>
+        <w:ind w:firstLine="0"/>
+        <w:rPr>
+          <w:lang w:val="en-US"/>
+        </w:rPr>
+      </w:pPr>
+      <w:r>
+        <w:rPr>
+          <w:lang w:val="en-US"/>
+        </w:rPr>
+        <w:t xml:space="preserve">[2] </w:t>
+      </w:r>
+      <w:r>
+        <w:rPr>
+          <w:lang w:val="en-US"/>
+        </w:rPr>
+        <w:t>Whiteside, T. G., Boggs, G. S., and Maier, S. W., “Comparing object-based and pixel-based classifications</w:t>
+      </w:r>
+      <w:r>
+        <w:rPr>
+          <w:lang w:val="en-US"/>
+        </w:rPr>
+        <w:t xml:space="preserve"> </w:t>
+      </w:r>
+      <w:r>
+        <w:rPr>
+          <w:lang w:val="en-US"/>
+        </w:rPr>
+        <w:t>for mapping savannas,”</w:t>
+      </w:r>
+      <w:r>
+        <w:rPr>
+          <w:lang w:val="en-US"/>
+        </w:rPr>
+        <w:t xml:space="preserve"> </w:t>
+      </w:r>
+      <w:r>
+        <w:rPr>
+          <w:lang w:val="en-US"/>
+        </w:rPr>
+        <w:t>International Journal of Applied Earth Observation and Geoinformation</w:t>
+      </w:r>
+      <w:r>
+        <w:rPr>
+          <w:lang w:val="en-US"/>
+        </w:rPr>
+        <w:t xml:space="preserve"> </w:t>
+      </w:r>
+      <w:r>
+        <w:rPr>
+          <w:lang w:val="en-US"/>
+        </w:rPr>
+        <w:t>13(6), 884– 893 (2011).</w:t>
+      </w:r>
+    </w:p>
+    <w:p>
+      <w:pPr>
+        <w:ind w:firstLine="0"/>
+        <w:rPr>
+          <w:lang w:val="en-US"/>
+        </w:rPr>
+      </w:pPr>
+      <w:r>
+        <w:rPr>
+          <w:lang w:val="en-US"/>
+        </w:rPr>
+        <w:t xml:space="preserve">[3] </w:t>
+      </w:r>
+      <w:r>
+        <w:rPr>
+          <w:lang w:val="en-US"/>
+        </w:rPr>
+        <w:t xml:space="preserve">C </w:t>
       </w:r>
       <w:proofErr w:type="spellStart"/>
       <w:r>
         <w:rPr>
-          <w:u w:val="none"/>
-          <w:lang w:val="en-US" w:eastAsia="zh-TW"/>
-        </w:rPr>
-        <w:t>Trufanov</w:t>
+          <w:lang w:val="en-US"/>
+        </w:rPr>
+        <w:t>Weih</w:t>
       </w:r>
       <w:proofErr w:type="spellEnd"/>
       <w:r>
         <w:rPr>
-          <w:u w:val="none"/>
-          <w:lang w:val="en-US" w:eastAsia="zh-TW"/>
-        </w:rPr>
-        <w:t xml:space="preserve"> and to his group from </w:t>
+          <w:lang w:val="en-US"/>
+        </w:rPr>
+        <w:t xml:space="preserve">, R. and D </w:t>
       </w:r>
       <w:proofErr w:type="spellStart"/>
       <w:r>
         <w:rPr>
-          <w:u w:val="none"/>
-          <w:lang w:val="en-US" w:eastAsia="zh-TW"/>
-        </w:rPr>
-        <w:t>Gamaya</w:t>
+          <w:lang w:val="en-US"/>
+        </w:rPr>
+        <w:t>Riggan</w:t>
       </w:r>
       <w:proofErr w:type="spellEnd"/>
       <w:r>
         <w:rPr>
-          <w:u w:val="none"/>
-          <w:lang w:val="en-US" w:eastAsia="zh-TW"/>
-        </w:rPr>
-        <w:t xml:space="preserve"> company (Russia) for their support in arranging flights with hyperspectral camera.</w:t>
+          <w:lang w:val="en-US"/>
+        </w:rPr>
+        <w:t>, N</w:t>
+      </w:r>
+      <w:r>
+        <w:rPr>
+          <w:lang w:val="en-US"/>
+        </w:rPr>
+        <w:t xml:space="preserve">., “Object-based classification </w:t>
+      </w:r>
+      <w:r>
+        <w:rPr>
+          <w:lang w:val="en-US"/>
+        </w:rPr>
+        <w:t xml:space="preserve">vs. pixel-based classification:  </w:t>
+      </w:r>
+      <w:r>
+        <w:rPr>
+          <w:lang w:val="en-US"/>
+        </w:rPr>
+        <w:t>Comparative im</w:t>
+      </w:r>
+      <w:r>
+        <w:rPr>
+          <w:lang w:val="en-US"/>
+        </w:rPr>
+        <w:t>portance of multi-resolution imagery,”</w:t>
+      </w:r>
+      <w:r>
+        <w:rPr>
+          <w:lang w:val="en-US"/>
+        </w:rPr>
+        <w:t xml:space="preserve"> </w:t>
+      </w:r>
+      <w:r>
+        <w:rPr>
+          <w:lang w:val="en-US"/>
+        </w:rPr>
+        <w:t>International Archives of the Photogrammetry, Remote Sensing and</w:t>
+      </w:r>
+      <w:r>
+        <w:rPr>
+          <w:lang w:val="en-US"/>
+        </w:rPr>
+        <w:t xml:space="preserve"> </w:t>
+      </w:r>
+      <w:r>
+        <w:rPr>
+          <w:lang w:val="en-US"/>
+        </w:rPr>
+        <w:t>Spatial Information Sciences - ISPRS Archives</w:t>
+      </w:r>
+      <w:r>
+        <w:rPr>
+          <w:lang w:val="en-US"/>
+        </w:rPr>
+        <w:t xml:space="preserve"> </w:t>
+      </w:r>
+      <w:r>
+        <w:rPr>
+          <w:lang w:val="en-US"/>
+        </w:rPr>
+        <w:t>38</w:t>
+      </w:r>
+      <w:r>
+        <w:rPr>
+          <w:lang w:val="en-US"/>
+        </w:rPr>
+        <w:t xml:space="preserve"> </w:t>
+      </w:r>
+      <w:r>
+        <w:rPr>
+          <w:lang w:val="en-US"/>
+        </w:rPr>
+        <w:t>(01 2010).</w:t>
       </w:r>
     </w:p>
     <w:p>
@@ -14279,23 +14820,117 @@
           <w:lang w:val="en-US"/>
         </w:rPr>
       </w:pPr>
-    </w:p>
-    <w:p>
-      <w:pPr>
-        <w:pStyle w:val="IACSubheading"/>
-        <w:rPr>
-          <w:b/>
-          <w:u w:val="none"/>
-          <w:lang w:val="en-US" w:eastAsia="zh-TW"/>
-        </w:rPr>
-      </w:pPr>
-      <w:r>
-        <w:rPr>
-          <w:b/>
-          <w:u w:val="none"/>
-          <w:lang w:val="en-US"/>
-        </w:rPr>
-        <w:t>References</w:t>
+      <w:r>
+        <w:rPr>
+          <w:lang w:val="en-US"/>
+        </w:rPr>
+        <w:t>[4]</w:t>
+      </w:r>
+      <w:r>
+        <w:rPr>
+          <w:lang w:val="en-US"/>
+        </w:rPr>
+        <w:t xml:space="preserve"> </w:t>
+      </w:r>
+      <w:proofErr w:type="spellStart"/>
+      <w:r>
+        <w:rPr>
+          <w:lang w:val="en-US"/>
+        </w:rPr>
+        <w:t>Juniati</w:t>
+      </w:r>
+      <w:proofErr w:type="spellEnd"/>
+      <w:r>
+        <w:rPr>
+          <w:lang w:val="en-US"/>
+        </w:rPr>
+        <w:t xml:space="preserve">, E. and N. </w:t>
+      </w:r>
+      <w:proofErr w:type="spellStart"/>
+      <w:r>
+        <w:rPr>
+          <w:lang w:val="en-US"/>
+        </w:rPr>
+        <w:t>Arrofiqoh</w:t>
+      </w:r>
+      <w:proofErr w:type="spellEnd"/>
+      <w:r>
+        <w:rPr>
+          <w:lang w:val="en-US"/>
+        </w:rPr>
+        <w:t>, E., “Comparison of pixel-based and object-based classification using parameter</w:t>
+      </w:r>
+      <w:r>
+        <w:rPr>
+          <w:lang w:val="en-US"/>
+        </w:rPr>
+        <w:t xml:space="preserve"> </w:t>
+      </w:r>
+      <w:r>
+        <w:rPr>
+          <w:lang w:val="en-US"/>
+        </w:rPr>
+        <w:t>sand non-parameters approach for the pattern consistency of multi scale land</w:t>
+      </w:r>
+      <w:r>
+        <w:rPr>
+          <w:lang w:val="en-US"/>
+        </w:rPr>
+        <w:t xml:space="preserve"> </w:t>
+      </w:r>
+      <w:r>
+        <w:rPr>
+          <w:lang w:val="en-US"/>
+        </w:rPr>
+        <w:t>cover,”</w:t>
+      </w:r>
+      <w:r>
+        <w:rPr>
+          <w:lang w:val="en-US"/>
+        </w:rPr>
+        <w:t xml:space="preserve"> </w:t>
+      </w:r>
+      <w:r>
+        <w:rPr>
+          <w:lang w:val="en-US"/>
+        </w:rPr>
+        <w:t xml:space="preserve">ISPRS </w:t>
+      </w:r>
+      <w:r>
+        <w:rPr>
+          <w:lang w:val="en-US"/>
+        </w:rPr>
+        <w:t>–</w:t>
+      </w:r>
+      <w:r>
+        <w:rPr>
+          <w:lang w:val="en-US"/>
+        </w:rPr>
+        <w:t xml:space="preserve"> International</w:t>
+      </w:r>
+      <w:r>
+        <w:rPr>
+          <w:lang w:val="en-US"/>
+        </w:rPr>
+        <w:t xml:space="preserve"> </w:t>
+      </w:r>
+      <w:r>
+        <w:rPr>
+          <w:lang w:val="en-US"/>
+        </w:rPr>
+        <w:t>Archives of the Photogrammetry, Remote Sensing and Spatial Information Sciences</w:t>
+      </w:r>
+      <w:r>
+        <w:rPr>
+          <w:lang w:val="en-US"/>
+        </w:rPr>
+        <w:t xml:space="preserve"> </w:t>
+      </w:r>
+      <w:r>
+        <w:rPr>
+          <w:lang w:val="en-US"/>
+        </w:rPr>
+        <w:t>XLII-2/W7, 765–771(09 2017).</w:t>
       </w:r>
     </w:p>
     <w:p>
@@ -14309,13 +14944,35 @@
         <w:rPr>
           <w:lang w:val="en-US"/>
         </w:rPr>
-        <w:t>[</w:t>
-      </w:r>
-      <w:r>
-        <w:rPr>
-          <w:lang w:val="en-US"/>
-        </w:rPr>
-        <w:t>1] “World bank open data.”</w:t>
+        <w:t xml:space="preserve">[5] </w:t>
+      </w:r>
+      <w:proofErr w:type="spellStart"/>
+      <w:r>
+        <w:rPr>
+          <w:lang w:val="en-US"/>
+        </w:rPr>
+        <w:t>Gewali</w:t>
+      </w:r>
+      <w:proofErr w:type="spellEnd"/>
+      <w:r>
+        <w:rPr>
+          <w:lang w:val="en-US"/>
+        </w:rPr>
+        <w:t xml:space="preserve">, U. B., Monteiro, S. T., and Saber, E., “Machine learning based hyperspectral image analysis:  </w:t>
+      </w:r>
+      <w:proofErr w:type="spellStart"/>
+      <w:r>
+        <w:rPr>
+          <w:lang w:val="en-US"/>
+        </w:rPr>
+        <w:t>Asurvey</w:t>
+      </w:r>
+      <w:proofErr w:type="spellEnd"/>
+      <w:r>
+        <w:rPr>
+          <w:lang w:val="en-US"/>
+        </w:rPr>
+        <w:t>,”</w:t>
       </w:r>
       <w:r>
         <w:rPr>
@@ -14323,15 +14980,72 @@
         </w:rPr>
         <w:t xml:space="preserve"> </w:t>
       </w:r>
-      <w:hyperlink r:id="rId30" w:history="1">
-        <w:r>
-          <w:rPr>
-            <w:rStyle w:val="a9"/>
-            <w:lang w:val="en-US"/>
-          </w:rPr>
-          <w:t>https://data.worldbank.org</w:t>
-        </w:r>
-      </w:hyperlink>
+      <w:proofErr w:type="spellStart"/>
+      <w:r>
+        <w:rPr>
+          <w:lang w:val="en-US"/>
+        </w:rPr>
+        <w:t>ArXivabs</w:t>
+      </w:r>
+      <w:proofErr w:type="spellEnd"/>
+      <w:r>
+        <w:rPr>
+          <w:lang w:val="en-US"/>
+        </w:rPr>
+        <w:t>/1802.08701(2018).</w:t>
+      </w:r>
+    </w:p>
+    <w:p>
+      <w:pPr>
+        <w:ind w:firstLine="0"/>
+        <w:rPr>
+          <w:lang w:val="en-US"/>
+        </w:rPr>
+      </w:pPr>
+      <w:r>
+        <w:rPr>
+          <w:lang w:val="en-US"/>
+        </w:rPr>
+        <w:t>[6] Kang, X., Li,</w:t>
+      </w:r>
+      <w:r>
+        <w:rPr>
+          <w:lang w:val="en-US"/>
+        </w:rPr>
+        <w:t xml:space="preserve"> S., and </w:t>
+      </w:r>
+      <w:proofErr w:type="spellStart"/>
+      <w:r>
+        <w:rPr>
+          <w:lang w:val="en-US"/>
+        </w:rPr>
+        <w:t>Benediktsson</w:t>
+      </w:r>
+      <w:proofErr w:type="spellEnd"/>
+      <w:r>
+        <w:rPr>
+          <w:lang w:val="en-US"/>
+        </w:rPr>
+        <w:t xml:space="preserve">, </w:t>
+      </w:r>
+      <w:r>
+        <w:rPr>
+          <w:lang w:val="en-US"/>
+        </w:rPr>
+        <w:t>J.  A.,</w:t>
+      </w:r>
+      <w:r>
+        <w:rPr>
+          <w:lang w:val="en-US"/>
+        </w:rPr>
+        <w:t xml:space="preserve"> “Hyperspectral image classification:  A </w:t>
+      </w:r>
+      <w:r>
+        <w:rPr>
+          <w:lang w:val="en-US"/>
+        </w:rPr>
+        <w:t>benchmark,” in [2017</w:t>
+      </w:r>
       <w:r>
         <w:rPr>
           <w:lang w:val="en-US"/>
@@ -14342,7 +15056,7 @@
         <w:rPr>
           <w:lang w:val="en-US"/>
         </w:rPr>
-        <w:t>(2016).  (Accessed:  12 August 2019).</w:t>
+        <w:t>IEEE International Geoscience and Remote Sensing Symposium (IGARSS)], 3632–3639 (July 2017).</w:t>
       </w:r>
     </w:p>
     <w:p>
@@ -14356,13 +15070,21 @@
         <w:rPr>
           <w:lang w:val="en-US"/>
         </w:rPr>
-        <w:t xml:space="preserve">[2] </w:t>
-      </w:r>
-      <w:r>
-        <w:rPr>
-          <w:lang w:val="en-US"/>
-        </w:rPr>
-        <w:t>Whiteside, T. G., Boggs, G. S., and Maier, S. W., “Comparing object-based and pixel-based classifications</w:t>
+        <w:t xml:space="preserve">[7] Li, Y., </w:t>
+      </w:r>
+      <w:proofErr w:type="spellStart"/>
+      <w:r>
+        <w:rPr>
+          <w:lang w:val="en-US"/>
+        </w:rPr>
+        <w:t>Xie</w:t>
+      </w:r>
+      <w:proofErr w:type="spellEnd"/>
+      <w:r>
+        <w:rPr>
+          <w:lang w:val="en-US"/>
+        </w:rPr>
+        <w:t>, W., and Li, H., “Hyperspectral image reconstruction by deep convolutional neural network for</w:t>
       </w:r>
       <w:r>
         <w:rPr>
@@ -14374,7 +15096,7 @@
         <w:rPr>
           <w:lang w:val="en-US"/>
         </w:rPr>
-        <w:t>for mapping savannas,”</w:t>
+        <w:t>classification,”</w:t>
       </w:r>
       <w:r>
         <w:rPr>
@@ -14386,7 +15108,19 @@
         <w:rPr>
           <w:lang w:val="en-US"/>
         </w:rPr>
-        <w:t>International Journal of Applied Earth Observation and Geoinformation13(6), 884– 893 (2011).</w:t>
+        <w:t>Pattern Recognition</w:t>
+      </w:r>
+      <w:r>
+        <w:rPr>
+          <w:lang w:val="en-US"/>
+        </w:rPr>
+        <w:t xml:space="preserve"> </w:t>
+      </w:r>
+      <w:r>
+        <w:rPr>
+          <w:lang w:val="en-US"/>
+        </w:rPr>
+        <w:t>63, 371 – 383 (2017).</w:t>
       </w:r>
     </w:p>
     <w:p>
@@ -14400,65 +15134,225 @@
         <w:rPr>
           <w:lang w:val="en-US"/>
         </w:rPr>
-        <w:t xml:space="preserve">[3] </w:t>
-      </w:r>
-      <w:r>
-        <w:rPr>
-          <w:lang w:val="en-US"/>
-        </w:rPr>
-        <w:t xml:space="preserve">C </w:t>
+        <w:t xml:space="preserve">[8] </w:t>
+      </w:r>
+      <w:r>
+        <w:rPr>
+          <w:lang w:val="en-US"/>
+        </w:rPr>
+        <w:t>Lee, H.</w:t>
+      </w:r>
+      <w:r>
+        <w:rPr>
+          <w:lang w:val="en-US"/>
+        </w:rPr>
+        <w:t xml:space="preserve"> and Kwon, H., </w:t>
+      </w:r>
+      <w:r>
+        <w:rPr>
+          <w:lang w:val="en-US"/>
+        </w:rPr>
+        <w:t xml:space="preserve">“Going deeper with contextual </w:t>
+      </w:r>
+      <w:r>
+        <w:rPr>
+          <w:lang w:val="en-US"/>
+        </w:rPr>
+        <w:t>CNN</w:t>
+      </w:r>
+      <w:r>
+        <w:rPr>
+          <w:lang w:val="en-US"/>
+        </w:rPr>
+        <w:t xml:space="preserve"> for hyperspectral image classification,”</w:t>
+      </w:r>
+      <w:r>
+        <w:rPr>
+          <w:lang w:val="en-US"/>
+        </w:rPr>
+        <w:t xml:space="preserve"> </w:t>
+      </w:r>
+      <w:r>
+        <w:rPr>
+          <w:lang w:val="en-US"/>
+        </w:rPr>
+        <w:t>IEEE</w:t>
+      </w:r>
+      <w:r>
+        <w:rPr>
+          <w:lang w:val="en-US"/>
+        </w:rPr>
+        <w:t xml:space="preserve"> </w:t>
+      </w:r>
+      <w:r>
+        <w:rPr>
+          <w:lang w:val="en-US"/>
+        </w:rPr>
+        <w:t>Transactions on Image Processing</w:t>
+      </w:r>
+      <w:r>
+        <w:rPr>
+          <w:lang w:val="en-US"/>
+        </w:rPr>
+        <w:t xml:space="preserve"> </w:t>
+      </w:r>
+      <w:r>
+        <w:rPr>
+          <w:lang w:val="en-US"/>
+        </w:rPr>
+        <w:t>26, 4843–4855 (Oct 2017).</w:t>
+      </w:r>
+    </w:p>
+    <w:p>
+      <w:pPr>
+        <w:ind w:firstLine="0"/>
+        <w:rPr>
+          <w:lang w:val="en-US"/>
+        </w:rPr>
+      </w:pPr>
+      <w:r>
+        <w:rPr>
+          <w:lang w:val="en-US"/>
+        </w:rPr>
+        <w:t xml:space="preserve">[9] Zhang, M., Li, W., and Du, Q., “Diverse region-based </w:t>
+      </w:r>
+      <w:r>
+        <w:rPr>
+          <w:lang w:val="en-US"/>
+        </w:rPr>
+        <w:t xml:space="preserve">CNN </w:t>
+      </w:r>
+      <w:r>
+        <w:rPr>
+          <w:lang w:val="en-US"/>
+        </w:rPr>
+        <w:t>for hyperspectral image classification,”</w:t>
+      </w:r>
+      <w:r>
+        <w:rPr>
+          <w:lang w:val="en-US"/>
+        </w:rPr>
+        <w:t xml:space="preserve"> </w:t>
+      </w:r>
+      <w:r>
+        <w:rPr>
+          <w:lang w:val="en-US"/>
+        </w:rPr>
+        <w:t>IEEE</w:t>
+      </w:r>
+      <w:r>
+        <w:rPr>
+          <w:lang w:val="en-US"/>
+        </w:rPr>
+        <w:t xml:space="preserve"> </w:t>
+      </w:r>
+      <w:r>
+        <w:rPr>
+          <w:lang w:val="en-US"/>
+        </w:rPr>
+        <w:t>Transactions on Image Processing</w:t>
+      </w:r>
+      <w:r>
+        <w:rPr>
+          <w:lang w:val="en-US"/>
+        </w:rPr>
+        <w:t xml:space="preserve"> </w:t>
+      </w:r>
+      <w:r>
+        <w:rPr>
+          <w:lang w:val="en-US"/>
+        </w:rPr>
+        <w:t>27, 2623–2634 (June 2018).</w:t>
+      </w:r>
+    </w:p>
+    <w:p>
+      <w:pPr>
+        <w:ind w:firstLine="0"/>
+        <w:rPr>
+          <w:lang w:val="en-US"/>
+        </w:rPr>
+      </w:pPr>
+      <w:r>
+        <w:rPr>
+          <w:lang w:val="en-US"/>
+        </w:rPr>
+        <w:t xml:space="preserve">[10] </w:t>
       </w:r>
       <w:proofErr w:type="spellStart"/>
       <w:r>
         <w:rPr>
           <w:lang w:val="en-US"/>
         </w:rPr>
-        <w:t>Weih</w:t>
+        <w:t>Dalponte</w:t>
       </w:r>
       <w:proofErr w:type="spellEnd"/>
       <w:r>
         <w:rPr>
           <w:lang w:val="en-US"/>
         </w:rPr>
-        <w:t xml:space="preserve">, R. and D </w:t>
+        <w:t xml:space="preserve">, M., </w:t>
       </w:r>
       <w:proofErr w:type="spellStart"/>
       <w:r>
         <w:rPr>
           <w:lang w:val="en-US"/>
         </w:rPr>
-        <w:t>Riggan</w:t>
+        <w:t>Ø</w:t>
+      </w:r>
+      <w:r>
+        <w:rPr>
+          <w:lang w:val="en-US"/>
+        </w:rPr>
+        <w:t>rka</w:t>
       </w:r>
       <w:proofErr w:type="spellEnd"/>
       <w:r>
         <w:rPr>
           <w:lang w:val="en-US"/>
         </w:rPr>
-        <w:t>, N</w:t>
-      </w:r>
-      <w:r>
-        <w:rPr>
-          <w:lang w:val="en-US"/>
-        </w:rPr>
-        <w:t xml:space="preserve">., “Object-based classification </w:t>
-      </w:r>
-      <w:r>
-        <w:rPr>
-          <w:lang w:val="en-US"/>
-        </w:rPr>
-        <w:t xml:space="preserve">vs. pixel-based classification:  </w:t>
-      </w:r>
-      <w:r>
-        <w:rPr>
-          <w:lang w:val="en-US"/>
-        </w:rPr>
-        <w:t>Comparative im</w:t>
-      </w:r>
-      <w:r>
-        <w:rPr>
-          <w:lang w:val="en-US"/>
-        </w:rPr>
-        <w:t>portance of multi-resolution imagery,”</w:t>
+        <w:t xml:space="preserve">, H. O., </w:t>
+      </w:r>
+      <w:proofErr w:type="spellStart"/>
+      <w:r>
+        <w:rPr>
+          <w:lang w:val="en-US"/>
+        </w:rPr>
+        <w:t>Ene</w:t>
+      </w:r>
+      <w:proofErr w:type="spellEnd"/>
+      <w:r>
+        <w:rPr>
+          <w:lang w:val="en-US"/>
+        </w:rPr>
+        <w:t xml:space="preserve">, L. T., </w:t>
+      </w:r>
+      <w:proofErr w:type="spellStart"/>
+      <w:r>
+        <w:rPr>
+          <w:lang w:val="en-US"/>
+        </w:rPr>
+        <w:t>Gobakken</w:t>
+      </w:r>
+      <w:proofErr w:type="spellEnd"/>
+      <w:r>
+        <w:rPr>
+          <w:lang w:val="en-US"/>
+        </w:rPr>
+        <w:t xml:space="preserve">, T., and </w:t>
+      </w:r>
+      <w:proofErr w:type="spellStart"/>
+      <w:r>
+        <w:rPr>
+          <w:lang w:val="en-US"/>
+        </w:rPr>
+        <w:t>Nsset</w:t>
+      </w:r>
+      <w:proofErr w:type="spellEnd"/>
+      <w:r>
+        <w:rPr>
+          <w:lang w:val="en-US"/>
+        </w:rPr>
+        <w:t>, E., “Tree crown delineation and tree species</w:t>
       </w:r>
       <w:r>
         <w:rPr>
@@ -14470,7 +15364,19 @@
         <w:rPr>
           <w:lang w:val="en-US"/>
         </w:rPr>
-        <w:t>International Archives of the Photogrammetry, Remote Sensing and</w:t>
+        <w:t xml:space="preserve">classification in boreal forests using hyperspectral and </w:t>
+      </w:r>
+      <w:r>
+        <w:rPr>
+          <w:lang w:val="en-US"/>
+        </w:rPr>
+        <w:t>ALS</w:t>
+      </w:r>
+      <w:r>
+        <w:rPr>
+          <w:lang w:val="en-US"/>
+        </w:rPr>
+        <w:t xml:space="preserve"> data,”</w:t>
       </w:r>
       <w:r>
         <w:rPr>
@@ -14482,7 +15388,7 @@
         <w:rPr>
           <w:lang w:val="en-US"/>
         </w:rPr>
-        <w:t>Spatial Information Sciences - ISPRS Archives</w:t>
+        <w:t>Remote Sensing of Environment</w:t>
       </w:r>
       <w:r>
         <w:rPr>
@@ -14494,7 +15400,55 @@
         <w:rPr>
           <w:lang w:val="en-US"/>
         </w:rPr>
-        <w:t>38</w:t>
+        <w:t>140, 306– 317 (2014).</w:t>
+      </w:r>
+    </w:p>
+    <w:p>
+      <w:pPr>
+        <w:ind w:firstLine="0"/>
+        <w:rPr>
+          <w:lang w:val="en-US"/>
+        </w:rPr>
+      </w:pPr>
+      <w:r>
+        <w:rPr>
+          <w:lang w:val="en-US"/>
+        </w:rPr>
+        <w:t xml:space="preserve">[11] </w:t>
+      </w:r>
+      <w:r>
+        <w:rPr>
+          <w:lang w:val="en-US"/>
+        </w:rPr>
+        <w:t xml:space="preserve">Maschler, J., </w:t>
+      </w:r>
+      <w:proofErr w:type="spellStart"/>
+      <w:r>
+        <w:rPr>
+          <w:lang w:val="en-US"/>
+        </w:rPr>
+        <w:t>Atzberger</w:t>
+      </w:r>
+      <w:proofErr w:type="spellEnd"/>
+      <w:r>
+        <w:rPr>
+          <w:lang w:val="en-US"/>
+        </w:rPr>
+        <w:t xml:space="preserve">, C., and </w:t>
+      </w:r>
+      <w:proofErr w:type="spellStart"/>
+      <w:r>
+        <w:rPr>
+          <w:lang w:val="en-US"/>
+        </w:rPr>
+        <w:t>Immitzer</w:t>
+      </w:r>
+      <w:proofErr w:type="spellEnd"/>
+      <w:r>
+        <w:rPr>
+          <w:lang w:val="en-US"/>
+        </w:rPr>
+        <w:t>, M., “Individual tree crown segmentation and classification of 13</w:t>
       </w:r>
       <w:r>
         <w:rPr>
@@ -14506,7 +15460,31 @@
         <w:rPr>
           <w:lang w:val="en-US"/>
         </w:rPr>
-        <w:t>(01 2010).</w:t>
+        <w:t>tree species using airborne hyperspectral data,”</w:t>
+      </w:r>
+      <w:r>
+        <w:rPr>
+          <w:lang w:val="en-US"/>
+        </w:rPr>
+        <w:t xml:space="preserve"> </w:t>
+      </w:r>
+      <w:r>
+        <w:rPr>
+          <w:lang w:val="en-US"/>
+        </w:rPr>
+        <w:t>Remote Sensing</w:t>
+      </w:r>
+      <w:r>
+        <w:rPr>
+          <w:lang w:val="en-US"/>
+        </w:rPr>
+        <w:t xml:space="preserve"> </w:t>
+      </w:r>
+      <w:r>
+        <w:rPr>
+          <w:lang w:val="en-US"/>
+        </w:rPr>
+        <w:t>10(8) (2018).</w:t>
       </w:r>
     </w:p>
     <w:p>
@@ -14520,7 +15498,91 @@
         <w:rPr>
           <w:lang w:val="en-US"/>
         </w:rPr>
-        <w:t>[4]</w:t>
+        <w:t xml:space="preserve">[12] </w:t>
+      </w:r>
+      <w:proofErr w:type="spellStart"/>
+      <w:r>
+        <w:rPr>
+          <w:lang w:val="en-US"/>
+        </w:rPr>
+        <w:t>Nevalainen</w:t>
+      </w:r>
+      <w:proofErr w:type="spellEnd"/>
+      <w:r>
+        <w:rPr>
+          <w:lang w:val="en-US"/>
+        </w:rPr>
+        <w:t xml:space="preserve">, O., </w:t>
+      </w:r>
+      <w:proofErr w:type="spellStart"/>
+      <w:r>
+        <w:rPr>
+          <w:lang w:val="en-US"/>
+        </w:rPr>
+        <w:t>Honkavaara</w:t>
+      </w:r>
+      <w:proofErr w:type="spellEnd"/>
+      <w:r>
+        <w:rPr>
+          <w:lang w:val="en-US"/>
+        </w:rPr>
+        <w:t xml:space="preserve">, E., </w:t>
+      </w:r>
+      <w:proofErr w:type="spellStart"/>
+      <w:r>
+        <w:rPr>
+          <w:lang w:val="en-US"/>
+        </w:rPr>
+        <w:t>Tuominen</w:t>
+      </w:r>
+      <w:proofErr w:type="spellEnd"/>
+      <w:r>
+        <w:rPr>
+          <w:lang w:val="en-US"/>
+        </w:rPr>
+        <w:t xml:space="preserve">, S., </w:t>
+      </w:r>
+      <w:proofErr w:type="spellStart"/>
+      <w:r>
+        <w:rPr>
+          <w:lang w:val="en-US"/>
+        </w:rPr>
+        <w:t>Viljanen</w:t>
+      </w:r>
+      <w:proofErr w:type="spellEnd"/>
+      <w:r>
+        <w:rPr>
+          <w:lang w:val="en-US"/>
+        </w:rPr>
+        <w:t xml:space="preserve">, N., Hakala, T., Yu, X., </w:t>
+      </w:r>
+      <w:proofErr w:type="spellStart"/>
+      <w:r>
+        <w:rPr>
+          <w:lang w:val="en-US"/>
+        </w:rPr>
+        <w:t>Hyypp</w:t>
+      </w:r>
+      <w:proofErr w:type="spellEnd"/>
+      <w:r>
+        <w:rPr>
+          <w:lang w:val="en-US"/>
+        </w:rPr>
+        <w:t xml:space="preserve"> ̈a, J., </w:t>
+      </w:r>
+      <w:proofErr w:type="spellStart"/>
+      <w:r>
+        <w:rPr>
+          <w:lang w:val="en-US"/>
+        </w:rPr>
+        <w:t>Saari</w:t>
+      </w:r>
+      <w:proofErr w:type="spellEnd"/>
+      <w:r>
+        <w:rPr>
+          <w:lang w:val="en-US"/>
+        </w:rPr>
+        <w:t>, H.,</w:t>
       </w:r>
       <w:r>
         <w:rPr>
@@ -14528,33 +15590,65 @@
         </w:rPr>
         <w:t xml:space="preserve"> </w:t>
       </w:r>
+      <w:r>
+        <w:rPr>
+          <w:lang w:val="en-US"/>
+        </w:rPr>
+        <w:t>P ̈</w:t>
+      </w:r>
       <w:proofErr w:type="spellStart"/>
       <w:r>
         <w:rPr>
           <w:lang w:val="en-US"/>
         </w:rPr>
-        <w:t>Juniati</w:t>
+        <w:t>ol</w:t>
       </w:r>
       <w:proofErr w:type="spellEnd"/>
       <w:r>
         <w:rPr>
           <w:lang w:val="en-US"/>
         </w:rPr>
-        <w:t xml:space="preserve">, E. and N. </w:t>
+        <w:t xml:space="preserve"> ̈</w:t>
       </w:r>
       <w:proofErr w:type="spellStart"/>
       <w:r>
         <w:rPr>
           <w:lang w:val="en-US"/>
         </w:rPr>
-        <w:t>Arrofiqoh</w:t>
+        <w:t>onen</w:t>
       </w:r>
       <w:proofErr w:type="spellEnd"/>
       <w:r>
         <w:rPr>
           <w:lang w:val="en-US"/>
         </w:rPr>
-        <w:t>, E., “Comparison of pixel-based and object-based classification using parameter</w:t>
+        <w:t xml:space="preserve">, I., Imai, N. N., </w:t>
+      </w:r>
+      <w:r>
+        <w:rPr>
+          <w:lang w:val="en-US"/>
+        </w:rPr>
+        <w:t xml:space="preserve">and </w:t>
+      </w:r>
+      <w:proofErr w:type="spellStart"/>
+      <w:r>
+        <w:rPr>
+          <w:lang w:val="en-US"/>
+        </w:rPr>
+        <w:t>Tommaselli</w:t>
+      </w:r>
+      <w:proofErr w:type="spellEnd"/>
+      <w:r>
+        <w:rPr>
+          <w:lang w:val="en-US"/>
+        </w:rPr>
+        <w:t>, A.  M.  G., “Individual</w:t>
+      </w:r>
+      <w:r>
+        <w:rPr>
+          <w:lang w:val="en-US"/>
+        </w:rPr>
+        <w:t xml:space="preserve"> tree detection</w:t>
       </w:r>
       <w:r>
         <w:rPr>
@@ -14566,7 +15660,19 @@
         <w:rPr>
           <w:lang w:val="en-US"/>
         </w:rPr>
-        <w:t>sand non-parameters approach for the pattern consistency of multi scale land</w:t>
+        <w:t xml:space="preserve">and </w:t>
+      </w:r>
+      <w:r>
+        <w:rPr>
+          <w:lang w:val="en-US"/>
+        </w:rPr>
+        <w:t xml:space="preserve">classification </w:t>
+      </w:r>
+      <w:r>
+        <w:rPr>
+          <w:lang w:val="en-US"/>
+        </w:rPr>
+        <w:t>with</w:t>
       </w:r>
       <w:r>
         <w:rPr>
@@ -14574,11 +15680,19 @@
         </w:rPr>
         <w:t xml:space="preserve"> </w:t>
       </w:r>
-      <w:r>
-        <w:rPr>
-          <w:lang w:val="en-US"/>
-        </w:rPr>
-        <w:t>cover,”</w:t>
+      <w:proofErr w:type="spellStart"/>
+      <w:r>
+        <w:rPr>
+          <w:lang w:val="en-US"/>
+        </w:rPr>
+        <w:t>uav</w:t>
+      </w:r>
+      <w:proofErr w:type="spellEnd"/>
+      <w:r>
+        <w:rPr>
+          <w:lang w:val="en-US"/>
+        </w:rPr>
+        <w:t>-based photogrammetric point clouds and hyperspectral imaging,”</w:t>
       </w:r>
       <w:r>
         <w:rPr>
@@ -14590,19 +15704,7 @@
         <w:rPr>
           <w:lang w:val="en-US"/>
         </w:rPr>
-        <w:t xml:space="preserve">ISPRS </w:t>
-      </w:r>
-      <w:r>
-        <w:rPr>
-          <w:lang w:val="en-US"/>
-        </w:rPr>
-        <w:t>–</w:t>
-      </w:r>
-      <w:r>
-        <w:rPr>
-          <w:lang w:val="en-US"/>
-        </w:rPr>
-        <w:t xml:space="preserve"> International</w:t>
+        <w:t>Remote Sensing</w:t>
       </w:r>
       <w:r>
         <w:rPr>
@@ -14614,7 +15716,7 @@
         <w:rPr>
           <w:lang w:val="en-US"/>
         </w:rPr>
-        <w:t>Archives of the Photogrammetry, Remote Sensing and Spatial Information SciencesXLII-2/W7, 765–771(09 2017).</w:t>
+        <w:t>9, 185 (2017).</w:t>
       </w:r>
     </w:p>
     <w:p>
@@ -14628,35 +15730,33 @@
         <w:rPr>
           <w:lang w:val="en-US"/>
         </w:rPr>
-        <w:t xml:space="preserve">[5] </w:t>
-      </w:r>
-      <w:proofErr w:type="spellStart"/>
-      <w:r>
-        <w:rPr>
-          <w:lang w:val="en-US"/>
-        </w:rPr>
-        <w:t>Gewali</w:t>
-      </w:r>
-      <w:proofErr w:type="spellEnd"/>
-      <w:r>
-        <w:rPr>
-          <w:lang w:val="en-US"/>
-        </w:rPr>
-        <w:t xml:space="preserve">, U. B., Monteiro, S. T., and Saber, E., “Machine learning based hyperspectral image analysis:  </w:t>
-      </w:r>
-      <w:proofErr w:type="spellStart"/>
-      <w:r>
-        <w:rPr>
-          <w:lang w:val="en-US"/>
-        </w:rPr>
-        <w:t>Asurvey</w:t>
-      </w:r>
-      <w:proofErr w:type="spellEnd"/>
-      <w:r>
-        <w:rPr>
-          <w:lang w:val="en-US"/>
-        </w:rPr>
-        <w:t>,”</w:t>
+        <w:t xml:space="preserve">[13] </w:t>
+      </w:r>
+      <w:r>
+        <w:rPr>
+          <w:lang w:val="en-US"/>
+        </w:rPr>
+        <w:t>The Imaging &amp; Geospatial Information Society, “LAS SPECIFICATION,” (08 2011).</w:t>
+      </w:r>
+    </w:p>
+    <w:p>
+      <w:pPr>
+        <w:ind w:firstLine="0"/>
+        <w:rPr>
+          <w:lang w:val="en-US"/>
+        </w:rPr>
+      </w:pPr>
+      <w:r>
+        <w:rPr>
+          <w:lang w:val="en-US"/>
+        </w:rPr>
+        <w:t xml:space="preserve">[14] </w:t>
+      </w:r>
+      <w:r>
+        <w:rPr>
+          <w:lang w:val="en-US"/>
+        </w:rPr>
+        <w:t>Wu, B., Yu, B., Wu, Q., Huang, Y., Chen, Z., and Wu, J., “Individual tree crown delineation using localized</w:t>
       </w:r>
       <w:r>
         <w:rPr>
@@ -14664,19 +15764,47 @@
         </w:rPr>
         <w:t xml:space="preserve"> </w:t>
       </w:r>
-      <w:proofErr w:type="spellStart"/>
-      <w:r>
-        <w:rPr>
-          <w:lang w:val="en-US"/>
-        </w:rPr>
-        <w:t>ArXivabs</w:t>
-      </w:r>
-      <w:proofErr w:type="spellEnd"/>
-      <w:r>
-        <w:rPr>
-          <w:lang w:val="en-US"/>
-        </w:rPr>
-        <w:t>/1802.08701(2018).</w:t>
+      <w:r>
+        <w:rPr>
+          <w:lang w:val="en-US"/>
+        </w:rPr>
+        <w:t xml:space="preserve">contour tree method and airborne </w:t>
+      </w:r>
+      <w:r>
+        <w:rPr>
+          <w:lang w:val="en-US"/>
+        </w:rPr>
+        <w:t>LiDAR</w:t>
+      </w:r>
+      <w:r>
+        <w:rPr>
+          <w:lang w:val="en-US"/>
+        </w:rPr>
+        <w:t xml:space="preserve"> data in coniferous forests,”</w:t>
+      </w:r>
+      <w:r>
+        <w:rPr>
+          <w:lang w:val="en-US"/>
+        </w:rPr>
+        <w:t xml:space="preserve"> </w:t>
+      </w:r>
+      <w:r>
+        <w:rPr>
+          <w:lang w:val="en-US"/>
+        </w:rPr>
+        <w:t>International Journal of Applied Earth</w:t>
+      </w:r>
+      <w:r>
+        <w:rPr>
+          <w:lang w:val="en-US"/>
+        </w:rPr>
+        <w:t xml:space="preserve"> </w:t>
+      </w:r>
+      <w:r>
+        <w:rPr>
+          <w:lang w:val="en-US"/>
+        </w:rPr>
+        <w:t>Observation and Geoinformation52, 82 – 94 (2016).</w:t>
       </w:r>
     </w:p>
     <w:p>
@@ -14690,45 +15818,19 @@
         <w:rPr>
           <w:lang w:val="en-US"/>
         </w:rPr>
-        <w:t>[6] Kang, X., Li,</w:t>
-      </w:r>
-      <w:r>
-        <w:rPr>
-          <w:lang w:val="en-US"/>
-        </w:rPr>
-        <w:t xml:space="preserve"> S., and </w:t>
-      </w:r>
-      <w:proofErr w:type="spellStart"/>
-      <w:r>
-        <w:rPr>
-          <w:lang w:val="en-US"/>
-        </w:rPr>
-        <w:t>Benediktsson</w:t>
-      </w:r>
-      <w:proofErr w:type="spellEnd"/>
-      <w:r>
-        <w:rPr>
-          <w:lang w:val="en-US"/>
-        </w:rPr>
-        <w:t xml:space="preserve">, </w:t>
-      </w:r>
-      <w:r>
-        <w:rPr>
-          <w:lang w:val="en-US"/>
-        </w:rPr>
-        <w:t>J.  A.,</w:t>
-      </w:r>
-      <w:r>
-        <w:rPr>
-          <w:lang w:val="en-US"/>
-        </w:rPr>
-        <w:t xml:space="preserve"> “Hyperspectral image classification:  A </w:t>
-      </w:r>
-      <w:r>
-        <w:rPr>
-          <w:lang w:val="en-US"/>
-        </w:rPr>
-        <w:t>benchmark,” in [2017</w:t>
+        <w:t xml:space="preserve">[15] Popescu, S., Wynne, R., and Nelson, R., “Estimating plot-level tree heights with </w:t>
+      </w:r>
+      <w:r>
+        <w:rPr>
+          <w:lang w:val="en-US"/>
+        </w:rPr>
+        <w:t>LiDAR</w:t>
+      </w:r>
+      <w:r>
+        <w:rPr>
+          <w:lang w:val="en-US"/>
+        </w:rPr>
+        <w:t>:  local filtering with a</w:t>
       </w:r>
       <w:r>
         <w:rPr>
@@ -14740,7 +15842,19 @@
         <w:rPr>
           <w:lang w:val="en-US"/>
         </w:rPr>
-        <w:t>IEEE International Geoscience and Remote Sensing Symposium (IGARSS)], 3632–3639 (July 2017).</w:t>
+        <w:t>canopy-height based variable window size,”</w:t>
+      </w:r>
+      <w:r>
+        <w:rPr>
+          <w:lang w:val="en-US"/>
+        </w:rPr>
+        <w:t xml:space="preserve"> </w:t>
+      </w:r>
+      <w:r>
+        <w:rPr>
+          <w:lang w:val="en-US"/>
+        </w:rPr>
+        <w:t>Computers and Electronics in Agriculture37, 71–95 (12 2002).</w:t>
       </w:r>
     </w:p>
     <w:p>
@@ -14754,779 +15868,8 @@
         <w:rPr>
           <w:lang w:val="en-US"/>
         </w:rPr>
-        <w:t xml:space="preserve">[7] Li, Y., </w:t>
-      </w:r>
-      <w:proofErr w:type="spellStart"/>
-      <w:r>
-        <w:rPr>
-          <w:lang w:val="en-US"/>
-        </w:rPr>
-        <w:t>Xie</w:t>
-      </w:r>
-      <w:proofErr w:type="spellEnd"/>
-      <w:r>
-        <w:rPr>
-          <w:lang w:val="en-US"/>
-        </w:rPr>
-        <w:t>, W., and Li, H., “Hyperspectral image reconstruction by deep convolutional neural network for</w:t>
-      </w:r>
-      <w:r>
-        <w:rPr>
-          <w:lang w:val="en-US"/>
-        </w:rPr>
-        <w:t xml:space="preserve"> </w:t>
-      </w:r>
-      <w:r>
-        <w:rPr>
-          <w:lang w:val="en-US"/>
-        </w:rPr>
-        <w:t>classification,”</w:t>
-      </w:r>
-      <w:r>
-        <w:rPr>
-          <w:lang w:val="en-US"/>
-        </w:rPr>
-        <w:t xml:space="preserve"> </w:t>
-      </w:r>
-      <w:r>
-        <w:rPr>
-          <w:lang w:val="en-US"/>
-        </w:rPr>
-        <w:t>Pattern Recognition63, 371 – 383 (2017).</w:t>
-      </w:r>
-    </w:p>
-    <w:p>
-      <w:pPr>
-        <w:ind w:firstLine="0"/>
-        <w:rPr>
-          <w:lang w:val="en-US"/>
-        </w:rPr>
-      </w:pPr>
-      <w:r>
-        <w:rPr>
-          <w:lang w:val="en-US"/>
-        </w:rPr>
-        <w:t xml:space="preserve">[8] </w:t>
-      </w:r>
-      <w:r>
-        <w:rPr>
-          <w:lang w:val="en-US"/>
-        </w:rPr>
-        <w:t>Lee, H.</w:t>
-      </w:r>
-      <w:r>
-        <w:rPr>
-          <w:lang w:val="en-US"/>
-        </w:rPr>
-        <w:t xml:space="preserve"> and Kwon, H., </w:t>
-      </w:r>
-      <w:r>
-        <w:rPr>
-          <w:lang w:val="en-US"/>
-        </w:rPr>
-        <w:t xml:space="preserve">“Going deeper with contextual </w:t>
-      </w:r>
-      <w:r>
-        <w:rPr>
-          <w:lang w:val="en-US"/>
-        </w:rPr>
-        <w:t>CNN</w:t>
-      </w:r>
-      <w:r>
-        <w:rPr>
-          <w:lang w:val="en-US"/>
-        </w:rPr>
-        <w:t xml:space="preserve"> for hyperspectral image classification,”</w:t>
-      </w:r>
-      <w:r>
-        <w:rPr>
-          <w:lang w:val="en-US"/>
-        </w:rPr>
-        <w:t xml:space="preserve"> </w:t>
-      </w:r>
-      <w:r>
-        <w:rPr>
-          <w:lang w:val="en-US"/>
-        </w:rPr>
-        <w:t>IEEE</w:t>
-      </w:r>
-      <w:r>
-        <w:rPr>
-          <w:lang w:val="en-US"/>
-        </w:rPr>
-        <w:t xml:space="preserve"> </w:t>
-      </w:r>
-      <w:r>
-        <w:rPr>
-          <w:lang w:val="en-US"/>
-        </w:rPr>
-        <w:t>Transactions on Image Processing26, 4843–4855 (Oct 2017).</w:t>
-      </w:r>
-    </w:p>
-    <w:p>
-      <w:pPr>
-        <w:ind w:firstLine="0"/>
-        <w:rPr>
-          <w:lang w:val="en-US"/>
-        </w:rPr>
-      </w:pPr>
-      <w:r>
-        <w:rPr>
-          <w:lang w:val="en-US"/>
-        </w:rPr>
-        <w:t xml:space="preserve">[9] Zhang, M., Li, W., and Du, Q., “Diverse region-based </w:t>
-      </w:r>
-      <w:r>
-        <w:rPr>
-          <w:lang w:val="en-US"/>
-        </w:rPr>
-        <w:t xml:space="preserve">CNN </w:t>
-      </w:r>
-      <w:r>
-        <w:rPr>
-          <w:lang w:val="en-US"/>
-        </w:rPr>
-        <w:t>for hyperspectral image classification,”</w:t>
-      </w:r>
-      <w:r>
-        <w:rPr>
-          <w:lang w:val="en-US"/>
-        </w:rPr>
-        <w:t xml:space="preserve"> </w:t>
-      </w:r>
-      <w:r>
-        <w:rPr>
-          <w:lang w:val="en-US"/>
-        </w:rPr>
-        <w:t>IEEE</w:t>
-      </w:r>
-      <w:r>
-        <w:rPr>
-          <w:lang w:val="en-US"/>
-        </w:rPr>
-        <w:t xml:space="preserve"> </w:t>
-      </w:r>
-      <w:r>
-        <w:rPr>
-          <w:lang w:val="en-US"/>
-        </w:rPr>
-        <w:t>Transactions on Image Processing27, 2623–2634 (June 2018).</w:t>
-      </w:r>
-    </w:p>
-    <w:p>
-      <w:pPr>
-        <w:ind w:firstLine="0"/>
-        <w:rPr>
-          <w:lang w:val="en-US"/>
-        </w:rPr>
-      </w:pPr>
-      <w:r>
-        <w:rPr>
-          <w:lang w:val="en-US"/>
-        </w:rPr>
-        <w:t xml:space="preserve">[10] </w:t>
-      </w:r>
-      <w:proofErr w:type="spellStart"/>
-      <w:r>
-        <w:rPr>
-          <w:lang w:val="en-US"/>
-        </w:rPr>
-        <w:t>Dalponte</w:t>
-      </w:r>
-      <w:proofErr w:type="spellEnd"/>
-      <w:r>
-        <w:rPr>
-          <w:lang w:val="en-US"/>
-        </w:rPr>
-        <w:t xml:space="preserve">, M., </w:t>
-      </w:r>
-      <w:proofErr w:type="spellStart"/>
-      <w:r>
-        <w:rPr>
-          <w:lang w:val="en-US"/>
-        </w:rPr>
-        <w:t>Ø</w:t>
-      </w:r>
-      <w:r>
-        <w:rPr>
-          <w:lang w:val="en-US"/>
-        </w:rPr>
-        <w:t>rka</w:t>
-      </w:r>
-      <w:proofErr w:type="spellEnd"/>
-      <w:r>
-        <w:rPr>
-          <w:lang w:val="en-US"/>
-        </w:rPr>
-        <w:t xml:space="preserve">, H. O., </w:t>
-      </w:r>
-      <w:proofErr w:type="spellStart"/>
-      <w:r>
-        <w:rPr>
-          <w:lang w:val="en-US"/>
-        </w:rPr>
-        <w:t>Ene</w:t>
-      </w:r>
-      <w:proofErr w:type="spellEnd"/>
-      <w:r>
-        <w:rPr>
-          <w:lang w:val="en-US"/>
-        </w:rPr>
-        <w:t xml:space="preserve">, L. T., </w:t>
-      </w:r>
-      <w:proofErr w:type="spellStart"/>
-      <w:r>
-        <w:rPr>
-          <w:lang w:val="en-US"/>
-        </w:rPr>
-        <w:t>Gobakken</w:t>
-      </w:r>
-      <w:proofErr w:type="spellEnd"/>
-      <w:r>
-        <w:rPr>
-          <w:lang w:val="en-US"/>
-        </w:rPr>
-        <w:t xml:space="preserve">, T., and </w:t>
-      </w:r>
-      <w:proofErr w:type="spellStart"/>
-      <w:r>
-        <w:rPr>
-          <w:lang w:val="en-US"/>
-        </w:rPr>
-        <w:t>Nsset</w:t>
-      </w:r>
-      <w:proofErr w:type="spellEnd"/>
-      <w:r>
-        <w:rPr>
-          <w:lang w:val="en-US"/>
-        </w:rPr>
-        <w:t>, E., “Tree crown delineation and tree species</w:t>
-      </w:r>
-      <w:r>
-        <w:rPr>
-          <w:lang w:val="en-US"/>
-        </w:rPr>
-        <w:t xml:space="preserve"> </w:t>
-      </w:r>
-      <w:r>
-        <w:rPr>
-          <w:lang w:val="en-US"/>
-        </w:rPr>
-        <w:t xml:space="preserve">classification in boreal forests using hyperspectral and </w:t>
-      </w:r>
-      <w:r>
-        <w:rPr>
-          <w:lang w:val="en-US"/>
-        </w:rPr>
-        <w:t>ALS</w:t>
-      </w:r>
-      <w:r>
-        <w:rPr>
-          <w:lang w:val="en-US"/>
-        </w:rPr>
-        <w:t xml:space="preserve"> data,”</w:t>
-      </w:r>
-      <w:r>
-        <w:rPr>
-          <w:lang w:val="en-US"/>
-        </w:rPr>
-        <w:t xml:space="preserve"> </w:t>
-      </w:r>
-      <w:r>
-        <w:rPr>
-          <w:lang w:val="en-US"/>
-        </w:rPr>
-        <w:t>Remote Sensing of Environment</w:t>
-      </w:r>
-      <w:r>
-        <w:rPr>
-          <w:lang w:val="en-US"/>
-        </w:rPr>
-        <w:t xml:space="preserve"> </w:t>
-      </w:r>
-      <w:r>
-        <w:rPr>
-          <w:lang w:val="en-US"/>
-        </w:rPr>
-        <w:t>140, 306– 317 (2014).</w:t>
-      </w:r>
-    </w:p>
-    <w:p>
-      <w:pPr>
-        <w:ind w:firstLine="0"/>
-        <w:rPr>
-          <w:lang w:val="en-US"/>
-        </w:rPr>
-      </w:pPr>
-      <w:r>
-        <w:rPr>
-          <w:lang w:val="en-US"/>
-        </w:rPr>
-        <w:t xml:space="preserve">[11] </w:t>
-      </w:r>
-      <w:r>
-        <w:rPr>
-          <w:lang w:val="en-US"/>
-        </w:rPr>
-        <w:t xml:space="preserve">Maschler, J., </w:t>
-      </w:r>
-      <w:proofErr w:type="spellStart"/>
-      <w:r>
-        <w:rPr>
-          <w:lang w:val="en-US"/>
-        </w:rPr>
-        <w:t>Atzberger</w:t>
-      </w:r>
-      <w:proofErr w:type="spellEnd"/>
-      <w:r>
-        <w:rPr>
-          <w:lang w:val="en-US"/>
-        </w:rPr>
-        <w:t xml:space="preserve">, C., and </w:t>
-      </w:r>
-      <w:proofErr w:type="spellStart"/>
-      <w:r>
-        <w:rPr>
-          <w:lang w:val="en-US"/>
-        </w:rPr>
-        <w:t>Immitzer</w:t>
-      </w:r>
-      <w:proofErr w:type="spellEnd"/>
-      <w:r>
-        <w:rPr>
-          <w:lang w:val="en-US"/>
-        </w:rPr>
-        <w:t>, M., “Individual tree crown segmentation and classification of 13</w:t>
-      </w:r>
-      <w:r>
-        <w:rPr>
-          <w:lang w:val="en-US"/>
-        </w:rPr>
-        <w:t xml:space="preserve"> </w:t>
-      </w:r>
-      <w:r>
-        <w:rPr>
-          <w:lang w:val="en-US"/>
-        </w:rPr>
-        <w:t>tree species using airborne hyperspectral data,”</w:t>
-      </w:r>
-      <w:r>
-        <w:rPr>
-          <w:lang w:val="en-US"/>
-        </w:rPr>
-        <w:t xml:space="preserve"> </w:t>
-      </w:r>
-      <w:r>
-        <w:rPr>
-          <w:lang w:val="en-US"/>
-        </w:rPr>
-        <w:t>Remote Sensing</w:t>
-      </w:r>
-      <w:r>
-        <w:rPr>
-          <w:lang w:val="en-US"/>
-        </w:rPr>
-        <w:t xml:space="preserve"> </w:t>
-      </w:r>
-      <w:r>
-        <w:rPr>
-          <w:lang w:val="en-US"/>
-        </w:rPr>
-        <w:t>10(8) (2018).</w:t>
-      </w:r>
-    </w:p>
-    <w:p>
-      <w:pPr>
-        <w:ind w:firstLine="0"/>
-        <w:rPr>
-          <w:lang w:val="en-US"/>
-        </w:rPr>
-      </w:pPr>
-      <w:r>
-        <w:rPr>
-          <w:lang w:val="en-US"/>
-        </w:rPr>
-        <w:t xml:space="preserve">[12] </w:t>
-      </w:r>
-      <w:proofErr w:type="spellStart"/>
-      <w:r>
-        <w:rPr>
-          <w:lang w:val="en-US"/>
-        </w:rPr>
-        <w:t>Nevalainen</w:t>
-      </w:r>
-      <w:proofErr w:type="spellEnd"/>
-      <w:r>
-        <w:rPr>
-          <w:lang w:val="en-US"/>
-        </w:rPr>
-        <w:t xml:space="preserve">, O., </w:t>
-      </w:r>
-      <w:proofErr w:type="spellStart"/>
-      <w:r>
-        <w:rPr>
-          <w:lang w:val="en-US"/>
-        </w:rPr>
-        <w:t>Honkavaara</w:t>
-      </w:r>
-      <w:proofErr w:type="spellEnd"/>
-      <w:r>
-        <w:rPr>
-          <w:lang w:val="en-US"/>
-        </w:rPr>
-        <w:t xml:space="preserve">, E., </w:t>
-      </w:r>
-      <w:proofErr w:type="spellStart"/>
-      <w:r>
-        <w:rPr>
-          <w:lang w:val="en-US"/>
-        </w:rPr>
-        <w:t>Tuominen</w:t>
-      </w:r>
-      <w:proofErr w:type="spellEnd"/>
-      <w:r>
-        <w:rPr>
-          <w:lang w:val="en-US"/>
-        </w:rPr>
-        <w:t xml:space="preserve">, S., </w:t>
-      </w:r>
-      <w:proofErr w:type="spellStart"/>
-      <w:r>
-        <w:rPr>
-          <w:lang w:val="en-US"/>
-        </w:rPr>
-        <w:t>Viljanen</w:t>
-      </w:r>
-      <w:proofErr w:type="spellEnd"/>
-      <w:r>
-        <w:rPr>
-          <w:lang w:val="en-US"/>
-        </w:rPr>
-        <w:t xml:space="preserve">, N., Hakala, T., Yu, X., </w:t>
-      </w:r>
-      <w:proofErr w:type="spellStart"/>
-      <w:r>
-        <w:rPr>
-          <w:lang w:val="en-US"/>
-        </w:rPr>
-        <w:t>Hyypp</w:t>
-      </w:r>
-      <w:proofErr w:type="spellEnd"/>
-      <w:r>
-        <w:rPr>
-          <w:lang w:val="en-US"/>
-        </w:rPr>
-        <w:t xml:space="preserve"> ̈a, J., </w:t>
-      </w:r>
-      <w:proofErr w:type="spellStart"/>
-      <w:r>
-        <w:rPr>
-          <w:lang w:val="en-US"/>
-        </w:rPr>
-        <w:t>Saari</w:t>
-      </w:r>
-      <w:proofErr w:type="spellEnd"/>
-      <w:r>
-        <w:rPr>
-          <w:lang w:val="en-US"/>
-        </w:rPr>
-        <w:t>, H.,</w:t>
-      </w:r>
-      <w:r>
-        <w:rPr>
-          <w:lang w:val="en-US"/>
-        </w:rPr>
-        <w:t xml:space="preserve"> </w:t>
-      </w:r>
-      <w:r>
-        <w:rPr>
-          <w:lang w:val="en-US"/>
-        </w:rPr>
-        <w:t>P ̈</w:t>
-      </w:r>
-      <w:proofErr w:type="spellStart"/>
-      <w:r>
-        <w:rPr>
-          <w:lang w:val="en-US"/>
-        </w:rPr>
-        <w:t>ol</w:t>
-      </w:r>
-      <w:proofErr w:type="spellEnd"/>
-      <w:r>
-        <w:rPr>
-          <w:lang w:val="en-US"/>
-        </w:rPr>
-        <w:t xml:space="preserve"> ̈</w:t>
-      </w:r>
-      <w:proofErr w:type="spellStart"/>
-      <w:r>
-        <w:rPr>
-          <w:lang w:val="en-US"/>
-        </w:rPr>
-        <w:t>onen</w:t>
-      </w:r>
-      <w:proofErr w:type="spellEnd"/>
-      <w:r>
-        <w:rPr>
-          <w:lang w:val="en-US"/>
-        </w:rPr>
-        <w:t xml:space="preserve">, I., Imai, N. N., </w:t>
-      </w:r>
-      <w:r>
-        <w:rPr>
-          <w:lang w:val="en-US"/>
-        </w:rPr>
-        <w:t xml:space="preserve">and </w:t>
-      </w:r>
-      <w:proofErr w:type="spellStart"/>
-      <w:r>
-        <w:rPr>
-          <w:lang w:val="en-US"/>
-        </w:rPr>
-        <w:t>Tommaselli</w:t>
-      </w:r>
-      <w:proofErr w:type="spellEnd"/>
-      <w:r>
-        <w:rPr>
-          <w:lang w:val="en-US"/>
-        </w:rPr>
-        <w:t>, A.  M.  G., “Individual</w:t>
-      </w:r>
-      <w:r>
-        <w:rPr>
-          <w:lang w:val="en-US"/>
-        </w:rPr>
-        <w:t xml:space="preserve"> tree detection</w:t>
-      </w:r>
-      <w:r>
-        <w:rPr>
-          <w:lang w:val="en-US"/>
-        </w:rPr>
-        <w:t xml:space="preserve"> </w:t>
-      </w:r>
-      <w:r>
-        <w:rPr>
-          <w:lang w:val="en-US"/>
-        </w:rPr>
-        <w:t xml:space="preserve">and </w:t>
-      </w:r>
-      <w:proofErr w:type="gramStart"/>
-      <w:r>
-        <w:rPr>
-          <w:lang w:val="en-US"/>
-        </w:rPr>
-        <w:t xml:space="preserve">classification </w:t>
-      </w:r>
-      <w:r>
-        <w:rPr>
-          <w:lang w:val="en-US"/>
-        </w:rPr>
-        <w:t xml:space="preserve"> </w:t>
-      </w:r>
-      <w:r>
-        <w:rPr>
-          <w:lang w:val="en-US"/>
-        </w:rPr>
-        <w:t>with</w:t>
-      </w:r>
-      <w:proofErr w:type="gramEnd"/>
-      <w:r>
-        <w:rPr>
-          <w:lang w:val="en-US"/>
-        </w:rPr>
-        <w:t xml:space="preserve"> </w:t>
-      </w:r>
-      <w:proofErr w:type="spellStart"/>
-      <w:r>
-        <w:rPr>
-          <w:lang w:val="en-US"/>
-        </w:rPr>
-        <w:t>uav</w:t>
-      </w:r>
-      <w:proofErr w:type="spellEnd"/>
-      <w:r>
-        <w:rPr>
-          <w:lang w:val="en-US"/>
-        </w:rPr>
-        <w:t>-based photogrammetric point clouds and hyperspectral imaging,”</w:t>
-      </w:r>
-      <w:r>
-        <w:rPr>
-          <w:lang w:val="en-US"/>
-        </w:rPr>
-        <w:t xml:space="preserve"> </w:t>
-      </w:r>
-      <w:r>
-        <w:rPr>
-          <w:lang w:val="en-US"/>
-        </w:rPr>
-        <w:t>Remote Sensing</w:t>
-      </w:r>
-      <w:r>
-        <w:rPr>
-          <w:lang w:val="en-US"/>
-        </w:rPr>
-        <w:t xml:space="preserve"> </w:t>
-      </w:r>
-      <w:r>
-        <w:rPr>
-          <w:lang w:val="en-US"/>
-        </w:rPr>
-        <w:t>9, 185 (2017).</w:t>
-      </w:r>
-    </w:p>
-    <w:p>
-      <w:pPr>
-        <w:ind w:firstLine="0"/>
-        <w:rPr>
-          <w:lang w:val="en-US"/>
-        </w:rPr>
-      </w:pPr>
-      <w:r>
-        <w:rPr>
-          <w:lang w:val="en-US"/>
-        </w:rPr>
-        <w:t xml:space="preserve">[13] </w:t>
-      </w:r>
-      <w:r>
-        <w:rPr>
-          <w:lang w:val="en-US"/>
-        </w:rPr>
-        <w:t>The Imaging &amp; Geospatial Information Society, “LAS SPECIFICATION,” (08 2011).</w:t>
-      </w:r>
-    </w:p>
-    <w:p>
-      <w:pPr>
-        <w:ind w:firstLine="0"/>
-        <w:rPr>
-          <w:lang w:val="en-US"/>
-        </w:rPr>
-      </w:pPr>
-      <w:r>
-        <w:rPr>
-          <w:lang w:val="en-US"/>
-        </w:rPr>
-        <w:t xml:space="preserve">[14] </w:t>
-      </w:r>
-      <w:r>
-        <w:rPr>
-          <w:lang w:val="en-US"/>
-        </w:rPr>
-        <w:t>Wu, B., Yu, B., Wu, Q., Huang, Y., Chen, Z., and Wu, J., “Individual tree crown delineation using localized</w:t>
-      </w:r>
-      <w:r>
-        <w:rPr>
-          <w:lang w:val="en-US"/>
-        </w:rPr>
-        <w:t xml:space="preserve"> </w:t>
-      </w:r>
-      <w:r>
-        <w:rPr>
-          <w:lang w:val="en-US"/>
-        </w:rPr>
-        <w:t xml:space="preserve">contour tree method and airborne </w:t>
-      </w:r>
-      <w:r>
-        <w:rPr>
-          <w:lang w:val="en-US"/>
-        </w:rPr>
-        <w:t>LiDAR</w:t>
-      </w:r>
-      <w:r>
-        <w:rPr>
-          <w:lang w:val="en-US"/>
-        </w:rPr>
-        <w:t xml:space="preserve"> data in coniferous forests,”</w:t>
-      </w:r>
-      <w:r>
-        <w:rPr>
-          <w:lang w:val="en-US"/>
-        </w:rPr>
-        <w:t xml:space="preserve"> </w:t>
-      </w:r>
-      <w:r>
-        <w:rPr>
-          <w:lang w:val="en-US"/>
-        </w:rPr>
-        <w:t>International Journal of Applied Earth</w:t>
-      </w:r>
-      <w:r>
-        <w:rPr>
-          <w:lang w:val="en-US"/>
-        </w:rPr>
-        <w:t xml:space="preserve"> </w:t>
-      </w:r>
-      <w:r>
-        <w:rPr>
-          <w:lang w:val="en-US"/>
-        </w:rPr>
-        <w:t>Observation and Geoinformation52, 82 – 94 (2016).</w:t>
-      </w:r>
-    </w:p>
-    <w:p>
-      <w:pPr>
-        <w:ind w:firstLine="0"/>
-        <w:rPr>
-          <w:lang w:val="en-US"/>
-        </w:rPr>
-      </w:pPr>
-      <w:r>
-        <w:rPr>
-          <w:lang w:val="en-US"/>
-        </w:rPr>
-        <w:t xml:space="preserve">[15] Popescu, S., Wynne, R., and Nelson, R., “Estimating plot-level tree heights with </w:t>
-      </w:r>
-      <w:r>
-        <w:rPr>
-          <w:lang w:val="en-US"/>
-        </w:rPr>
-        <w:t>LiDAR</w:t>
-      </w:r>
-      <w:r>
-        <w:rPr>
-          <w:lang w:val="en-US"/>
-        </w:rPr>
-        <w:t>:  local filtering with a</w:t>
-      </w:r>
-      <w:r>
-        <w:rPr>
-          <w:lang w:val="en-US"/>
-        </w:rPr>
-        <w:t xml:space="preserve"> </w:t>
-      </w:r>
-      <w:r>
-        <w:rPr>
-          <w:lang w:val="en-US"/>
-        </w:rPr>
-        <w:t>canopy-height based variable window size,”</w:t>
-      </w:r>
-      <w:r>
-        <w:rPr>
-          <w:lang w:val="en-US"/>
-        </w:rPr>
-        <w:t xml:space="preserve"> </w:t>
-      </w:r>
-      <w:r>
-        <w:rPr>
-          <w:lang w:val="en-US"/>
-        </w:rPr>
-        <w:t>Computers and Electronics in Agriculture37, 71–95 (12 2002).</w:t>
-      </w:r>
-    </w:p>
-    <w:p>
-      <w:pPr>
-        <w:ind w:firstLine="0"/>
-        <w:rPr>
-          <w:lang w:val="en-US"/>
-        </w:rPr>
-      </w:pPr>
-      <w:r>
-        <w:rPr>
-          <w:lang w:val="en-US"/>
-        </w:rPr>
         <w:t xml:space="preserve">[16] Popescu, S.  and Wynne, R., “Seeing </w:t>
       </w:r>
-      <w:proofErr w:type="gramStart"/>
       <w:r>
         <w:rPr>
           <w:lang w:val="en-US"/>
@@ -15537,15 +15880,8 @@
         <w:rPr>
           <w:lang w:val="en-US"/>
         </w:rPr>
-        <w:t xml:space="preserve"> </w:t>
-      </w:r>
-      <w:r>
-        <w:rPr>
-          <w:lang w:val="en-US"/>
-        </w:rPr>
         <w:t>trees</w:t>
       </w:r>
-      <w:proofErr w:type="gramEnd"/>
       <w:r>
         <w:rPr>
           <w:lang w:val="en-US"/>
@@ -18183,7 +18519,6 @@
   <w:style w:type="character" w:default="1" w:styleId="a0">
     <w:name w:val="Default Paragraph Font"/>
     <w:uiPriority w:val="1"/>
-    <w:semiHidden/>
     <w:unhideWhenUsed/>
   </w:style>
   <w:style w:type="table" w:default="1" w:styleId="a1">
@@ -18875,7 +19210,7 @@
 </file>
 
 <file path=customXml/itemProps1.xml><?xml version="1.0" encoding="utf-8"?>
-<ds:datastoreItem xmlns:ds="http://schemas.openxmlformats.org/officeDocument/2006/customXml" ds:itemID="{FED421BC-4FCD-D342-9F22-88FFA79E7640}">
+<ds:datastoreItem xmlns:ds="http://schemas.openxmlformats.org/officeDocument/2006/customXml" ds:itemID="{9AEA4650-F6E7-A242-9F74-FB019D931F72}">
   <ds:schemaRefs>
     <ds:schemaRef ds:uri="http://schemas.openxmlformats.org/officeDocument/2006/bibliography"/>
   </ds:schemaRefs>

</xml_diff>

<commit_message>
Add dash for F-score in formulas
</commit_message>
<xml_diff>
--- a/IAC-2019_Forestry.docx
+++ b/IAC-2019_Forestry.docx
@@ -609,8 +609,6 @@
           <w:docGrid w:linePitch="360"/>
         </w:sectPr>
       </w:pPr>
-      <w:bookmarkStart w:id="0" w:name="_GoBack"/>
-      <w:bookmarkEnd w:id="0"/>
     </w:p>
     <w:p>
       <w:pPr>
@@ -1133,7 +1131,7 @@
           <w:lang w:val="en-US" w:eastAsia="zh-TW"/>
         </w:rPr>
       </w:pPr>
-      <w:bookmarkStart w:id="1" w:name="_Ref20925388"/>
+      <w:bookmarkStart w:id="0" w:name="_Ref20925388"/>
       <w:r>
         <w:rPr>
           <w:b/>
@@ -1141,7 +1139,7 @@
         </w:rPr>
         <w:t>Introduction</w:t>
       </w:r>
-      <w:bookmarkEnd w:id="1"/>
+      <w:bookmarkEnd w:id="0"/>
     </w:p>
     <w:p>
       <w:pPr>
@@ -1832,7 +1830,7 @@
           <w:lang w:val="en-US"/>
         </w:rPr>
       </w:pPr>
-      <w:bookmarkStart w:id="2" w:name="_Ref20467761"/>
+      <w:bookmarkStart w:id="1" w:name="_Ref20467761"/>
       <w:r>
         <w:rPr>
           <w:b w:val="0"/>
@@ -1876,7 +1874,7 @@
         </w:rPr>
         <w:fldChar w:fldCharType="end"/>
       </w:r>
-      <w:bookmarkEnd w:id="2"/>
+      <w:bookmarkEnd w:id="1"/>
       <w:r>
         <w:rPr>
           <w:b w:val="0"/>
@@ -2201,7 +2199,7 @@
           <w:lang w:val="en-US"/>
         </w:rPr>
       </w:pPr>
-      <w:bookmarkStart w:id="3" w:name="_Ref20921015"/>
+      <w:bookmarkStart w:id="2" w:name="_Ref20921015"/>
       <w:r>
         <w:rPr>
           <w:i/>
@@ -2210,7 +2208,7 @@
         </w:rPr>
         <w:t>Airborne Laser Scanning</w:t>
       </w:r>
-      <w:bookmarkEnd w:id="3"/>
+      <w:bookmarkEnd w:id="2"/>
     </w:p>
     <w:p>
       <w:pPr>
@@ -2329,7 +2327,7 @@
           <w:lang w:val="en-US"/>
         </w:rPr>
       </w:pPr>
-      <w:bookmarkStart w:id="4" w:name="_Ref20494412"/>
+      <w:bookmarkStart w:id="3" w:name="_Ref20494412"/>
       <w:r>
         <w:rPr>
           <w:b w:val="0"/>
@@ -2373,7 +2371,7 @@
         </w:rPr>
         <w:fldChar w:fldCharType="end"/>
       </w:r>
-      <w:bookmarkEnd w:id="4"/>
+      <w:bookmarkEnd w:id="3"/>
       <w:r>
         <w:rPr>
           <w:b w:val="0"/>
@@ -2940,7 +2938,7 @@
           <w:lang w:val="en-US"/>
         </w:rPr>
       </w:pPr>
-      <w:bookmarkStart w:id="5" w:name="_Ref20921540"/>
+      <w:bookmarkStart w:id="4" w:name="_Ref20921540"/>
       <w:r>
         <w:rPr>
           <w:b w:val="0"/>
@@ -2984,7 +2982,7 @@
         </w:rPr>
         <w:fldChar w:fldCharType="end"/>
       </w:r>
-      <w:bookmarkEnd w:id="5"/>
+      <w:bookmarkEnd w:id="4"/>
       <w:r>
         <w:rPr>
           <w:b w:val="0"/>
@@ -3098,7 +3096,7 @@
           <w:lang w:val="en-US"/>
         </w:rPr>
       </w:pPr>
-      <w:bookmarkStart w:id="6" w:name="_Ref20493888"/>
+      <w:bookmarkStart w:id="5" w:name="_Ref20493888"/>
       <w:r>
         <w:rPr>
           <w:b w:val="0"/>
@@ -3142,7 +3140,7 @@
         </w:rPr>
         <w:fldChar w:fldCharType="end"/>
       </w:r>
-      <w:bookmarkEnd w:id="6"/>
+      <w:bookmarkEnd w:id="5"/>
       <w:r>
         <w:rPr>
           <w:b w:val="0"/>
@@ -3188,7 +3186,7 @@
           <w:lang w:val="en-US"/>
         </w:rPr>
       </w:pPr>
-      <w:bookmarkStart w:id="7" w:name="_Ref20921032"/>
+      <w:bookmarkStart w:id="6" w:name="_Ref20921032"/>
       <w:r>
         <w:rPr>
           <w:i/>
@@ -3197,7 +3195,7 @@
         </w:rPr>
         <w:t>Airborne Hyperspectral Imagery</w:t>
       </w:r>
-      <w:bookmarkEnd w:id="7"/>
+      <w:bookmarkEnd w:id="6"/>
     </w:p>
     <w:p>
       <w:pPr>
@@ -3431,7 +3429,7 @@
           <w:lang w:val="en-US"/>
         </w:rPr>
       </w:pPr>
-      <w:bookmarkStart w:id="8" w:name="_Ref20921049"/>
+      <w:bookmarkStart w:id="7" w:name="_Ref20921049"/>
       <w:r>
         <w:rPr>
           <w:i/>
@@ -3448,7 +3446,7 @@
         </w:rPr>
         <w:t xml:space="preserve"> Multispectral Imagery</w:t>
       </w:r>
-      <w:bookmarkEnd w:id="8"/>
+      <w:bookmarkEnd w:id="7"/>
     </w:p>
     <w:p>
       <w:pPr>
@@ -3843,7 +3841,7 @@
           <w:lang w:val="en-US"/>
         </w:rPr>
       </w:pPr>
-      <w:bookmarkStart w:id="9" w:name="_Ref20921063"/>
+      <w:bookmarkStart w:id="8" w:name="_Ref20921063"/>
       <w:r>
         <w:rPr>
           <w:i/>
@@ -3884,7 +3882,7 @@
         </w:rPr>
         <w:t>ata</w:t>
       </w:r>
-      <w:bookmarkEnd w:id="9"/>
+      <w:bookmarkEnd w:id="8"/>
     </w:p>
     <w:p>
       <w:pPr>
@@ -4142,7 +4140,7 @@
           <w:lang w:val="en-US"/>
         </w:rPr>
       </w:pPr>
-      <w:bookmarkStart w:id="10" w:name="_Ref21109030"/>
+      <w:bookmarkStart w:id="9" w:name="_Ref21109030"/>
       <w:r>
         <w:rPr>
           <w:b w:val="0"/>
@@ -4193,7 +4191,7 @@
         </w:rPr>
         <w:fldChar w:fldCharType="end"/>
       </w:r>
-      <w:bookmarkEnd w:id="10"/>
+      <w:bookmarkEnd w:id="9"/>
       <w:r>
         <w:rPr>
           <w:b w:val="0"/>
@@ -4313,7 +4311,7 @@
           <w:lang w:val="en-US"/>
         </w:rPr>
       </w:pPr>
-      <w:bookmarkStart w:id="11" w:name="_Ref20468761"/>
+      <w:bookmarkStart w:id="10" w:name="_Ref20468761"/>
       <w:r>
         <w:rPr>
           <w:b w:val="0"/>
@@ -4357,7 +4355,7 @@
         </w:rPr>
         <w:fldChar w:fldCharType="end"/>
       </w:r>
-      <w:bookmarkEnd w:id="11"/>
+      <w:bookmarkEnd w:id="10"/>
       <w:r>
         <w:rPr>
           <w:b w:val="0"/>
@@ -4431,7 +4429,7 @@
           <w:lang w:val="en-US"/>
         </w:rPr>
       </w:pPr>
-      <w:bookmarkStart w:id="12" w:name="_Ref20494982"/>
+      <w:bookmarkStart w:id="11" w:name="_Ref20494982"/>
       <w:r>
         <w:rPr>
           <w:b w:val="0"/>
@@ -4475,7 +4473,7 @@
         </w:rPr>
         <w:fldChar w:fldCharType="end"/>
       </w:r>
-      <w:bookmarkEnd w:id="12"/>
+      <w:bookmarkEnd w:id="11"/>
       <w:r>
         <w:rPr>
           <w:b w:val="0"/>
@@ -6575,7 +6573,7 @@
           <w:lang w:val="en-US"/>
         </w:rPr>
       </w:pPr>
-      <w:bookmarkStart w:id="13" w:name="_Ref20921218"/>
+      <w:bookmarkStart w:id="12" w:name="_Ref20921218"/>
       <w:r>
         <w:rPr>
           <w:i/>
@@ -6584,7 +6582,7 @@
         </w:rPr>
         <w:t>Individual Tree Crowns Detection</w:t>
       </w:r>
-      <w:bookmarkEnd w:id="13"/>
+      <w:bookmarkEnd w:id="12"/>
     </w:p>
     <w:p>
       <w:pPr>
@@ -7021,7 +7019,7 @@
           <w:lang w:val="en-US"/>
         </w:rPr>
       </w:pPr>
-      <w:bookmarkStart w:id="14" w:name="_Ref20921241"/>
+      <w:bookmarkStart w:id="13" w:name="_Ref20921241"/>
       <w:r>
         <w:rPr>
           <w:i/>
@@ -7030,7 +7028,7 @@
         </w:rPr>
         <w:t>Tree Species Classification</w:t>
       </w:r>
-      <w:bookmarkEnd w:id="14"/>
+      <w:bookmarkEnd w:id="13"/>
     </w:p>
     <w:p>
       <w:pPr>
@@ -8321,7 +8319,7 @@
           <w:lang w:val="en-US"/>
         </w:rPr>
       </w:pPr>
-      <w:bookmarkStart w:id="15" w:name="_Ref20569127"/>
+      <w:bookmarkStart w:id="14" w:name="_Ref20569127"/>
       <w:r>
         <w:rPr>
           <w:b w:val="0"/>
@@ -8365,7 +8363,7 @@
         </w:rPr>
         <w:fldChar w:fldCharType="end"/>
       </w:r>
-      <w:bookmarkEnd w:id="15"/>
+      <w:bookmarkEnd w:id="14"/>
       <w:r>
         <w:rPr>
           <w:b w:val="0"/>
@@ -8497,7 +8495,7 @@
           <w:lang w:val="en-US"/>
         </w:rPr>
       </w:pPr>
-      <w:bookmarkStart w:id="16" w:name="_Ref20570154"/>
+      <w:bookmarkStart w:id="15" w:name="_Ref20570154"/>
       <w:r>
         <w:rPr>
           <w:b w:val="0"/>
@@ -8541,7 +8539,7 @@
         </w:rPr>
         <w:fldChar w:fldCharType="end"/>
       </w:r>
-      <w:bookmarkEnd w:id="16"/>
+      <w:bookmarkEnd w:id="15"/>
       <w:r>
         <w:rPr>
           <w:b w:val="0"/>
@@ -8937,7 +8935,7 @@
           <w:lang w:val="en-US" w:eastAsia="zh-TW"/>
         </w:rPr>
       </w:pPr>
-      <w:bookmarkStart w:id="17" w:name="_Ref20845353"/>
+      <w:bookmarkStart w:id="16" w:name="_Ref20845353"/>
       <w:r>
         <w:rPr>
           <w:rStyle w:val="af1"/>
@@ -8948,7 +8946,7 @@
         </w:rPr>
         <w:t>Results</w:t>
       </w:r>
-      <w:bookmarkEnd w:id="17"/>
+      <w:bookmarkEnd w:id="16"/>
     </w:p>
     <w:p>
       <w:pPr>
@@ -9271,7 +9269,24 @@
               <w:rFonts w:ascii="Cambria Math" w:hAnsi="Cambria Math"/>
               <w:lang w:val="en-US"/>
             </w:rPr>
-            <m:t>F score=2*</m:t>
+            <m:t>F</m:t>
+          </m:r>
+          <m:r>
+            <w:rPr>
+              <w:rFonts w:ascii="Cambria Math" w:hAnsi="Cambria Math"/>
+              <w:i/>
+              <w:lang w:val="en-US"/>
+            </w:rPr>
+            <w:sym w:font="Symbol" w:char="F02D"/>
+          </m:r>
+          <w:bookmarkStart w:id="17" w:name="_GoBack"/>
+          <w:bookmarkEnd w:id="17"/>
+          <m:r>
+            <w:rPr>
+              <w:rFonts w:ascii="Cambria Math" w:hAnsi="Cambria Math"/>
+              <w:lang w:val="en-US"/>
+            </w:rPr>
+            <m:t>score=2*</m:t>
           </m:r>
           <m:f>
             <m:fPr>
@@ -19812,6 +19827,7 @@
     <w:lsdException w:name="HTML Sample" w:semiHidden="1" w:unhideWhenUsed="1"/>
     <w:lsdException w:name="HTML Typewriter" w:semiHidden="1" w:unhideWhenUsed="1"/>
     <w:lsdException w:name="HTML Variable" w:semiHidden="1" w:unhideWhenUsed="1"/>
+    <w:lsdException w:name="Normal Table" w:semiHidden="1" w:unhideWhenUsed="1"/>
     <w:lsdException w:name="annotation subject" w:semiHidden="1" w:unhideWhenUsed="1"/>
     <w:lsdException w:name="No List" w:semiHidden="1" w:unhideWhenUsed="1"/>
     <w:lsdException w:name="Outline List 1" w:semiHidden="1" w:unhideWhenUsed="1"/>
@@ -19855,8 +19871,10 @@
     <w:lsdException w:name="Table Elegant" w:semiHidden="1" w:unhideWhenUsed="1"/>
     <w:lsdException w:name="Table Professional" w:semiHidden="1" w:unhideWhenUsed="1"/>
     <w:lsdException w:name="Table Subtle 1" w:semiHidden="1" w:unhideWhenUsed="1"/>
+    <w:lsdException w:name="Table Subtle 2" w:semiHidden="1" w:unhideWhenUsed="1"/>
     <w:lsdException w:name="Table Web 1" w:semiHidden="1" w:unhideWhenUsed="1"/>
     <w:lsdException w:name="Table Web 2" w:semiHidden="1" w:unhideWhenUsed="1"/>
+    <w:lsdException w:name="Table Web 3" w:semiHidden="1" w:unhideWhenUsed="1"/>
     <w:lsdException w:name="Balloon Text" w:semiHidden="1" w:unhideWhenUsed="1"/>
     <w:lsdException w:name="Table Grid" w:uiPriority="59"/>
     <w:lsdException w:name="Table Theme" w:semiHidden="1" w:unhideWhenUsed="1"/>
@@ -20788,7 +20806,7 @@
 </file>
 
 <file path=customXml/itemProps1.xml><?xml version="1.0" encoding="utf-8"?>
-<ds:datastoreItem xmlns:ds="http://schemas.openxmlformats.org/officeDocument/2006/customXml" ds:itemID="{0700843A-B3EC-5C47-BE12-0DBB629DD04D}">
+<ds:datastoreItem xmlns:ds="http://schemas.openxmlformats.org/officeDocument/2006/customXml" ds:itemID="{05A21E42-5773-364B-B8F1-60305E18435C}">
   <ds:schemaRefs>
     <ds:schemaRef ds:uri="http://schemas.openxmlformats.org/officeDocument/2006/bibliography"/>
   </ds:schemaRefs>

</xml_diff>